<commit_message>
Se corrigen números en el indice
</commit_message>
<xml_diff>
--- a/docs/SRS.docx
+++ b/docs/SRS.docx
@@ -1104,8 +1104,6 @@
       <w:bookmarkStart w:id="10" w:name="_Toc482365167"/>
       <w:bookmarkStart w:id="11" w:name="_Toc482366115"/>
       <w:bookmarkStart w:id="12" w:name="_Toc482534855"/>
-      <w:bookmarkStart w:id="13" w:name="_GoBack"/>
-      <w:bookmarkEnd w:id="13"/>
       <w:r>
         <w:rPr>
           <w:sz w:val="28"/>
@@ -1115,8 +1113,8 @@
         <w:lastRenderedPageBreak/>
         <w:t>CONTENIDO</w:t>
       </w:r>
-      <w:bookmarkStart w:id="14" w:name="_Toc33238232"/>
-      <w:bookmarkStart w:id="15" w:name="_Toc482365141"/>
+      <w:bookmarkStart w:id="13" w:name="_Toc33238232"/>
+      <w:bookmarkStart w:id="14" w:name="_Toc482365141"/>
       <w:bookmarkEnd w:id="9"/>
       <w:bookmarkEnd w:id="10"/>
       <w:bookmarkEnd w:id="11"/>
@@ -1141,6 +1139,7 @@
           <w:docPartUnique/>
         </w:docPartObj>
       </w:sdtPr>
+      <w:sdtEndPr/>
       <w:sdtContent>
         <w:p>
           <w:pPr>
@@ -1223,7 +1222,7 @@
               <w:rPr>
                 <w:webHidden/>
               </w:rPr>
-              <w:t>6</w:t>
+              <w:t>5</w:t>
             </w:r>
             <w:r>
               <w:rPr>
@@ -1325,7 +1324,7 @@
                 <w:webHidden/>
                 <w:sz w:val="24"/>
               </w:rPr>
-              <w:t>6</w:t>
+              <w:t>5</w:t>
             </w:r>
             <w:r>
               <w:rPr>
@@ -1429,7 +1428,7 @@
                 <w:webHidden/>
                 <w:sz w:val="24"/>
               </w:rPr>
-              <w:t>6</w:t>
+              <w:t>5</w:t>
             </w:r>
             <w:r>
               <w:rPr>
@@ -1533,7 +1532,7 @@
                 <w:webHidden/>
                 <w:sz w:val="24"/>
               </w:rPr>
-              <w:t>8</w:t>
+              <w:t>7</w:t>
             </w:r>
             <w:r>
               <w:rPr>
@@ -1637,7 +1636,7 @@
                 <w:webHidden/>
                 <w:sz w:val="24"/>
               </w:rPr>
-              <w:t>8</w:t>
+              <w:t>7</w:t>
             </w:r>
             <w:r>
               <w:rPr>
@@ -1741,7 +1740,7 @@
                 <w:webHidden/>
                 <w:sz w:val="24"/>
               </w:rPr>
-              <w:t>9</w:t>
+              <w:t>8</w:t>
             </w:r>
             <w:r>
               <w:rPr>
@@ -1845,7 +1844,7 @@
                 <w:webHidden/>
                 <w:sz w:val="24"/>
               </w:rPr>
-              <w:t>9</w:t>
+              <w:t>8</w:t>
             </w:r>
             <w:r>
               <w:rPr>
@@ -1929,7 +1928,7 @@
               <w:rPr>
                 <w:webHidden/>
               </w:rPr>
-              <w:t>11</w:t>
+              <w:t>10</w:t>
             </w:r>
             <w:r>
               <w:rPr>
@@ -2031,7 +2030,7 @@
                 <w:webHidden/>
                 <w:sz w:val="24"/>
               </w:rPr>
-              <w:t>11</w:t>
+              <w:t>10</w:t>
             </w:r>
             <w:r>
               <w:rPr>
@@ -2135,7 +2134,7 @@
                 <w:webHidden/>
                 <w:sz w:val="24"/>
               </w:rPr>
-              <w:t>11</w:t>
+              <w:t>10</w:t>
             </w:r>
             <w:r>
               <w:rPr>
@@ -2239,7 +2238,7 @@
                 <w:webHidden/>
                 <w:sz w:val="24"/>
               </w:rPr>
-              <w:t>12</w:t>
+              <w:t>11</w:t>
             </w:r>
             <w:r>
               <w:rPr>
@@ -2343,7 +2342,7 @@
                 <w:webHidden/>
                 <w:sz w:val="24"/>
               </w:rPr>
-              <w:t>12</w:t>
+              <w:t>11</w:t>
             </w:r>
             <w:r>
               <w:rPr>
@@ -2447,7 +2446,7 @@
                 <w:webHidden/>
                 <w:sz w:val="24"/>
               </w:rPr>
-              <w:t>13</w:t>
+              <w:t>12</w:t>
             </w:r>
             <w:r>
               <w:rPr>
@@ -2458,6 +2457,8 @@
               <w:fldChar w:fldCharType="end"/>
             </w:r>
           </w:hyperlink>
+          <w:bookmarkStart w:id="15" w:name="_GoBack"/>
+          <w:bookmarkEnd w:id="15"/>
         </w:p>
         <w:p>
           <w:pPr>
@@ -2531,7 +2532,7 @@
               <w:rPr>
                 <w:webHidden/>
               </w:rPr>
-              <w:t>15</w:t>
+              <w:t>14</w:t>
             </w:r>
             <w:r>
               <w:rPr>
@@ -2633,7 +2634,7 @@
                 <w:webHidden/>
                 <w:sz w:val="24"/>
               </w:rPr>
-              <w:t>15</w:t>
+              <w:t>14</w:t>
             </w:r>
             <w:r>
               <w:rPr>
@@ -2737,7 +2738,7 @@
                 <w:webHidden/>
                 <w:sz w:val="24"/>
               </w:rPr>
-              <w:t>23</w:t>
+              <w:t>22</w:t>
             </w:r>
             <w:r>
               <w:rPr>
@@ -2841,7 +2842,7 @@
                 <w:webHidden/>
                 <w:sz w:val="24"/>
               </w:rPr>
-              <w:t>24</w:t>
+              <w:t>23</w:t>
             </w:r>
             <w:r>
               <w:rPr>
@@ -2937,7 +2938,7 @@
                 <w:webHidden/>
                 <w:sz w:val="24"/>
               </w:rPr>
-              <w:t>24</w:t>
+              <w:t>23</w:t>
             </w:r>
             <w:r>
               <w:rPr>
@@ -3033,7 +3034,7 @@
                 <w:webHidden/>
                 <w:sz w:val="24"/>
               </w:rPr>
-              <w:t>24</w:t>
+              <w:t>23</w:t>
             </w:r>
             <w:r>
               <w:rPr>
@@ -3129,7 +3130,7 @@
                 <w:webHidden/>
                 <w:sz w:val="24"/>
               </w:rPr>
-              <w:t>24</w:t>
+              <w:t>23</w:t>
             </w:r>
             <w:r>
               <w:rPr>
@@ -3365,8 +3366,8 @@
         </w:rPr>
       </w:pPr>
       <w:bookmarkStart w:id="16" w:name="_Toc482534856"/>
+      <w:bookmarkEnd w:id="13"/>
       <w:bookmarkEnd w:id="14"/>
-      <w:bookmarkEnd w:id="15"/>
       <w:r>
         <w:rPr>
           <w:color w:val="auto"/>
@@ -9525,6 +9526,7 @@
                 <w:szCs w:val="24"/>
                 <w:lang w:val="es-CL"/>
               </w:rPr>
+              <w:lastRenderedPageBreak/>
               <w:t>Requerimiento NO funcional:</w:t>
             </w:r>
           </w:p>
@@ -12730,6 +12732,7 @@
                 <w:szCs w:val="24"/>
                 <w:lang w:val="es-CL"/>
               </w:rPr>
+              <w:lastRenderedPageBreak/>
               <w:t>Requerimiento NO funcional:</w:t>
             </w:r>
           </w:p>
@@ -15057,6 +15060,7 @@
                 <w:szCs w:val="24"/>
                 <w:lang w:val="es-CL"/>
               </w:rPr>
+              <w:lastRenderedPageBreak/>
               <w:t xml:space="preserve">Prioridad del requerimiento:     </w:t>
             </w:r>
           </w:p>
@@ -15533,6 +15537,7 @@
         <w:docPartUnique/>
       </w:docPartObj>
     </w:sdtPr>
+    <w:sdtEndPr/>
     <w:sdtContent>
       <w:p>
         <w:pPr>
@@ -15563,6 +15568,7 @@
         <w:docPartUnique/>
       </w:docPartObj>
     </w:sdtPr>
+    <w:sdtEndPr/>
     <w:sdtContent>
       <w:p>
         <w:pPr>
@@ -15593,6 +15599,7 @@
         <w:docPartUnique/>
       </w:docPartObj>
     </w:sdtPr>
+    <w:sdtEndPr/>
     <w:sdtContent>
       <w:p>
         <w:pPr>
@@ -15620,6 +15627,7 @@
         <w:docPartUnique/>
       </w:docPartObj>
     </w:sdtPr>
+    <w:sdtEndPr/>
     <w:sdtContent>
       <w:p>
         <w:pPr>
@@ -15639,7 +15647,7 @@
           <w:rPr>
             <w:noProof/>
           </w:rPr>
-          <w:t>6</w:t>
+          <w:t>5</w:t>
         </w:r>
         <w:r>
           <w:fldChar w:fldCharType="end"/>
@@ -15675,6 +15683,7 @@
         <w:docPartUnique/>
       </w:docPartObj>
     </w:sdtPr>
+    <w:sdtEndPr/>
     <w:sdtContent>
       <w:p>
         <w:pPr>
@@ -15736,6 +15745,7 @@
         <w:docPartUnique/>
       </w:docPartObj>
     </w:sdtPr>
+    <w:sdtEndPr/>
     <w:sdtContent>
       <w:p>
         <w:pPr>
@@ -15755,7 +15765,7 @@
           <w:rPr>
             <w:noProof/>
           </w:rPr>
-          <w:t>21</w:t>
+          <w:t>23</w:t>
         </w:r>
         <w:r>
           <w:fldChar w:fldCharType="end"/>
@@ -16155,14 +16165,14 @@
         <v:path o:extrusionok="f" gradientshapeok="t" o:connecttype="rect"/>
         <o:lock v:ext="edit" aspectratio="t"/>
       </v:shapetype>
-      <v:shape id="_x0000_i1072" type="#_x0000_t75" style="width:10.75pt;height:10.75pt" o:bullet="t">
+      <v:shape id="_x0000_i1028" type="#_x0000_t75" style="width:10.5pt;height:10.5pt" o:bullet="t">
         <v:imagedata r:id="rId1" o:title=""/>
       </v:shape>
     </w:pict>
   </w:numPicBullet>
   <w:numPicBullet w:numPicBulletId="1">
     <w:pict>
-      <v:shape id="_x0000_i1073" type="#_x0000_t75" style="width:10.75pt;height:10.75pt" o:bullet="t">
+      <v:shape id="_x0000_i1029" type="#_x0000_t75" style="width:10.5pt;height:10.5pt" o:bullet="t">
         <v:imagedata r:id="rId2" o:title="msoA0C"/>
       </v:shape>
     </w:pict>
@@ -24440,7 +24450,7 @@
 </file>
 
 <file path=customXml/itemProps1.xml><?xml version="1.0" encoding="utf-8"?>
-<ds:datastoreItem xmlns:ds="http://schemas.openxmlformats.org/officeDocument/2006/customXml" ds:itemID="{1AB91835-2CA1-4E44-9120-C60331156CDD}">
+<ds:datastoreItem xmlns:ds="http://schemas.openxmlformats.org/officeDocument/2006/customXml" ds:itemID="{665929EC-F3EF-4731-8638-10D125A30C53}">
   <ds:schemaRefs>
     <ds:schemaRef ds:uri="http://schemas.openxmlformats.org/officeDocument/2006/bibliography"/>
   </ds:schemaRefs>

</xml_diff>

<commit_message>
Se agregaron las restricciones que faltaban
</commit_message>
<xml_diff>
--- a/docs/SRS.docx
+++ b/docs/SRS.docx
@@ -1139,7 +1139,6 @@
           <w:docPartUnique/>
         </w:docPartObj>
       </w:sdtPr>
-      <w:sdtEndPr/>
       <w:sdtContent>
         <w:p>
           <w:pPr>
@@ -1485,7 +1484,19 @@
                 <w:sz w:val="24"/>
                 <w:lang w:val="es-CL"/>
               </w:rPr>
-              <w:t>Personal involucrado</w:t>
+              <w:t>Personal invol</w:t>
+            </w:r>
+            <w:bookmarkStart w:id="15" w:name="_GoBack"/>
+            <w:bookmarkEnd w:id="15"/>
+            <w:r>
+              <w:rPr>
+                <w:rStyle w:val="Hipervnculo"/>
+                <w:rFonts w:cs="Arial"/>
+                <w:noProof/>
+                <w:sz w:val="24"/>
+                <w:lang w:val="es-CL"/>
+              </w:rPr>
+              <w:t>ucrado</w:t>
             </w:r>
             <w:r>
               <w:rPr>
@@ -2446,7 +2457,7 @@
                 <w:webHidden/>
                 <w:sz w:val="24"/>
               </w:rPr>
-              <w:t>12</w:t>
+              <w:t>13</w:t>
             </w:r>
             <w:r>
               <w:rPr>
@@ -2457,8 +2468,6 @@
               <w:fldChar w:fldCharType="end"/>
             </w:r>
           </w:hyperlink>
-          <w:bookmarkStart w:id="15" w:name="_GoBack"/>
-          <w:bookmarkEnd w:id="15"/>
         </w:p>
         <w:p>
           <w:pPr>
@@ -2532,7 +2541,7 @@
               <w:rPr>
                 <w:webHidden/>
               </w:rPr>
-              <w:t>14</w:t>
+              <w:t>15</w:t>
             </w:r>
             <w:r>
               <w:rPr>
@@ -2634,7 +2643,7 @@
                 <w:webHidden/>
                 <w:sz w:val="24"/>
               </w:rPr>
-              <w:t>14</w:t>
+              <w:t>15</w:t>
             </w:r>
             <w:r>
               <w:rPr>
@@ -2738,7 +2747,7 @@
                 <w:webHidden/>
                 <w:sz w:val="24"/>
               </w:rPr>
-              <w:t>22</w:t>
+              <w:t>23</w:t>
             </w:r>
             <w:r>
               <w:rPr>
@@ -2842,7 +2851,7 @@
                 <w:webHidden/>
                 <w:sz w:val="24"/>
               </w:rPr>
-              <w:t>23</w:t>
+              <w:t>24</w:t>
             </w:r>
             <w:r>
               <w:rPr>
@@ -2938,7 +2947,7 @@
                 <w:webHidden/>
                 <w:sz w:val="24"/>
               </w:rPr>
-              <w:t>23</w:t>
+              <w:t>24</w:t>
             </w:r>
             <w:r>
               <w:rPr>
@@ -3034,7 +3043,7 @@
                 <w:webHidden/>
                 <w:sz w:val="24"/>
               </w:rPr>
-              <w:t>23</w:t>
+              <w:t>24</w:t>
             </w:r>
             <w:r>
               <w:rPr>
@@ -3130,7 +3139,7 @@
                 <w:webHidden/>
                 <w:sz w:val="24"/>
               </w:rPr>
-              <w:t>23</w:t>
+              <w:t>25</w:t>
             </w:r>
             <w:r>
               <w:rPr>
@@ -3799,6 +3808,30 @@
       <w:pPr>
         <w:pStyle w:val="Normalindentado2"/>
         <w:numPr>
+          <w:ilvl w:val="1"/>
+          <w:numId w:val="26"/>
+        </w:numPr>
+        <w:spacing w:line="360" w:lineRule="auto"/>
+        <w:jc w:val="both"/>
+        <w:rPr>
+          <w:rFonts w:cs="Arial"/>
+          <w:sz w:val="24"/>
+          <w:lang w:val="es-CL"/>
+        </w:rPr>
+      </w:pPr>
+      <w:r>
+        <w:rPr>
+          <w:rFonts w:cs="Arial"/>
+          <w:sz w:val="24"/>
+          <w:lang w:val="es-CL"/>
+        </w:rPr>
+        <w:t>Asignaturas asignadas</w:t>
+      </w:r>
+    </w:p>
+    <w:p>
+      <w:pPr>
+        <w:pStyle w:val="Normalindentado2"/>
+        <w:numPr>
           <w:ilvl w:val="0"/>
           <w:numId w:val="26"/>
         </w:numPr>
@@ -4465,6 +4498,12 @@
           <w:sz w:val="24"/>
           <w:lang w:val="es-CL"/>
         </w:rPr>
+        <w:sectPr>
+          <w:footerReference w:type="default" r:id="rId16"/>
+          <w:pgSz w:w="12240" w:h="15840"/>
+          <w:pgMar w:top="1418" w:right="1134" w:bottom="1418" w:left="2268" w:header="720" w:footer="720" w:gutter="0"/>
+          <w:cols w:space="720"/>
+        </w:sectPr>
       </w:pPr>
       <w:r>
         <w:rPr>
@@ -4496,6 +4535,7 @@
           <w:sz w:val="24"/>
           <w:lang w:val="es-CL"/>
         </w:rPr>
+        <w:lastRenderedPageBreak/>
         <w:t>Área</w:t>
       </w:r>
     </w:p>
@@ -4544,7 +4584,6 @@
           <w:sz w:val="24"/>
           <w:lang w:val="es-CL"/>
         </w:rPr>
-        <w:lastRenderedPageBreak/>
         <w:t>Nombre</w:t>
       </w:r>
     </w:p>
@@ -5703,6 +5742,7 @@
                 <w:lang w:val="es-CL" w:eastAsia="es-VE"/>
               </w:rPr>
             </w:pPr>
+            <w:proofErr w:type="spellStart"/>
             <w:r>
               <w:rPr>
                 <w:rFonts w:ascii="Arial" w:hAnsi="Arial" w:cs="Arial"/>
@@ -5713,6 +5753,7 @@
               </w:rPr>
               <w:t>Responsive</w:t>
             </w:r>
+            <w:proofErr w:type="spellEnd"/>
           </w:p>
         </w:tc>
         <w:tc>
@@ -6159,7 +6200,6 @@
           <w:lang w:val="es-CL"/>
         </w:rPr>
         <w:sectPr>
-          <w:footerReference w:type="default" r:id="rId16"/>
           <w:pgSz w:w="12240" w:h="15840"/>
           <w:pgMar w:top="1418" w:right="1134" w:bottom="1418" w:left="2268" w:header="720" w:footer="720" w:gutter="0"/>
           <w:cols w:space="720"/>
@@ -7438,6 +7478,174 @@
     </w:p>
     <w:p>
       <w:pPr>
+        <w:pStyle w:val="Normalindentado2"/>
+        <w:numPr>
+          <w:ilvl w:val="0"/>
+          <w:numId w:val="14"/>
+        </w:numPr>
+        <w:spacing w:line="360" w:lineRule="auto"/>
+        <w:jc w:val="both"/>
+        <w:rPr>
+          <w:rFonts w:cs="Arial"/>
+          <w:sz w:val="24"/>
+          <w:lang w:val="es-CL"/>
+        </w:rPr>
+      </w:pPr>
+      <w:r>
+        <w:rPr>
+          <w:rFonts w:cs="Arial"/>
+          <w:sz w:val="24"/>
+          <w:lang w:val="es-CL"/>
+        </w:rPr>
+        <w:t>Si un Docente termina su jornada al último bloque del día, al día siguiente, no podrá entrar al primer bloque del día. Esto podrá saltarse en razón que lo solicite el Docente.</w:t>
+      </w:r>
+    </w:p>
+    <w:p>
+      <w:pPr>
+        <w:pStyle w:val="Normalindentado2"/>
+        <w:numPr>
+          <w:ilvl w:val="0"/>
+          <w:numId w:val="14"/>
+        </w:numPr>
+        <w:spacing w:line="360" w:lineRule="auto"/>
+        <w:jc w:val="both"/>
+        <w:rPr>
+          <w:rFonts w:cs="Arial"/>
+          <w:sz w:val="24"/>
+          <w:lang w:val="es-CL"/>
+        </w:rPr>
+      </w:pPr>
+      <w:r>
+        <w:rPr>
+          <w:rFonts w:cs="Arial"/>
+          <w:sz w:val="24"/>
+          <w:lang w:val="es-CL"/>
+        </w:rPr>
+        <w:t>La sumatoria de las horas totales de las Asignaturas asignadas a un Docente no puede superar la cantidad de horas especificadas en la disponibilidad de este. Si se asigna una Asignatura a un Docente y con esta supera la cantidad de horas en su disponibilidad, entonces el SIS-I deberá informar de esto al usuario y no permitir asignarle la Asignatura.</w:t>
+      </w:r>
+    </w:p>
+    <w:p>
+      <w:pPr>
+        <w:pStyle w:val="Normalindentado2"/>
+        <w:numPr>
+          <w:ilvl w:val="0"/>
+          <w:numId w:val="14"/>
+        </w:numPr>
+        <w:spacing w:line="360" w:lineRule="auto"/>
+        <w:jc w:val="both"/>
+        <w:rPr>
+          <w:rFonts w:cs="Arial"/>
+          <w:sz w:val="24"/>
+          <w:lang w:val="es-CL"/>
+        </w:rPr>
+      </w:pPr>
+      <w:r>
+        <w:rPr>
+          <w:rFonts w:cs="Arial"/>
+          <w:sz w:val="24"/>
+          <w:lang w:val="es-CL"/>
+        </w:rPr>
+        <w:t>No debe existir un día con dos o menos bloques de clases por Sección.</w:t>
+      </w:r>
+    </w:p>
+    <w:p>
+      <w:pPr>
+        <w:pStyle w:val="Normalindentado2"/>
+        <w:numPr>
+          <w:ilvl w:val="0"/>
+          <w:numId w:val="14"/>
+        </w:numPr>
+        <w:spacing w:line="360" w:lineRule="auto"/>
+        <w:jc w:val="both"/>
+        <w:rPr>
+          <w:rFonts w:cs="Arial"/>
+          <w:sz w:val="24"/>
+          <w:lang w:val="es-CL"/>
+        </w:rPr>
+      </w:pPr>
+      <w:r>
+        <w:rPr>
+          <w:rFonts w:cs="Arial"/>
+          <w:sz w:val="24"/>
+          <w:lang w:val="es-CL"/>
+        </w:rPr>
+        <w:t>El Docente no debe tener más de trece bloques académicos asignados por día.</w:t>
+      </w:r>
+    </w:p>
+    <w:p>
+      <w:pPr>
+        <w:pStyle w:val="Normalindentado2"/>
+        <w:numPr>
+          <w:ilvl w:val="0"/>
+          <w:numId w:val="14"/>
+        </w:numPr>
+        <w:spacing w:line="360" w:lineRule="auto"/>
+        <w:jc w:val="both"/>
+        <w:rPr>
+          <w:rFonts w:cs="Arial"/>
+          <w:sz w:val="24"/>
+          <w:lang w:val="es-CL"/>
+        </w:rPr>
+      </w:pPr>
+      <w:r>
+        <w:rPr>
+          <w:rFonts w:cs="Arial"/>
+          <w:sz w:val="24"/>
+          <w:lang w:val="es-CL"/>
+        </w:rPr>
+        <w:t>Los horarios planificados deben ser compactos, es decir, no debe existir más de una ventana de cuarenta y cinco minutos por semana en cada Sección.</w:t>
+      </w:r>
+    </w:p>
+    <w:p>
+      <w:pPr>
+        <w:pStyle w:val="Normalindentado2"/>
+        <w:numPr>
+          <w:ilvl w:val="0"/>
+          <w:numId w:val="14"/>
+        </w:numPr>
+        <w:spacing w:line="360" w:lineRule="auto"/>
+        <w:jc w:val="both"/>
+        <w:rPr>
+          <w:rFonts w:cs="Arial"/>
+          <w:sz w:val="24"/>
+          <w:lang w:val="es-CL"/>
+        </w:rPr>
+      </w:pPr>
+      <w:r>
+        <w:rPr>
+          <w:rFonts w:cs="Arial"/>
+          <w:sz w:val="24"/>
+          <w:lang w:val="es-CL"/>
+        </w:rPr>
+        <w:t>Puede quedar un día libre dentro del rango de días escogido.</w:t>
+      </w:r>
+    </w:p>
+    <w:p>
+      <w:pPr>
+        <w:pStyle w:val="Normalindentado2"/>
+        <w:numPr>
+          <w:ilvl w:val="0"/>
+          <w:numId w:val="14"/>
+        </w:numPr>
+        <w:spacing w:line="360" w:lineRule="auto"/>
+        <w:jc w:val="both"/>
+        <w:rPr>
+          <w:rFonts w:cs="Arial"/>
+          <w:sz w:val="24"/>
+          <w:lang w:val="es-CL"/>
+        </w:rPr>
+      </w:pPr>
+      <w:r>
+        <w:rPr>
+          <w:rFonts w:cs="Arial"/>
+          <w:sz w:val="24"/>
+          <w:lang w:val="es-CL"/>
+        </w:rPr>
+        <w:t>Al modificar la cantidad de horas disponibles en el Docente, esta no debe bajar más allá del 30% en relación al semestre anterior símil, es decir, si se modifica el segundo semestre del año, no debe bajar más del 30% en relación al segundo semestre del año anterior.</w:t>
+      </w:r>
+    </w:p>
+    <w:p>
+      <w:pPr>
         <w:pStyle w:val="Ttulo2"/>
         <w:keepLines w:val="0"/>
         <w:numPr>
@@ -7471,6 +7679,7 @@
           <w:szCs w:val="24"/>
           <w:lang w:val="es-CL"/>
         </w:rPr>
+        <w:lastRenderedPageBreak/>
         <w:t>Suposiciones y dependencias</w:t>
       </w:r>
       <w:bookmarkEnd w:id="48"/>
@@ -7540,25 +7749,6 @@
           <w:sz w:val="24"/>
           <w:lang w:val="es-CL"/>
         </w:rPr>
-      </w:pPr>
-      <w:r>
-        <w:rPr>
-          <w:rFonts w:cs="Arial"/>
-          <w:sz w:val="24"/>
-          <w:lang w:val="es-CL"/>
-        </w:rPr>
-        <w:t>Se asume que la información con la que se alimentará el SIS-I ya se encuentra disponible para los usuarios.</w:t>
-      </w:r>
-    </w:p>
-    <w:p>
-      <w:pPr>
-        <w:spacing w:after="160" w:line="360" w:lineRule="auto"/>
-        <w:ind w:left="0" w:right="0" w:firstLine="0"/>
-        <w:jc w:val="left"/>
-        <w:rPr>
-          <w:rFonts w:cs="Arial"/>
-          <w:lang w:val="es-CL"/>
-        </w:rPr>
         <w:sectPr>
           <w:footerReference w:type="default" r:id="rId20"/>
           <w:pgSz w:w="12240" w:h="15840"/>
@@ -7569,21 +7759,18 @@
       <w:r>
         <w:rPr>
           <w:rFonts w:cs="Arial"/>
+          <w:sz w:val="24"/>
+          <w:lang w:val="es-CL"/>
+        </w:rPr>
+        <w:t>Se asume que la información con la que se alimentará el SIS-I ya se encuentra disponible para los usuarios.</w:t>
+      </w:r>
+      <w:r>
+        <w:rPr>
+          <w:rFonts w:cs="Arial"/>
           <w:lang w:val="es-CL"/>
         </w:rPr>
         <w:br w:type="page"/>
       </w:r>
-    </w:p>
-    <w:p>
-      <w:pPr>
-        <w:spacing w:after="160" w:line="360" w:lineRule="auto"/>
-        <w:ind w:left="0" w:right="0" w:firstLine="0"/>
-        <w:jc w:val="left"/>
-        <w:rPr>
-          <w:rFonts w:cs="Arial"/>
-          <w:lang w:val="es-CL"/>
-        </w:rPr>
-      </w:pPr>
     </w:p>
     <w:p>
       <w:pPr>
@@ -8306,6 +8493,54 @@
               <w:t>Información personal</w:t>
             </w:r>
           </w:p>
+          <w:p>
+            <w:pPr>
+              <w:pStyle w:val="Sinespaciado"/>
+              <w:numPr>
+                <w:ilvl w:val="1"/>
+                <w:numId w:val="27"/>
+              </w:numPr>
+              <w:spacing w:line="360" w:lineRule="auto"/>
+              <w:jc w:val="both"/>
+              <w:rPr>
+                <w:rFonts w:ascii="Arial" w:hAnsi="Arial" w:cs="Arial"/>
+                <w:sz w:val="24"/>
+                <w:szCs w:val="24"/>
+                <w:lang w:val="es-CL"/>
+              </w:rPr>
+            </w:pPr>
+            <w:r>
+              <w:rPr>
+                <w:rFonts w:ascii="Arial" w:hAnsi="Arial" w:cs="Arial"/>
+                <w:sz w:val="24"/>
+                <w:szCs w:val="24"/>
+                <w:lang w:val="es-CL"/>
+              </w:rPr>
+              <w:t>Asignaturas asignadas</w:t>
+            </w:r>
+          </w:p>
+          <w:p>
+            <w:pPr>
+              <w:pStyle w:val="Sinespaciado"/>
+              <w:spacing w:line="360" w:lineRule="auto"/>
+              <w:jc w:val="both"/>
+              <w:rPr>
+                <w:rFonts w:ascii="Arial" w:hAnsi="Arial" w:cs="Arial"/>
+                <w:sz w:val="24"/>
+                <w:szCs w:val="24"/>
+                <w:lang w:val="es-CL"/>
+              </w:rPr>
+            </w:pPr>
+            <w:r>
+              <w:rPr>
+                <w:rFonts w:ascii="Arial" w:hAnsi="Arial" w:cs="Arial"/>
+                <w:sz w:val="24"/>
+                <w:szCs w:val="24"/>
+                <w:lang w:val="es-CL"/>
+              </w:rPr>
+              <w:t>El SIS-I también debe almacenar las fechas en las que se hicieron modificaciones en la disponibilidad del Docente para satisfacer la restricción dictada con anterioridad.</w:t>
+            </w:r>
+          </w:p>
         </w:tc>
       </w:tr>
       <w:tr>
@@ -8452,18 +8687,6 @@
     </w:tbl>
     <w:p>
       <w:pPr>
-        <w:pStyle w:val="Normalindentado1"/>
-        <w:spacing w:line="360" w:lineRule="auto"/>
-        <w:jc w:val="both"/>
-        <w:rPr>
-          <w:rFonts w:cs="Arial"/>
-          <w:sz w:val="24"/>
-          <w:lang w:val="es-CL"/>
-        </w:rPr>
-      </w:pPr>
-    </w:p>
-    <w:p>
-      <w:pPr>
         <w:spacing w:after="160" w:line="360" w:lineRule="auto"/>
         <w:ind w:left="0" w:right="0" w:firstLine="0"/>
         <w:rPr>
@@ -8473,13 +8696,6 @@
           <w:lang w:val="es-CL" w:eastAsia="es-ES"/>
         </w:rPr>
       </w:pPr>
-      <w:r>
-        <w:rPr>
-          <w:rFonts w:cs="Arial"/>
-          <w:lang w:val="es-CL"/>
-        </w:rPr>
-        <w:br w:type="page"/>
-      </w:r>
     </w:p>
     <w:tbl>
       <w:tblPr>
@@ -9526,7 +9742,6 @@
                 <w:szCs w:val="24"/>
                 <w:lang w:val="es-CL"/>
               </w:rPr>
-              <w:lastRenderedPageBreak/>
               <w:t>Requerimiento NO funcional:</w:t>
             </w:r>
           </w:p>
@@ -9616,6 +9831,632 @@
                 <w:szCs w:val="24"/>
                 <w:lang w:val="es-CL"/>
               </w:rPr>
+              <w:t>Prioridad del requerimiento:</w:t>
+            </w:r>
+          </w:p>
+          <w:p>
+            <w:pPr>
+              <w:spacing w:line="360" w:lineRule="auto"/>
+              <w:rPr>
+                <w:rFonts w:ascii="Arial" w:hAnsi="Arial" w:cs="Arial"/>
+                <w:color w:val="auto"/>
+                <w:szCs w:val="24"/>
+                <w:lang w:val="es-CL"/>
+              </w:rPr>
+            </w:pPr>
+            <w:r>
+              <w:rPr>
+                <w:rFonts w:ascii="Arial" w:hAnsi="Arial" w:cs="Arial"/>
+                <w:color w:val="auto"/>
+                <w:szCs w:val="24"/>
+                <w:lang w:val="es-CL"/>
+              </w:rPr>
+              <w:t>Alta</w:t>
+            </w:r>
+          </w:p>
+        </w:tc>
+      </w:tr>
+    </w:tbl>
+    <w:p>
+      <w:pPr>
+        <w:pStyle w:val="Normalindentado1"/>
+        <w:spacing w:line="360" w:lineRule="auto"/>
+        <w:jc w:val="both"/>
+        <w:rPr>
+          <w:rFonts w:cs="Arial"/>
+          <w:sz w:val="24"/>
+          <w:lang w:val="es-CL"/>
+        </w:rPr>
+      </w:pPr>
+    </w:p>
+    <w:tbl>
+      <w:tblPr>
+        <w:tblW w:w="0" w:type="auto"/>
+        <w:tblBorders>
+          <w:top w:val="single" w:sz="4" w:space="0" w:color="auto"/>
+          <w:left w:val="single" w:sz="4" w:space="0" w:color="auto"/>
+          <w:bottom w:val="single" w:sz="4" w:space="0" w:color="auto"/>
+          <w:right w:val="single" w:sz="4" w:space="0" w:color="auto"/>
+          <w:insideH w:val="single" w:sz="4" w:space="0" w:color="auto"/>
+          <w:insideV w:val="single" w:sz="4" w:space="0" w:color="auto"/>
+        </w:tblBorders>
+        <w:tblLook w:val="04A0" w:firstRow="1" w:lastRow="0" w:firstColumn="1" w:lastColumn="0" w:noHBand="0" w:noVBand="1"/>
+      </w:tblPr>
+      <w:tblGrid>
+        <w:gridCol w:w="2018"/>
+        <w:gridCol w:w="6693"/>
+      </w:tblGrid>
+      <w:tr>
+        <w:tc>
+          <w:tcPr>
+            <w:tcW w:w="2018" w:type="dxa"/>
+          </w:tcPr>
+          <w:p>
+            <w:pPr>
+              <w:pStyle w:val="Sinespaciado"/>
+              <w:spacing w:line="360" w:lineRule="auto"/>
+              <w:jc w:val="both"/>
+              <w:rPr>
+                <w:rFonts w:ascii="Arial" w:hAnsi="Arial" w:cs="Arial"/>
+                <w:b/>
+                <w:sz w:val="24"/>
+                <w:szCs w:val="24"/>
+                <w:lang w:val="es-CL"/>
+              </w:rPr>
+            </w:pPr>
+            <w:r>
+              <w:rPr>
+                <w:rFonts w:ascii="Arial" w:hAnsi="Arial" w:cs="Arial"/>
+                <w:b/>
+                <w:kern w:val="24"/>
+                <w:sz w:val="24"/>
+                <w:szCs w:val="24"/>
+                <w:lang w:val="es-CL"/>
+              </w:rPr>
+              <w:t>Identificación del requerimiento:</w:t>
+            </w:r>
+          </w:p>
+        </w:tc>
+        <w:tc>
+          <w:tcPr>
+            <w:tcW w:w="6693" w:type="dxa"/>
+          </w:tcPr>
+          <w:p>
+            <w:pPr>
+              <w:pStyle w:val="Sinespaciado"/>
+              <w:spacing w:line="360" w:lineRule="auto"/>
+              <w:jc w:val="both"/>
+              <w:rPr>
+                <w:rFonts w:ascii="Arial" w:hAnsi="Arial" w:cs="Arial"/>
+                <w:sz w:val="24"/>
+                <w:szCs w:val="24"/>
+                <w:lang w:val="es-CL"/>
+              </w:rPr>
+            </w:pPr>
+            <w:r>
+              <w:rPr>
+                <w:rFonts w:ascii="Arial" w:hAnsi="Arial" w:cs="Arial"/>
+                <w:sz w:val="24"/>
+                <w:szCs w:val="24"/>
+                <w:lang w:val="es-CL"/>
+              </w:rPr>
+              <w:t>RF04</w:t>
+            </w:r>
+          </w:p>
+        </w:tc>
+      </w:tr>
+      <w:tr>
+        <w:tc>
+          <w:tcPr>
+            <w:tcW w:w="2018" w:type="dxa"/>
+          </w:tcPr>
+          <w:p>
+            <w:pPr>
+              <w:pStyle w:val="Sinespaciado"/>
+              <w:spacing w:line="360" w:lineRule="auto"/>
+              <w:jc w:val="both"/>
+              <w:rPr>
+                <w:rFonts w:ascii="Arial" w:hAnsi="Arial" w:cs="Arial"/>
+                <w:b/>
+                <w:sz w:val="24"/>
+                <w:szCs w:val="24"/>
+                <w:lang w:val="es-CL"/>
+              </w:rPr>
+            </w:pPr>
+            <w:r>
+              <w:rPr>
+                <w:rFonts w:ascii="Arial" w:hAnsi="Arial" w:cs="Arial"/>
+                <w:b/>
+                <w:kern w:val="24"/>
+                <w:sz w:val="24"/>
+                <w:szCs w:val="24"/>
+                <w:lang w:val="es-CL"/>
+              </w:rPr>
+              <w:t>Nombre del Requerimiento:</w:t>
+            </w:r>
+          </w:p>
+        </w:tc>
+        <w:tc>
+          <w:tcPr>
+            <w:tcW w:w="6693" w:type="dxa"/>
+          </w:tcPr>
+          <w:p>
+            <w:pPr>
+              <w:pStyle w:val="Sinespaciado"/>
+              <w:spacing w:line="360" w:lineRule="auto"/>
+              <w:jc w:val="both"/>
+              <w:rPr>
+                <w:rFonts w:ascii="Arial" w:hAnsi="Arial" w:cs="Arial"/>
+                <w:sz w:val="24"/>
+                <w:szCs w:val="24"/>
+                <w:lang w:val="es-CL"/>
+              </w:rPr>
+            </w:pPr>
+            <w:r>
+              <w:rPr>
+                <w:rFonts w:ascii="Arial" w:hAnsi="Arial" w:cs="Arial"/>
+                <w:sz w:val="24"/>
+                <w:szCs w:val="24"/>
+                <w:lang w:val="es-CL"/>
+              </w:rPr>
+              <w:t>CRUD Salas</w:t>
+            </w:r>
+          </w:p>
+        </w:tc>
+      </w:tr>
+      <w:tr>
+        <w:tc>
+          <w:tcPr>
+            <w:tcW w:w="2018" w:type="dxa"/>
+          </w:tcPr>
+          <w:p>
+            <w:pPr>
+              <w:pStyle w:val="Sinespaciado"/>
+              <w:spacing w:line="360" w:lineRule="auto"/>
+              <w:jc w:val="both"/>
+              <w:rPr>
+                <w:rFonts w:ascii="Arial" w:hAnsi="Arial" w:cs="Arial"/>
+                <w:b/>
+                <w:sz w:val="24"/>
+                <w:szCs w:val="24"/>
+                <w:lang w:val="es-CL"/>
+              </w:rPr>
+            </w:pPr>
+            <w:r>
+              <w:rPr>
+                <w:rFonts w:ascii="Arial" w:hAnsi="Arial" w:cs="Arial"/>
+                <w:b/>
+                <w:kern w:val="24"/>
+                <w:sz w:val="24"/>
+                <w:szCs w:val="24"/>
+                <w:lang w:val="es-CL"/>
+              </w:rPr>
+              <w:t>Características:</w:t>
+            </w:r>
+          </w:p>
+        </w:tc>
+        <w:tc>
+          <w:tcPr>
+            <w:tcW w:w="6693" w:type="dxa"/>
+          </w:tcPr>
+          <w:p>
+            <w:pPr>
+              <w:pStyle w:val="Sinespaciado"/>
+              <w:spacing w:line="360" w:lineRule="auto"/>
+              <w:jc w:val="both"/>
+              <w:rPr>
+                <w:rFonts w:ascii="Arial" w:hAnsi="Arial" w:cs="Arial"/>
+                <w:sz w:val="24"/>
+                <w:szCs w:val="24"/>
+                <w:lang w:val="es-CL"/>
+              </w:rPr>
+            </w:pPr>
+            <w:r>
+              <w:rPr>
+                <w:rFonts w:ascii="Arial" w:hAnsi="Arial" w:cs="Arial"/>
+                <w:sz w:val="24"/>
+                <w:szCs w:val="24"/>
+                <w:lang w:val="es-CL"/>
+              </w:rPr>
+              <w:t>El usuario podrá crear, leer, modificar y eliminar la información las salas en el SIS-I.</w:t>
+            </w:r>
+          </w:p>
+        </w:tc>
+      </w:tr>
+      <w:tr>
+        <w:tc>
+          <w:tcPr>
+            <w:tcW w:w="2018" w:type="dxa"/>
+          </w:tcPr>
+          <w:p>
+            <w:pPr>
+              <w:pStyle w:val="Sinespaciado"/>
+              <w:spacing w:line="360" w:lineRule="auto"/>
+              <w:jc w:val="both"/>
+              <w:rPr>
+                <w:rFonts w:ascii="Arial" w:hAnsi="Arial" w:cs="Arial"/>
+                <w:b/>
+                <w:sz w:val="24"/>
+                <w:szCs w:val="24"/>
+                <w:lang w:val="es-CL"/>
+              </w:rPr>
+            </w:pPr>
+            <w:r>
+              <w:rPr>
+                <w:rFonts w:ascii="Arial" w:hAnsi="Arial" w:cs="Arial"/>
+                <w:b/>
+                <w:kern w:val="24"/>
+                <w:sz w:val="24"/>
+                <w:szCs w:val="24"/>
+                <w:lang w:val="es-CL"/>
+              </w:rPr>
+              <w:t>Descripción del requerimiento:</w:t>
+            </w:r>
+          </w:p>
+        </w:tc>
+        <w:tc>
+          <w:tcPr>
+            <w:tcW w:w="6693" w:type="dxa"/>
+          </w:tcPr>
+          <w:p>
+            <w:pPr>
+              <w:pStyle w:val="Sinespaciado"/>
+              <w:spacing w:line="360" w:lineRule="auto"/>
+              <w:jc w:val="both"/>
+              <w:rPr>
+                <w:rFonts w:ascii="Arial" w:hAnsi="Arial" w:cs="Arial"/>
+                <w:sz w:val="24"/>
+                <w:szCs w:val="24"/>
+                <w:lang w:val="es-CL"/>
+              </w:rPr>
+            </w:pPr>
+            <w:r>
+              <w:rPr>
+                <w:rFonts w:ascii="Arial" w:hAnsi="Arial" w:cs="Arial"/>
+                <w:sz w:val="24"/>
+                <w:szCs w:val="24"/>
+                <w:lang w:val="es-CL"/>
+              </w:rPr>
+              <w:t>La información manipulada de las salas en el SIS-I es la siguiente:</w:t>
+            </w:r>
+          </w:p>
+          <w:p>
+            <w:pPr>
+              <w:pStyle w:val="Sinespaciado"/>
+              <w:numPr>
+                <w:ilvl w:val="0"/>
+                <w:numId w:val="27"/>
+              </w:numPr>
+              <w:spacing w:line="360" w:lineRule="auto"/>
+              <w:jc w:val="both"/>
+              <w:rPr>
+                <w:rFonts w:ascii="Arial" w:hAnsi="Arial" w:cs="Arial"/>
+                <w:sz w:val="24"/>
+                <w:szCs w:val="24"/>
+                <w:lang w:val="es-CL"/>
+              </w:rPr>
+            </w:pPr>
+            <w:r>
+              <w:rPr>
+                <w:rFonts w:ascii="Arial" w:hAnsi="Arial" w:cs="Arial"/>
+                <w:sz w:val="24"/>
+                <w:szCs w:val="24"/>
+                <w:lang w:val="es-CL"/>
+              </w:rPr>
+              <w:t>Salas</w:t>
+            </w:r>
+          </w:p>
+          <w:p>
+            <w:pPr>
+              <w:pStyle w:val="Sinespaciado"/>
+              <w:numPr>
+                <w:ilvl w:val="1"/>
+                <w:numId w:val="27"/>
+              </w:numPr>
+              <w:spacing w:line="360" w:lineRule="auto"/>
+              <w:jc w:val="both"/>
+              <w:rPr>
+                <w:rFonts w:ascii="Arial" w:hAnsi="Arial" w:cs="Arial"/>
+                <w:sz w:val="24"/>
+                <w:szCs w:val="24"/>
+                <w:lang w:val="es-CL"/>
+              </w:rPr>
+            </w:pPr>
+            <w:r>
+              <w:rPr>
+                <w:rFonts w:ascii="Arial" w:hAnsi="Arial" w:cs="Arial"/>
+                <w:sz w:val="24"/>
+                <w:szCs w:val="24"/>
+                <w:lang w:val="es-CL"/>
+              </w:rPr>
+              <w:t>Características</w:t>
+            </w:r>
+          </w:p>
+          <w:p>
+            <w:pPr>
+              <w:pStyle w:val="Sinespaciado"/>
+              <w:numPr>
+                <w:ilvl w:val="2"/>
+                <w:numId w:val="27"/>
+              </w:numPr>
+              <w:spacing w:line="360" w:lineRule="auto"/>
+              <w:jc w:val="both"/>
+              <w:rPr>
+                <w:rFonts w:ascii="Arial" w:hAnsi="Arial" w:cs="Arial"/>
+                <w:sz w:val="24"/>
+                <w:szCs w:val="24"/>
+                <w:lang w:val="es-CL"/>
+              </w:rPr>
+            </w:pPr>
+            <w:r>
+              <w:rPr>
+                <w:rFonts w:ascii="Arial" w:hAnsi="Arial" w:cs="Arial"/>
+                <w:sz w:val="24"/>
+                <w:szCs w:val="24"/>
+                <w:lang w:val="es-CL"/>
+              </w:rPr>
+              <w:t>Capacidad de alumnos</w:t>
+            </w:r>
+          </w:p>
+          <w:p>
+            <w:pPr>
+              <w:pStyle w:val="Sinespaciado"/>
+              <w:numPr>
+                <w:ilvl w:val="2"/>
+                <w:numId w:val="27"/>
+              </w:numPr>
+              <w:spacing w:line="360" w:lineRule="auto"/>
+              <w:jc w:val="both"/>
+              <w:rPr>
+                <w:rFonts w:ascii="Arial" w:hAnsi="Arial" w:cs="Arial"/>
+                <w:sz w:val="24"/>
+                <w:szCs w:val="24"/>
+                <w:lang w:val="es-CL"/>
+              </w:rPr>
+            </w:pPr>
+            <w:r>
+              <w:rPr>
+                <w:rFonts w:ascii="Arial" w:hAnsi="Arial" w:cs="Arial"/>
+                <w:sz w:val="24"/>
+                <w:szCs w:val="24"/>
+                <w:lang w:val="es-CL"/>
+              </w:rPr>
+              <w:t>Equipamiento tecnológico</w:t>
+            </w:r>
+          </w:p>
+          <w:p>
+            <w:pPr>
+              <w:pStyle w:val="Sinespaciado"/>
+              <w:numPr>
+                <w:ilvl w:val="2"/>
+                <w:numId w:val="27"/>
+              </w:numPr>
+              <w:spacing w:line="360" w:lineRule="auto"/>
+              <w:jc w:val="both"/>
+              <w:rPr>
+                <w:rFonts w:ascii="Arial" w:hAnsi="Arial" w:cs="Arial"/>
+                <w:sz w:val="24"/>
+                <w:szCs w:val="24"/>
+                <w:lang w:val="es-CL"/>
+              </w:rPr>
+            </w:pPr>
+            <w:r>
+              <w:rPr>
+                <w:rFonts w:ascii="Arial" w:hAnsi="Arial" w:cs="Arial"/>
+                <w:sz w:val="24"/>
+                <w:szCs w:val="24"/>
+                <w:lang w:val="es-CL"/>
+              </w:rPr>
+              <w:t>Ubicación</w:t>
+            </w:r>
+          </w:p>
+          <w:p>
+            <w:pPr>
+              <w:pStyle w:val="Sinespaciado"/>
+              <w:numPr>
+                <w:ilvl w:val="2"/>
+                <w:numId w:val="27"/>
+              </w:numPr>
+              <w:spacing w:line="360" w:lineRule="auto"/>
+              <w:jc w:val="both"/>
+              <w:rPr>
+                <w:rFonts w:ascii="Arial" w:hAnsi="Arial" w:cs="Arial"/>
+                <w:sz w:val="24"/>
+                <w:szCs w:val="24"/>
+                <w:lang w:val="es-CL"/>
+              </w:rPr>
+            </w:pPr>
+            <w:r>
+              <w:rPr>
+                <w:rFonts w:ascii="Arial" w:hAnsi="Arial" w:cs="Arial"/>
+                <w:sz w:val="24"/>
+                <w:szCs w:val="24"/>
+                <w:lang w:val="es-CL"/>
+              </w:rPr>
+              <w:t>Código</w:t>
+            </w:r>
+          </w:p>
+          <w:p>
+            <w:pPr>
+              <w:pStyle w:val="Sinespaciado"/>
+              <w:numPr>
+                <w:ilvl w:val="1"/>
+                <w:numId w:val="27"/>
+              </w:numPr>
+              <w:spacing w:line="360" w:lineRule="auto"/>
+              <w:jc w:val="both"/>
+              <w:rPr>
+                <w:rFonts w:ascii="Arial" w:hAnsi="Arial" w:cs="Arial"/>
+                <w:sz w:val="24"/>
+                <w:szCs w:val="24"/>
+                <w:lang w:val="es-CL"/>
+              </w:rPr>
+            </w:pPr>
+            <w:r>
+              <w:rPr>
+                <w:rFonts w:ascii="Arial" w:hAnsi="Arial" w:cs="Arial"/>
+                <w:sz w:val="24"/>
+                <w:szCs w:val="24"/>
+                <w:lang w:val="es-CL"/>
+              </w:rPr>
+              <w:t>Disponibilidad</w:t>
+            </w:r>
+          </w:p>
+        </w:tc>
+      </w:tr>
+      <w:tr>
+        <w:tc>
+          <w:tcPr>
+            <w:tcW w:w="2018" w:type="dxa"/>
+          </w:tcPr>
+          <w:p>
+            <w:pPr>
+              <w:pStyle w:val="Sinespaciado"/>
+              <w:spacing w:line="360" w:lineRule="auto"/>
+              <w:jc w:val="both"/>
+              <w:rPr>
+                <w:rFonts w:ascii="Arial" w:hAnsi="Arial" w:cs="Arial"/>
+                <w:b/>
+                <w:sz w:val="24"/>
+                <w:szCs w:val="24"/>
+                <w:lang w:val="es-CL"/>
+              </w:rPr>
+            </w:pPr>
+            <w:r>
+              <w:rPr>
+                <w:rFonts w:ascii="Arial" w:hAnsi="Arial" w:cs="Arial"/>
+                <w:b/>
+                <w:kern w:val="24"/>
+                <w:sz w:val="24"/>
+                <w:szCs w:val="24"/>
+                <w:lang w:val="es-CL"/>
+              </w:rPr>
+              <w:t>Requerimiento NO funcional:</w:t>
+            </w:r>
+          </w:p>
+        </w:tc>
+        <w:tc>
+          <w:tcPr>
+            <w:tcW w:w="6693" w:type="dxa"/>
+          </w:tcPr>
+          <w:p>
+            <w:pPr>
+              <w:pStyle w:val="Sinespaciado"/>
+              <w:numPr>
+                <w:ilvl w:val="0"/>
+                <w:numId w:val="16"/>
+              </w:numPr>
+              <w:spacing w:line="360" w:lineRule="auto"/>
+              <w:jc w:val="both"/>
+              <w:rPr>
+                <w:rFonts w:ascii="Arial" w:hAnsi="Arial" w:cs="Arial"/>
+                <w:sz w:val="24"/>
+                <w:szCs w:val="24"/>
+                <w:lang w:val="es-CL"/>
+              </w:rPr>
+            </w:pPr>
+            <w:r>
+              <w:rPr>
+                <w:rFonts w:ascii="Arial" w:hAnsi="Arial" w:cs="Arial"/>
+                <w:sz w:val="24"/>
+                <w:szCs w:val="24"/>
+                <w:lang w:val="es-CL"/>
+              </w:rPr>
+              <w:t>RNF01</w:t>
+            </w:r>
+          </w:p>
+          <w:p>
+            <w:pPr>
+              <w:pStyle w:val="Sinespaciado"/>
+              <w:numPr>
+                <w:ilvl w:val="0"/>
+                <w:numId w:val="16"/>
+              </w:numPr>
+              <w:spacing w:line="360" w:lineRule="auto"/>
+              <w:jc w:val="both"/>
+              <w:rPr>
+                <w:rFonts w:ascii="Arial" w:hAnsi="Arial" w:cs="Arial"/>
+                <w:sz w:val="24"/>
+                <w:szCs w:val="24"/>
+                <w:lang w:val="es-CL"/>
+              </w:rPr>
+            </w:pPr>
+            <w:r>
+              <w:rPr>
+                <w:rFonts w:ascii="Arial" w:hAnsi="Arial" w:cs="Arial"/>
+                <w:sz w:val="24"/>
+                <w:szCs w:val="24"/>
+                <w:lang w:val="es-CL"/>
+              </w:rPr>
+              <w:t>RNF02</w:t>
+            </w:r>
+          </w:p>
+        </w:tc>
+      </w:tr>
+    </w:tbl>
+    <w:p>
+      <w:pPr>
+        <w:pStyle w:val="Sinespaciado"/>
+        <w:spacing w:line="360" w:lineRule="auto"/>
+        <w:jc w:val="both"/>
+        <w:rPr>
+          <w:rFonts w:ascii="Arial" w:hAnsi="Arial" w:cs="Arial"/>
+          <w:b/>
+          <w:sz w:val="24"/>
+          <w:szCs w:val="24"/>
+          <w:lang w:val="es-CL"/>
+        </w:rPr>
+        <w:sectPr>
+          <w:footerReference w:type="default" r:id="rId22"/>
+          <w:pgSz w:w="12240" w:h="15840"/>
+          <w:pgMar w:top="1418" w:right="1134" w:bottom="1418" w:left="2268" w:header="720" w:footer="720" w:gutter="0"/>
+          <w:cols w:space="720"/>
+        </w:sectPr>
+      </w:pPr>
+    </w:p>
+    <w:tbl>
+      <w:tblPr>
+        <w:tblW w:w="0" w:type="auto"/>
+        <w:tblBorders>
+          <w:top w:val="single" w:sz="4" w:space="0" w:color="auto"/>
+          <w:left w:val="single" w:sz="4" w:space="0" w:color="auto"/>
+          <w:bottom w:val="single" w:sz="4" w:space="0" w:color="auto"/>
+          <w:right w:val="single" w:sz="4" w:space="0" w:color="auto"/>
+          <w:insideH w:val="single" w:sz="4" w:space="0" w:color="auto"/>
+          <w:insideV w:val="single" w:sz="4" w:space="0" w:color="auto"/>
+        </w:tblBorders>
+        <w:tblLook w:val="04A0" w:firstRow="1" w:lastRow="0" w:firstColumn="1" w:lastColumn="0" w:noHBand="0" w:noVBand="1"/>
+      </w:tblPr>
+      <w:tblGrid>
+        <w:gridCol w:w="8711"/>
+      </w:tblGrid>
+      <w:tr>
+        <w:tc>
+          <w:tcPr>
+            <w:tcW w:w="8711" w:type="dxa"/>
+          </w:tcPr>
+          <w:p>
+            <w:pPr>
+              <w:pStyle w:val="Sinespaciado"/>
+              <w:spacing w:line="360" w:lineRule="auto"/>
+              <w:jc w:val="both"/>
+              <w:rPr>
+                <w:rFonts w:ascii="Arial" w:hAnsi="Arial" w:cs="Arial"/>
+                <w:b/>
+                <w:sz w:val="24"/>
+                <w:szCs w:val="24"/>
+                <w:lang w:val="es-CL"/>
+              </w:rPr>
+            </w:pPr>
+            <w:r>
+              <w:rPr>
+                <w:rFonts w:ascii="Arial" w:hAnsi="Arial" w:cs="Arial"/>
+                <w:b/>
+                <w:sz w:val="24"/>
+                <w:szCs w:val="24"/>
+                <w:lang w:val="es-CL"/>
+              </w:rPr>
+              <w:lastRenderedPageBreak/>
               <w:t>Prioridad del requerimiento:</w:t>
             </w:r>
           </w:p>
@@ -9725,7 +10566,7 @@
                 <w:szCs w:val="24"/>
                 <w:lang w:val="es-CL"/>
               </w:rPr>
-              <w:t>RF04</w:t>
+              <w:t>RF05</w:t>
             </w:r>
           </w:p>
         </w:tc>
@@ -9784,7 +10625,7 @@
                 <w:szCs w:val="24"/>
                 <w:lang w:val="es-CL"/>
               </w:rPr>
-              <w:t>CRUD Salas</w:t>
+              <w:t>CRUD Asignaturas</w:t>
             </w:r>
           </w:p>
         </w:tc>
@@ -9843,7 +10684,7 @@
                 <w:szCs w:val="24"/>
                 <w:lang w:val="es-CL"/>
               </w:rPr>
-              <w:t>El usuario podrá crear, leer, modificar y eliminar la información las salas en el SIS-I.</w:t>
+              <w:t>El usuario podrá crear, leer, modificar y eliminar la información de las asignaturas en el SIS-I.</w:t>
             </w:r>
           </w:p>
         </w:tc>
@@ -9902,7 +10743,7 @@
                 <w:szCs w:val="24"/>
                 <w:lang w:val="es-CL"/>
               </w:rPr>
-              <w:t>La información manipulada de las salas en el SIS-I es la siguiente:</w:t>
+              <w:t>La información manipulada en el SIS-I de las asignaturas es la siguiente:</w:t>
             </w:r>
           </w:p>
           <w:p>
@@ -9928,7 +10769,7 @@
                 <w:szCs w:val="24"/>
                 <w:lang w:val="es-CL"/>
               </w:rPr>
-              <w:t>Salas</w:t>
+              <w:t>Asignaturas</w:t>
             </w:r>
           </w:p>
           <w:p>
@@ -9954,111 +10795,7 @@
                 <w:szCs w:val="24"/>
                 <w:lang w:val="es-CL"/>
               </w:rPr>
-              <w:t>Características</w:t>
-            </w:r>
-          </w:p>
-          <w:p>
-            <w:pPr>
-              <w:pStyle w:val="Sinespaciado"/>
-              <w:numPr>
-                <w:ilvl w:val="2"/>
-                <w:numId w:val="27"/>
-              </w:numPr>
-              <w:spacing w:line="360" w:lineRule="auto"/>
-              <w:jc w:val="both"/>
-              <w:rPr>
-                <w:rFonts w:ascii="Arial" w:hAnsi="Arial" w:cs="Arial"/>
-                <w:sz w:val="24"/>
-                <w:szCs w:val="24"/>
-                <w:lang w:val="es-CL"/>
-              </w:rPr>
-            </w:pPr>
-            <w:r>
-              <w:rPr>
-                <w:rFonts w:ascii="Arial" w:hAnsi="Arial" w:cs="Arial"/>
-                <w:sz w:val="24"/>
-                <w:szCs w:val="24"/>
-                <w:lang w:val="es-CL"/>
-              </w:rPr>
-              <w:t>Capacidad de alumnos</w:t>
-            </w:r>
-          </w:p>
-          <w:p>
-            <w:pPr>
-              <w:pStyle w:val="Sinespaciado"/>
-              <w:numPr>
-                <w:ilvl w:val="2"/>
-                <w:numId w:val="27"/>
-              </w:numPr>
-              <w:spacing w:line="360" w:lineRule="auto"/>
-              <w:jc w:val="both"/>
-              <w:rPr>
-                <w:rFonts w:ascii="Arial" w:hAnsi="Arial" w:cs="Arial"/>
-                <w:sz w:val="24"/>
-                <w:szCs w:val="24"/>
-                <w:lang w:val="es-CL"/>
-              </w:rPr>
-            </w:pPr>
-            <w:r>
-              <w:rPr>
-                <w:rFonts w:ascii="Arial" w:hAnsi="Arial" w:cs="Arial"/>
-                <w:sz w:val="24"/>
-                <w:szCs w:val="24"/>
-                <w:lang w:val="es-CL"/>
-              </w:rPr>
-              <w:t>Equipamiento tecnológico</w:t>
-            </w:r>
-          </w:p>
-          <w:p>
-            <w:pPr>
-              <w:pStyle w:val="Sinespaciado"/>
-              <w:numPr>
-                <w:ilvl w:val="2"/>
-                <w:numId w:val="27"/>
-              </w:numPr>
-              <w:spacing w:line="360" w:lineRule="auto"/>
-              <w:jc w:val="both"/>
-              <w:rPr>
-                <w:rFonts w:ascii="Arial" w:hAnsi="Arial" w:cs="Arial"/>
-                <w:sz w:val="24"/>
-                <w:szCs w:val="24"/>
-                <w:lang w:val="es-CL"/>
-              </w:rPr>
-            </w:pPr>
-            <w:r>
-              <w:rPr>
-                <w:rFonts w:ascii="Arial" w:hAnsi="Arial" w:cs="Arial"/>
-                <w:sz w:val="24"/>
-                <w:szCs w:val="24"/>
-                <w:lang w:val="es-CL"/>
-              </w:rPr>
-              <w:t>Ubicación</w:t>
-            </w:r>
-          </w:p>
-          <w:p>
-            <w:pPr>
-              <w:pStyle w:val="Sinespaciado"/>
-              <w:numPr>
-                <w:ilvl w:val="2"/>
-                <w:numId w:val="27"/>
-              </w:numPr>
-              <w:spacing w:line="360" w:lineRule="auto"/>
-              <w:jc w:val="both"/>
-              <w:rPr>
-                <w:rFonts w:ascii="Arial" w:hAnsi="Arial" w:cs="Arial"/>
-                <w:sz w:val="24"/>
-                <w:szCs w:val="24"/>
-                <w:lang w:val="es-CL"/>
-              </w:rPr>
-            </w:pPr>
-            <w:r>
-              <w:rPr>
-                <w:rFonts w:ascii="Arial" w:hAnsi="Arial" w:cs="Arial"/>
-                <w:sz w:val="24"/>
-                <w:szCs w:val="24"/>
-                <w:lang w:val="es-CL"/>
-              </w:rPr>
-              <w:t>Código</w:t>
+              <w:t>Historial de docentes</w:t>
             </w:r>
           </w:p>
           <w:p>
@@ -10084,7 +10821,85 @@
                 <w:szCs w:val="24"/>
                 <w:lang w:val="es-CL"/>
               </w:rPr>
-              <w:t>Disponibilidad</w:t>
+              <w:t>Especialidad o no</w:t>
+            </w:r>
+          </w:p>
+          <w:p>
+            <w:pPr>
+              <w:pStyle w:val="Sinespaciado"/>
+              <w:numPr>
+                <w:ilvl w:val="1"/>
+                <w:numId w:val="27"/>
+              </w:numPr>
+              <w:spacing w:line="360" w:lineRule="auto"/>
+              <w:jc w:val="both"/>
+              <w:rPr>
+                <w:rFonts w:ascii="Arial" w:hAnsi="Arial" w:cs="Arial"/>
+                <w:sz w:val="24"/>
+                <w:szCs w:val="24"/>
+                <w:lang w:val="es-CL"/>
+              </w:rPr>
+            </w:pPr>
+            <w:r>
+              <w:rPr>
+                <w:rFonts w:ascii="Arial" w:hAnsi="Arial" w:cs="Arial"/>
+                <w:sz w:val="24"/>
+                <w:szCs w:val="24"/>
+                <w:lang w:val="es-CL"/>
+              </w:rPr>
+              <w:t>Cantidad de horas</w:t>
+            </w:r>
+          </w:p>
+          <w:p>
+            <w:pPr>
+              <w:pStyle w:val="Sinespaciado"/>
+              <w:numPr>
+                <w:ilvl w:val="1"/>
+                <w:numId w:val="27"/>
+              </w:numPr>
+              <w:spacing w:line="360" w:lineRule="auto"/>
+              <w:jc w:val="both"/>
+              <w:rPr>
+                <w:rFonts w:ascii="Arial" w:hAnsi="Arial" w:cs="Arial"/>
+                <w:sz w:val="24"/>
+                <w:szCs w:val="24"/>
+                <w:lang w:val="es-CL"/>
+              </w:rPr>
+            </w:pPr>
+            <w:r>
+              <w:rPr>
+                <w:rFonts w:ascii="Arial" w:hAnsi="Arial" w:cs="Arial"/>
+                <w:sz w:val="24"/>
+                <w:szCs w:val="24"/>
+                <w:lang w:val="es-CL"/>
+              </w:rPr>
+              <w:t>Necesidad de equipamiento tecnológico</w:t>
+            </w:r>
+          </w:p>
+          <w:p>
+            <w:pPr>
+              <w:pStyle w:val="Sinespaciado"/>
+              <w:numPr>
+                <w:ilvl w:val="1"/>
+                <w:numId w:val="27"/>
+              </w:numPr>
+              <w:spacing w:line="360" w:lineRule="auto"/>
+              <w:jc w:val="both"/>
+              <w:rPr>
+                <w:rFonts w:ascii="Arial" w:hAnsi="Arial" w:cs="Arial"/>
+                <w:sz w:val="24"/>
+                <w:szCs w:val="24"/>
+                <w:lang w:val="es-CL"/>
+              </w:rPr>
+            </w:pPr>
+            <w:r>
+              <w:rPr>
+                <w:rFonts w:ascii="Arial" w:hAnsi="Arial" w:cs="Arial"/>
+                <w:sz w:val="24"/>
+                <w:szCs w:val="24"/>
+                <w:lang w:val="es-CL"/>
+              </w:rPr>
+              <w:t>Nombre</w:t>
             </w:r>
           </w:p>
         </w:tc>
@@ -10225,7 +11040,6 @@
                 <w:szCs w:val="24"/>
                 <w:lang w:val="es-CL"/>
               </w:rPr>
-              <w:lastRenderedPageBreak/>
               <w:t>Alta</w:t>
             </w:r>
           </w:p>
@@ -10315,7 +11129,7 @@
                 <w:szCs w:val="24"/>
                 <w:lang w:val="es-CL"/>
               </w:rPr>
-              <w:t>RF05</w:t>
+              <w:t>RF06</w:t>
             </w:r>
           </w:p>
         </w:tc>
@@ -10374,7 +11188,7 @@
                 <w:szCs w:val="24"/>
                 <w:lang w:val="es-CL"/>
               </w:rPr>
-              <w:t>CRUD Asignaturas</w:t>
+              <w:t>CRUD Carrera</w:t>
             </w:r>
           </w:p>
         </w:tc>
@@ -10433,7 +11247,7 @@
                 <w:szCs w:val="24"/>
                 <w:lang w:val="es-CL"/>
               </w:rPr>
-              <w:t>El usuario podrá crear, leer, modificar y eliminar la información de las asignaturas en el SIS-I.</w:t>
+              <w:t>El usuario podrá crear, leer, modificar y eliminar la información de las carreras en el SIS-I.</w:t>
             </w:r>
           </w:p>
         </w:tc>
@@ -10465,6 +11279,7 @@
                 <w:szCs w:val="24"/>
                 <w:lang w:val="es-CL"/>
               </w:rPr>
+              <w:lastRenderedPageBreak/>
               <w:t>Descripción del requerimiento:</w:t>
             </w:r>
           </w:p>
@@ -10492,7 +11307,7 @@
                 <w:szCs w:val="24"/>
                 <w:lang w:val="es-CL"/>
               </w:rPr>
-              <w:t>La información manipulada en el SIS-I de las asignaturas es la siguiente:</w:t>
+              <w:t>La información manipulada en el SIS-I de las carreras es la siguiente:</w:t>
             </w:r>
           </w:p>
           <w:p>
@@ -10518,7 +11333,7 @@
                 <w:szCs w:val="24"/>
                 <w:lang w:val="es-CL"/>
               </w:rPr>
-              <w:t>Asignaturas</w:t>
+              <w:t>Carrera</w:t>
             </w:r>
           </w:p>
           <w:p>
@@ -10544,85 +11359,7 @@
                 <w:szCs w:val="24"/>
                 <w:lang w:val="es-CL"/>
               </w:rPr>
-              <w:t>Historial de docentes</w:t>
-            </w:r>
-          </w:p>
-          <w:p>
-            <w:pPr>
-              <w:pStyle w:val="Sinespaciado"/>
-              <w:numPr>
-                <w:ilvl w:val="1"/>
-                <w:numId w:val="27"/>
-              </w:numPr>
-              <w:spacing w:line="360" w:lineRule="auto"/>
-              <w:jc w:val="both"/>
-              <w:rPr>
-                <w:rFonts w:ascii="Arial" w:hAnsi="Arial" w:cs="Arial"/>
-                <w:sz w:val="24"/>
-                <w:szCs w:val="24"/>
-                <w:lang w:val="es-CL"/>
-              </w:rPr>
-            </w:pPr>
-            <w:r>
-              <w:rPr>
-                <w:rFonts w:ascii="Arial" w:hAnsi="Arial" w:cs="Arial"/>
-                <w:sz w:val="24"/>
-                <w:szCs w:val="24"/>
-                <w:lang w:val="es-CL"/>
-              </w:rPr>
-              <w:t>Especialidad o no</w:t>
-            </w:r>
-          </w:p>
-          <w:p>
-            <w:pPr>
-              <w:pStyle w:val="Sinespaciado"/>
-              <w:numPr>
-                <w:ilvl w:val="1"/>
-                <w:numId w:val="27"/>
-              </w:numPr>
-              <w:spacing w:line="360" w:lineRule="auto"/>
-              <w:jc w:val="both"/>
-              <w:rPr>
-                <w:rFonts w:ascii="Arial" w:hAnsi="Arial" w:cs="Arial"/>
-                <w:sz w:val="24"/>
-                <w:szCs w:val="24"/>
-                <w:lang w:val="es-CL"/>
-              </w:rPr>
-            </w:pPr>
-            <w:r>
-              <w:rPr>
-                <w:rFonts w:ascii="Arial" w:hAnsi="Arial" w:cs="Arial"/>
-                <w:sz w:val="24"/>
-                <w:szCs w:val="24"/>
-                <w:lang w:val="es-CL"/>
-              </w:rPr>
-              <w:t>Cantidad de horas</w:t>
-            </w:r>
-          </w:p>
-          <w:p>
-            <w:pPr>
-              <w:pStyle w:val="Sinespaciado"/>
-              <w:numPr>
-                <w:ilvl w:val="1"/>
-                <w:numId w:val="27"/>
-              </w:numPr>
-              <w:spacing w:line="360" w:lineRule="auto"/>
-              <w:jc w:val="both"/>
-              <w:rPr>
-                <w:rFonts w:ascii="Arial" w:hAnsi="Arial" w:cs="Arial"/>
-                <w:sz w:val="24"/>
-                <w:szCs w:val="24"/>
-                <w:lang w:val="es-CL"/>
-              </w:rPr>
-            </w:pPr>
-            <w:r>
-              <w:rPr>
-                <w:rFonts w:ascii="Arial" w:hAnsi="Arial" w:cs="Arial"/>
-                <w:sz w:val="24"/>
-                <w:szCs w:val="24"/>
-                <w:lang w:val="es-CL"/>
-              </w:rPr>
-              <w:t>Necesidad de equipamiento tecnológico</w:t>
+              <w:t>Código</w:t>
             </w:r>
           </w:p>
           <w:p>
@@ -10878,7 +11615,7 @@
                 <w:szCs w:val="24"/>
                 <w:lang w:val="es-CL"/>
               </w:rPr>
-              <w:t>RF06</w:t>
+              <w:t>RF07</w:t>
             </w:r>
           </w:p>
         </w:tc>
@@ -10937,7 +11674,7 @@
                 <w:szCs w:val="24"/>
                 <w:lang w:val="es-CL"/>
               </w:rPr>
-              <w:t>CRUD Carrera</w:t>
+              <w:t>CRUD Área</w:t>
             </w:r>
           </w:p>
         </w:tc>
@@ -10996,7 +11733,7 @@
                 <w:szCs w:val="24"/>
                 <w:lang w:val="es-CL"/>
               </w:rPr>
-              <w:t>El usuario podrá crear, leer, modificar y eliminar la información de las carreras en el SIS-I.</w:t>
+              <w:t>El usuario podrá crear, leer, modificar y eliminar la información del área académica en el SIS-I.</w:t>
             </w:r>
           </w:p>
         </w:tc>
@@ -11028,7 +11765,6 @@
                 <w:szCs w:val="24"/>
                 <w:lang w:val="es-CL"/>
               </w:rPr>
-              <w:lastRenderedPageBreak/>
               <w:t>Descripción del requerimiento:</w:t>
             </w:r>
           </w:p>
@@ -11056,7 +11792,7 @@
                 <w:szCs w:val="24"/>
                 <w:lang w:val="es-CL"/>
               </w:rPr>
-              <w:t>La información manipulada en el SIS-I de las carreras es la siguiente:</w:t>
+              <w:t>La información manipulada en el SIS-I del área académica es la siguiente:</w:t>
             </w:r>
           </w:p>
           <w:p>
@@ -11082,7 +11818,7 @@
                 <w:szCs w:val="24"/>
                 <w:lang w:val="es-CL"/>
               </w:rPr>
-              <w:t>Carrera</w:t>
+              <w:t>Área</w:t>
             </w:r>
           </w:p>
           <w:p>
@@ -11108,7 +11844,7 @@
                 <w:szCs w:val="24"/>
                 <w:lang w:val="es-CL"/>
               </w:rPr>
-              <w:t>Código</w:t>
+              <w:t>Nombre</w:t>
             </w:r>
           </w:p>
           <w:p>
@@ -11134,7 +11870,7 @@
                 <w:szCs w:val="24"/>
                 <w:lang w:val="es-CL"/>
               </w:rPr>
-              <w:t>Nombre</w:t>
+              <w:t>Código</w:t>
             </w:r>
           </w:p>
         </w:tc>
@@ -11364,7 +12100,7 @@
                 <w:szCs w:val="24"/>
                 <w:lang w:val="es-CL"/>
               </w:rPr>
-              <w:t>RF07</w:t>
+              <w:t>RF08</w:t>
             </w:r>
           </w:p>
         </w:tc>
@@ -11396,6 +12132,7 @@
                 <w:szCs w:val="24"/>
                 <w:lang w:val="es-CL"/>
               </w:rPr>
+              <w:lastRenderedPageBreak/>
               <w:t>Nombre del Requerimiento:</w:t>
             </w:r>
           </w:p>
@@ -11423,7 +12160,7 @@
                 <w:szCs w:val="24"/>
                 <w:lang w:val="es-CL"/>
               </w:rPr>
-              <w:t>CRUD Área</w:t>
+              <w:t>Modificar información personal</w:t>
             </w:r>
           </w:p>
         </w:tc>
@@ -11482,7 +12219,7 @@
                 <w:szCs w:val="24"/>
                 <w:lang w:val="es-CL"/>
               </w:rPr>
-              <w:t>El usuario podrá crear, leer, modificar y eliminar la información del área académica en el SIS-I.</w:t>
+              <w:t>El usuario podrá visualizar y modificar su información personal en el SIS-I</w:t>
             </w:r>
           </w:p>
         </w:tc>
@@ -11541,7 +12278,7 @@
                 <w:szCs w:val="24"/>
                 <w:lang w:val="es-CL"/>
               </w:rPr>
-              <w:t>La información manipulada en el SIS-I del área académica es la siguiente:</w:t>
+              <w:t>La información que podrá manipular el usuario en el SIS-I acerca de sí mismo es la siguiente:</w:t>
             </w:r>
           </w:p>
           <w:p>
@@ -11567,7 +12304,7 @@
                 <w:szCs w:val="24"/>
                 <w:lang w:val="es-CL"/>
               </w:rPr>
-              <w:t>Área</w:t>
+              <w:t>Usuario</w:t>
             </w:r>
           </w:p>
           <w:p>
@@ -11593,7 +12330,7 @@
                 <w:szCs w:val="24"/>
                 <w:lang w:val="es-CL"/>
               </w:rPr>
-              <w:t>Nombre</w:t>
+              <w:t>Nombre completo</w:t>
             </w:r>
           </w:p>
           <w:p>
@@ -11619,7 +12356,59 @@
                 <w:szCs w:val="24"/>
                 <w:lang w:val="es-CL"/>
               </w:rPr>
-              <w:t>Código</w:t>
+              <w:t>Área</w:t>
+            </w:r>
+          </w:p>
+          <w:p>
+            <w:pPr>
+              <w:pStyle w:val="Sinespaciado"/>
+              <w:numPr>
+                <w:ilvl w:val="1"/>
+                <w:numId w:val="27"/>
+              </w:numPr>
+              <w:spacing w:line="360" w:lineRule="auto"/>
+              <w:jc w:val="both"/>
+              <w:rPr>
+                <w:rFonts w:ascii="Arial" w:hAnsi="Arial" w:cs="Arial"/>
+                <w:sz w:val="24"/>
+                <w:szCs w:val="24"/>
+                <w:lang w:val="es-CL"/>
+              </w:rPr>
+            </w:pPr>
+            <w:r>
+              <w:rPr>
+                <w:rFonts w:ascii="Arial" w:hAnsi="Arial" w:cs="Arial"/>
+                <w:sz w:val="24"/>
+                <w:szCs w:val="24"/>
+                <w:lang w:val="es-CL"/>
+              </w:rPr>
+              <w:t>Contraseña</w:t>
+            </w:r>
+          </w:p>
+          <w:p>
+            <w:pPr>
+              <w:pStyle w:val="Sinespaciado"/>
+              <w:numPr>
+                <w:ilvl w:val="1"/>
+                <w:numId w:val="27"/>
+              </w:numPr>
+              <w:spacing w:line="360" w:lineRule="auto"/>
+              <w:jc w:val="both"/>
+              <w:rPr>
+                <w:rFonts w:ascii="Arial" w:hAnsi="Arial" w:cs="Arial"/>
+                <w:sz w:val="24"/>
+                <w:szCs w:val="24"/>
+                <w:lang w:val="es-CL"/>
+              </w:rPr>
+            </w:pPr>
+            <w:r>
+              <w:rPr>
+                <w:rFonts w:ascii="Arial" w:hAnsi="Arial" w:cs="Arial"/>
+                <w:sz w:val="24"/>
+                <w:szCs w:val="24"/>
+                <w:lang w:val="es-CL"/>
+              </w:rPr>
+              <w:t>Deshabilitar cuenta</w:t>
             </w:r>
           </w:p>
         </w:tc>
@@ -11849,7 +12638,7 @@
                 <w:szCs w:val="24"/>
                 <w:lang w:val="es-CL"/>
               </w:rPr>
-              <w:t>RF08</w:t>
+              <w:t>RF09</w:t>
             </w:r>
           </w:p>
         </w:tc>
@@ -11881,7 +12670,6 @@
                 <w:szCs w:val="24"/>
                 <w:lang w:val="es-CL"/>
               </w:rPr>
-              <w:lastRenderedPageBreak/>
               <w:t>Nombre del Requerimiento:</w:t>
             </w:r>
           </w:p>
@@ -11909,7 +12697,7 @@
                 <w:szCs w:val="24"/>
                 <w:lang w:val="es-CL"/>
               </w:rPr>
-              <w:t>Modificar información personal</w:t>
+              <w:t>Planificar horario</w:t>
             </w:r>
           </w:p>
         </w:tc>
@@ -11968,7 +12756,7 @@
                 <w:szCs w:val="24"/>
                 <w:lang w:val="es-CL"/>
               </w:rPr>
-              <w:t>El usuario podrá visualizar y modificar su información personal en el SIS-I</w:t>
+              <w:t>El usuario podrá solicitar la planificación de soluciones de horario académico a través de la selección de la información necesaria e inicio del proceso en el SIS-I con la pulsación de un botón en el mismo.</w:t>
             </w:r>
           </w:p>
         </w:tc>
@@ -12027,7 +12815,7 @@
                 <w:szCs w:val="24"/>
                 <w:lang w:val="es-CL"/>
               </w:rPr>
-              <w:t>La información que podrá manipular el usuario en el SIS-I acerca de sí mismo es la siguiente:</w:t>
+              <w:t>La información necesaria para el inicio del proceso de planificación horaria es la siguiente:</w:t>
             </w:r>
           </w:p>
           <w:p>
@@ -12053,14 +12841,14 @@
                 <w:szCs w:val="24"/>
                 <w:lang w:val="es-CL"/>
               </w:rPr>
-              <w:t>Usuario</w:t>
+              <w:t>Sección</w:t>
             </w:r>
           </w:p>
           <w:p>
             <w:pPr>
               <w:pStyle w:val="Sinespaciado"/>
               <w:numPr>
-                <w:ilvl w:val="1"/>
+                <w:ilvl w:val="0"/>
                 <w:numId w:val="27"/>
               </w:numPr>
               <w:spacing w:line="360" w:lineRule="auto"/>
@@ -12079,14 +12867,14 @@
                 <w:szCs w:val="24"/>
                 <w:lang w:val="es-CL"/>
               </w:rPr>
-              <w:t>Nombre completo</w:t>
+              <w:t>Maya</w:t>
             </w:r>
           </w:p>
           <w:p>
             <w:pPr>
               <w:pStyle w:val="Sinespaciado"/>
               <w:numPr>
-                <w:ilvl w:val="1"/>
+                <w:ilvl w:val="0"/>
                 <w:numId w:val="27"/>
               </w:numPr>
               <w:spacing w:line="360" w:lineRule="auto"/>
@@ -12105,14 +12893,14 @@
                 <w:szCs w:val="24"/>
                 <w:lang w:val="es-CL"/>
               </w:rPr>
-              <w:t>Área</w:t>
+              <w:t>Docentes</w:t>
             </w:r>
           </w:p>
           <w:p>
             <w:pPr>
               <w:pStyle w:val="Sinespaciado"/>
               <w:numPr>
-                <w:ilvl w:val="1"/>
+                <w:ilvl w:val="0"/>
                 <w:numId w:val="27"/>
               </w:numPr>
               <w:spacing w:line="360" w:lineRule="auto"/>
@@ -12131,14 +12919,15 @@
                 <w:szCs w:val="24"/>
                 <w:lang w:val="es-CL"/>
               </w:rPr>
-              <w:t>Contraseña</w:t>
+              <w:lastRenderedPageBreak/>
+              <w:t>Salas</w:t>
             </w:r>
           </w:p>
           <w:p>
             <w:pPr>
               <w:pStyle w:val="Sinespaciado"/>
               <w:numPr>
-                <w:ilvl w:val="1"/>
+                <w:ilvl w:val="0"/>
                 <w:numId w:val="27"/>
               </w:numPr>
               <w:spacing w:line="360" w:lineRule="auto"/>
@@ -12157,7 +12946,90 @@
                 <w:szCs w:val="24"/>
                 <w:lang w:val="es-CL"/>
               </w:rPr>
-              <w:t>Deshabilitar cuenta</w:t>
+              <w:t>Rango de horas diarios</w:t>
+            </w:r>
+          </w:p>
+          <w:p>
+            <w:pPr>
+              <w:pStyle w:val="Sinespaciado"/>
+              <w:numPr>
+                <w:ilvl w:val="0"/>
+                <w:numId w:val="27"/>
+              </w:numPr>
+              <w:spacing w:line="360" w:lineRule="auto"/>
+              <w:jc w:val="both"/>
+              <w:rPr>
+                <w:rFonts w:ascii="Arial" w:hAnsi="Arial" w:cs="Arial"/>
+                <w:sz w:val="24"/>
+                <w:szCs w:val="24"/>
+                <w:lang w:val="es-CL"/>
+              </w:rPr>
+            </w:pPr>
+            <w:r>
+              <w:rPr>
+                <w:rFonts w:ascii="Arial" w:hAnsi="Arial" w:cs="Arial"/>
+                <w:sz w:val="24"/>
+                <w:szCs w:val="24"/>
+                <w:lang w:val="es-CL"/>
+              </w:rPr>
+              <w:t>Duración de bloque académico en minutos</w:t>
+            </w:r>
+          </w:p>
+          <w:p>
+            <w:pPr>
+              <w:pStyle w:val="Sinespaciado"/>
+              <w:numPr>
+                <w:ilvl w:val="0"/>
+                <w:numId w:val="27"/>
+              </w:numPr>
+              <w:spacing w:line="360" w:lineRule="auto"/>
+              <w:jc w:val="both"/>
+              <w:rPr>
+                <w:rFonts w:ascii="Arial" w:hAnsi="Arial" w:cs="Arial"/>
+                <w:sz w:val="24"/>
+                <w:szCs w:val="24"/>
+                <w:lang w:val="es-CL"/>
+              </w:rPr>
+            </w:pPr>
+            <w:r>
+              <w:rPr>
+                <w:rFonts w:ascii="Arial" w:hAnsi="Arial" w:cs="Arial"/>
+                <w:sz w:val="24"/>
+                <w:szCs w:val="24"/>
+                <w:lang w:val="es-CL"/>
+              </w:rPr>
+              <w:t>Rango de días</w:t>
+            </w:r>
+          </w:p>
+          <w:p>
+            <w:pPr>
+              <w:pStyle w:val="Sinespaciado"/>
+              <w:spacing w:line="360" w:lineRule="auto"/>
+              <w:jc w:val="both"/>
+              <w:rPr>
+                <w:rFonts w:ascii="Arial" w:hAnsi="Arial" w:cs="Arial"/>
+                <w:sz w:val="24"/>
+                <w:szCs w:val="24"/>
+                <w:lang w:val="es-CL"/>
+              </w:rPr>
+            </w:pPr>
+            <w:r>
+              <w:rPr>
+                <w:rFonts w:ascii="Arial" w:hAnsi="Arial" w:cs="Arial"/>
+                <w:sz w:val="24"/>
+                <w:szCs w:val="24"/>
+                <w:lang w:val="es-CL"/>
+              </w:rPr>
+              <w:t xml:space="preserve">Recordar que todos los constructos deben estar completos con anterioridad según la información </w:t>
+            </w:r>
+            <w:r>
+              <w:rPr>
+                <w:rFonts w:ascii="Arial" w:hAnsi="Arial" w:cs="Arial"/>
+                <w:sz w:val="24"/>
+                <w:szCs w:val="24"/>
+                <w:lang w:val="es-CL"/>
+              </w:rPr>
+              <w:t>ingresada en el SIS-I, si no es así, el sistema informará del error.</w:t>
             </w:r>
           </w:p>
         </w:tc>
@@ -12387,7 +13259,7 @@
                 <w:szCs w:val="24"/>
                 <w:lang w:val="es-CL"/>
               </w:rPr>
-              <w:t>RF09</w:t>
+              <w:t>RF10</w:t>
             </w:r>
           </w:p>
         </w:tc>
@@ -12446,7 +13318,7 @@
                 <w:szCs w:val="24"/>
                 <w:lang w:val="es-CL"/>
               </w:rPr>
-              <w:t>Planificar horario</w:t>
+              <w:t>Visualizar horarios planificados</w:t>
             </w:r>
           </w:p>
         </w:tc>
@@ -12505,7 +13377,7 @@
                 <w:szCs w:val="24"/>
                 <w:lang w:val="es-CL"/>
               </w:rPr>
-              <w:t>El usuario podrá solicitar la planificación de soluciones de horario académico a través de la selección de la información necesaria e inicio del proceso en el SIS-I con la pulsación de un botón en el mismo.</w:t>
+              <w:t>El usuario tendrá acceso a la visualización de los horarios planificados anteriormente en el SIS-I,</w:t>
             </w:r>
           </w:p>
         </w:tc>
@@ -12564,7 +13436,7 @@
                 <w:szCs w:val="24"/>
                 <w:lang w:val="es-CL"/>
               </w:rPr>
-              <w:t>La información necesaria para el inicio del proceso de planificación horaria es la siguiente:</w:t>
+              <w:t>Para poder visualizar los horarios académicos planificados con anterioridad en el SIS-I, el usuario deberá seleccionar de los siguientes datos:</w:t>
             </w:r>
           </w:p>
           <w:p>
@@ -12572,7 +13444,7 @@
               <w:pStyle w:val="Sinespaciado"/>
               <w:numPr>
                 <w:ilvl w:val="0"/>
-                <w:numId w:val="27"/>
+                <w:numId w:val="28"/>
               </w:numPr>
               <w:spacing w:line="360" w:lineRule="auto"/>
               <w:jc w:val="both"/>
@@ -12590,7 +13462,7 @@
                 <w:szCs w:val="24"/>
                 <w:lang w:val="es-CL"/>
               </w:rPr>
-              <w:t>Sección</w:t>
+              <w:t>Semestre</w:t>
             </w:r>
           </w:p>
           <w:p>
@@ -12598,7 +13470,7 @@
               <w:pStyle w:val="Sinespaciado"/>
               <w:numPr>
                 <w:ilvl w:val="0"/>
-                <w:numId w:val="27"/>
+                <w:numId w:val="28"/>
               </w:numPr>
               <w:spacing w:line="360" w:lineRule="auto"/>
               <w:jc w:val="both"/>
@@ -12616,7 +13488,7 @@
                 <w:szCs w:val="24"/>
                 <w:lang w:val="es-CL"/>
               </w:rPr>
-              <w:t>Maya</w:t>
+              <w:t>Sección</w:t>
             </w:r>
           </w:p>
           <w:p>
@@ -12624,7 +13496,7 @@
               <w:pStyle w:val="Sinespaciado"/>
               <w:numPr>
                 <w:ilvl w:val="0"/>
-                <w:numId w:val="27"/>
+                <w:numId w:val="28"/>
               </w:numPr>
               <w:spacing w:line="360" w:lineRule="auto"/>
               <w:jc w:val="both"/>
@@ -12642,65 +13514,7 @@
                 <w:szCs w:val="24"/>
                 <w:lang w:val="es-CL"/>
               </w:rPr>
-              <w:t>Docentes</w:t>
-            </w:r>
-          </w:p>
-          <w:p>
-            <w:pPr>
-              <w:pStyle w:val="Sinespaciado"/>
-              <w:numPr>
-                <w:ilvl w:val="0"/>
-                <w:numId w:val="27"/>
-              </w:numPr>
-              <w:spacing w:line="360" w:lineRule="auto"/>
-              <w:jc w:val="both"/>
-              <w:rPr>
-                <w:rFonts w:ascii="Arial" w:hAnsi="Arial" w:cs="Arial"/>
-                <w:sz w:val="24"/>
-                <w:szCs w:val="24"/>
-                <w:lang w:val="es-CL"/>
-              </w:rPr>
-            </w:pPr>
-            <w:r>
-              <w:rPr>
-                <w:rFonts w:ascii="Arial" w:hAnsi="Arial" w:cs="Arial"/>
-                <w:sz w:val="24"/>
-                <w:szCs w:val="24"/>
-                <w:lang w:val="es-CL"/>
-              </w:rPr>
-              <w:lastRenderedPageBreak/>
-              <w:t>Salas</w:t>
-            </w:r>
-          </w:p>
-          <w:p>
-            <w:pPr>
-              <w:pStyle w:val="Sinespaciado"/>
-              <w:spacing w:line="360" w:lineRule="auto"/>
-              <w:jc w:val="both"/>
-              <w:rPr>
-                <w:rFonts w:ascii="Arial" w:hAnsi="Arial" w:cs="Arial"/>
-                <w:sz w:val="24"/>
-                <w:szCs w:val="24"/>
-                <w:lang w:val="es-CL"/>
-              </w:rPr>
-            </w:pPr>
-            <w:r>
-              <w:rPr>
-                <w:rFonts w:ascii="Arial" w:hAnsi="Arial" w:cs="Arial"/>
-                <w:sz w:val="24"/>
-                <w:szCs w:val="24"/>
-                <w:lang w:val="es-CL"/>
-              </w:rPr>
-              <w:t xml:space="preserve">Recordar que todos los constructos deben estar completos con anterioridad según la información </w:t>
-            </w:r>
-            <w:r>
-              <w:rPr>
-                <w:rFonts w:ascii="Arial" w:hAnsi="Arial" w:cs="Arial"/>
-                <w:sz w:val="24"/>
-                <w:szCs w:val="24"/>
-                <w:lang w:val="es-CL"/>
-              </w:rPr>
-              <w:t>ingresada en el SIS-I, si no es así, el sistema informará del error.</w:t>
+              <w:t>Maya</w:t>
             </w:r>
           </w:p>
         </w:tc>
@@ -12732,7 +13546,6 @@
                 <w:szCs w:val="24"/>
                 <w:lang w:val="es-CL"/>
               </w:rPr>
-              <w:lastRenderedPageBreak/>
               <w:t>Requerimiento NO funcional:</w:t>
             </w:r>
           </w:p>
@@ -12904,6 +13717,7 @@
                 <w:szCs w:val="24"/>
                 <w:lang w:val="es-CL"/>
               </w:rPr>
+              <w:lastRenderedPageBreak/>
               <w:t>Identificación del requerimiento:</w:t>
             </w:r>
           </w:p>
@@ -12931,7 +13745,7 @@
                 <w:szCs w:val="24"/>
                 <w:lang w:val="es-CL"/>
               </w:rPr>
-              <w:t>RF10</w:t>
+              <w:t>RF11</w:t>
             </w:r>
           </w:p>
         </w:tc>
@@ -12990,7 +13804,7 @@
                 <w:szCs w:val="24"/>
                 <w:lang w:val="es-CL"/>
               </w:rPr>
-              <w:t>Visualizar horarios planificados</w:t>
+              <w:t>Visualizar registro de actividades</w:t>
             </w:r>
           </w:p>
         </w:tc>
@@ -13049,7 +13863,43 @@
                 <w:szCs w:val="24"/>
                 <w:lang w:val="es-CL"/>
               </w:rPr>
-              <w:t>El usuario tendrá acceso a la visualización de los horarios planificados anteriormente en el SIS-I,</w:t>
+              <w:t>El usuario podrá visualizar un registro de todas las actividades realizadas en el SIS-I por los usuarios</w:t>
+            </w:r>
+            <w:r>
+              <w:rPr>
+                <w:rFonts w:ascii="Arial" w:hAnsi="Arial" w:cs="Arial"/>
+                <w:sz w:val="24"/>
+                <w:szCs w:val="24"/>
+                <w:lang w:val="es-CL"/>
+              </w:rPr>
+              <w:t xml:space="preserve"> en un rango de días determinado</w:t>
+            </w:r>
+            <w:r>
+              <w:rPr>
+                <w:rFonts w:ascii="Arial" w:hAnsi="Arial" w:cs="Arial"/>
+                <w:sz w:val="24"/>
+                <w:szCs w:val="24"/>
+                <w:lang w:val="es-CL"/>
+              </w:rPr>
+              <w:t xml:space="preserve">. También dispondrá de </w:t>
+            </w:r>
+            <w:r>
+              <w:rPr>
+                <w:rFonts w:ascii="Arial" w:hAnsi="Arial" w:cs="Arial"/>
+                <w:sz w:val="24"/>
+                <w:szCs w:val="24"/>
+                <w:lang w:val="es-CL"/>
+              </w:rPr>
+              <w:t>una caja</w:t>
+            </w:r>
+            <w:r>
+              <w:rPr>
+                <w:rFonts w:ascii="Arial" w:hAnsi="Arial" w:cs="Arial"/>
+                <w:sz w:val="24"/>
+                <w:szCs w:val="24"/>
+                <w:lang w:val="es-CL"/>
+              </w:rPr>
+              <w:t xml:space="preserve"> de búsqueda para localizar cualquier registro que contenga las palabras que el usuario digite.</w:t>
             </w:r>
           </w:p>
         </w:tc>
@@ -13108,7 +13958,7 @@
                 <w:szCs w:val="24"/>
                 <w:lang w:val="es-CL"/>
               </w:rPr>
-              <w:t>Para poder visualizar los horarios académicos planificados con anterioridad en el SIS-I, el usuario deberá seleccionar de los siguientes datos:</w:t>
+              <w:t>La información visualizada contendrá la siguiente información:</w:t>
             </w:r>
           </w:p>
           <w:p>
@@ -13116,7 +13966,7 @@
               <w:pStyle w:val="Sinespaciado"/>
               <w:numPr>
                 <w:ilvl w:val="0"/>
-                <w:numId w:val="28"/>
+                <w:numId w:val="29"/>
               </w:numPr>
               <w:spacing w:line="360" w:lineRule="auto"/>
               <w:jc w:val="both"/>
@@ -13134,7 +13984,7 @@
                 <w:szCs w:val="24"/>
                 <w:lang w:val="es-CL"/>
               </w:rPr>
-              <w:t>Semestre</w:t>
+              <w:t>Nombre del usuario</w:t>
             </w:r>
           </w:p>
           <w:p>
@@ -13142,7 +13992,7 @@
               <w:pStyle w:val="Sinespaciado"/>
               <w:numPr>
                 <w:ilvl w:val="0"/>
-                <w:numId w:val="28"/>
+                <w:numId w:val="29"/>
               </w:numPr>
               <w:spacing w:line="360" w:lineRule="auto"/>
               <w:jc w:val="both"/>
@@ -13160,7 +14010,7 @@
                 <w:szCs w:val="24"/>
                 <w:lang w:val="es-CL"/>
               </w:rPr>
-              <w:t>Sección</w:t>
+              <w:t>Acción realizada</w:t>
             </w:r>
           </w:p>
           <w:p>
@@ -13168,7 +14018,7 @@
               <w:pStyle w:val="Sinespaciado"/>
               <w:numPr>
                 <w:ilvl w:val="0"/>
-                <w:numId w:val="28"/>
+                <w:numId w:val="29"/>
               </w:numPr>
               <w:spacing w:line="360" w:lineRule="auto"/>
               <w:jc w:val="both"/>
@@ -13186,7 +14036,7 @@
                 <w:szCs w:val="24"/>
                 <w:lang w:val="es-CL"/>
               </w:rPr>
-              <w:t>Maya</w:t>
+              <w:t>Fecha y hora en la que realizó la acción</w:t>
             </w:r>
           </w:p>
         </w:tc>
@@ -13416,7 +14266,7 @@
                 <w:szCs w:val="24"/>
                 <w:lang w:val="es-CL"/>
               </w:rPr>
-              <w:t>RF11</w:t>
+              <w:t>RF12</w:t>
             </w:r>
           </w:p>
         </w:tc>
@@ -13448,7 +14298,6 @@
                 <w:szCs w:val="24"/>
                 <w:lang w:val="es-CL"/>
               </w:rPr>
-              <w:lastRenderedPageBreak/>
               <w:t>Nombre del Requerimiento:</w:t>
             </w:r>
           </w:p>
@@ -13476,7 +14325,7 @@
                 <w:szCs w:val="24"/>
                 <w:lang w:val="es-CL"/>
               </w:rPr>
-              <w:t>Visualizar registro de actividades</w:t>
+              <w:t>Crear usuario</w:t>
             </w:r>
           </w:p>
         </w:tc>
@@ -13535,43 +14384,7 @@
                 <w:szCs w:val="24"/>
                 <w:lang w:val="es-CL"/>
               </w:rPr>
-              <w:t>El usuario podrá visualizar un registro de todas las actividades realizadas en el SIS-I por los usuarios</w:t>
-            </w:r>
-            <w:r>
-              <w:rPr>
-                <w:rFonts w:ascii="Arial" w:hAnsi="Arial" w:cs="Arial"/>
-                <w:sz w:val="24"/>
-                <w:szCs w:val="24"/>
-                <w:lang w:val="es-CL"/>
-              </w:rPr>
-              <w:t xml:space="preserve"> en un rango de días determinado</w:t>
-            </w:r>
-            <w:r>
-              <w:rPr>
-                <w:rFonts w:ascii="Arial" w:hAnsi="Arial" w:cs="Arial"/>
-                <w:sz w:val="24"/>
-                <w:szCs w:val="24"/>
-                <w:lang w:val="es-CL"/>
-              </w:rPr>
-              <w:t xml:space="preserve">. También dispondrá de </w:t>
-            </w:r>
-            <w:r>
-              <w:rPr>
-                <w:rFonts w:ascii="Arial" w:hAnsi="Arial" w:cs="Arial"/>
-                <w:sz w:val="24"/>
-                <w:szCs w:val="24"/>
-                <w:lang w:val="es-CL"/>
-              </w:rPr>
-              <w:t>una caja</w:t>
-            </w:r>
-            <w:r>
-              <w:rPr>
-                <w:rFonts w:ascii="Arial" w:hAnsi="Arial" w:cs="Arial"/>
-                <w:sz w:val="24"/>
-                <w:szCs w:val="24"/>
-                <w:lang w:val="es-CL"/>
-              </w:rPr>
-              <w:t xml:space="preserve"> de búsqueda para localizar cualquier registro que contenga las palabras que el usuario digite.</w:t>
+              <w:t>El usuario tendrá la capacidad de crear nuevos usuarios en el sistema.</w:t>
             </w:r>
           </w:p>
         </w:tc>
@@ -13630,7 +14443,7 @@
                 <w:szCs w:val="24"/>
                 <w:lang w:val="es-CL"/>
               </w:rPr>
-              <w:t>La información visualizada contendrá la siguiente información:</w:t>
+              <w:t>La información necesaria para la creación de nuevos usuarios es la siguiente:</w:t>
             </w:r>
           </w:p>
           <w:p>
@@ -13638,7 +14451,7 @@
               <w:pStyle w:val="Sinespaciado"/>
               <w:numPr>
                 <w:ilvl w:val="0"/>
-                <w:numId w:val="29"/>
+                <w:numId w:val="30"/>
               </w:numPr>
               <w:spacing w:line="360" w:lineRule="auto"/>
               <w:jc w:val="both"/>
@@ -13656,7 +14469,7 @@
                 <w:szCs w:val="24"/>
                 <w:lang w:val="es-CL"/>
               </w:rPr>
-              <w:t>Nombre del usuario</w:t>
+              <w:t>Nombre de usuario</w:t>
             </w:r>
           </w:p>
           <w:p>
@@ -13664,7 +14477,7 @@
               <w:pStyle w:val="Sinespaciado"/>
               <w:numPr>
                 <w:ilvl w:val="0"/>
-                <w:numId w:val="29"/>
+                <w:numId w:val="30"/>
               </w:numPr>
               <w:spacing w:line="360" w:lineRule="auto"/>
               <w:jc w:val="both"/>
@@ -13682,7 +14495,8 @@
                 <w:szCs w:val="24"/>
                 <w:lang w:val="es-CL"/>
               </w:rPr>
-              <w:t>Acción realizada</w:t>
+              <w:lastRenderedPageBreak/>
+              <w:t>Nombre completo</w:t>
             </w:r>
           </w:p>
           <w:p>
@@ -13690,7 +14504,7 @@
               <w:pStyle w:val="Sinespaciado"/>
               <w:numPr>
                 <w:ilvl w:val="0"/>
-                <w:numId w:val="29"/>
+                <w:numId w:val="30"/>
               </w:numPr>
               <w:spacing w:line="360" w:lineRule="auto"/>
               <w:jc w:val="both"/>
@@ -13708,7 +14522,33 @@
                 <w:szCs w:val="24"/>
                 <w:lang w:val="es-CL"/>
               </w:rPr>
-              <w:t>Fecha y hora en la que realizó la acción</w:t>
+              <w:t>Contraseña</w:t>
+            </w:r>
+          </w:p>
+          <w:p>
+            <w:pPr>
+              <w:pStyle w:val="Sinespaciado"/>
+              <w:numPr>
+                <w:ilvl w:val="0"/>
+                <w:numId w:val="30"/>
+              </w:numPr>
+              <w:spacing w:line="360" w:lineRule="auto"/>
+              <w:jc w:val="both"/>
+              <w:rPr>
+                <w:rFonts w:ascii="Arial" w:hAnsi="Arial" w:cs="Arial"/>
+                <w:sz w:val="24"/>
+                <w:szCs w:val="24"/>
+                <w:lang w:val="es-CL"/>
+              </w:rPr>
+            </w:pPr>
+            <w:r>
+              <w:rPr>
+                <w:rFonts w:ascii="Arial" w:hAnsi="Arial" w:cs="Arial"/>
+                <w:sz w:val="24"/>
+                <w:szCs w:val="24"/>
+                <w:lang w:val="es-CL"/>
+              </w:rPr>
+              <w:t>Área</w:t>
             </w:r>
           </w:p>
         </w:tc>
@@ -13740,518 +14580,6 @@
                 <w:szCs w:val="24"/>
                 <w:lang w:val="es-CL"/>
               </w:rPr>
-              <w:t>Requerimiento NO funcional:</w:t>
-            </w:r>
-          </w:p>
-        </w:tc>
-        <w:tc>
-          <w:tcPr>
-            <w:tcW w:w="6693" w:type="dxa"/>
-          </w:tcPr>
-          <w:p>
-            <w:pPr>
-              <w:pStyle w:val="Sinespaciado"/>
-              <w:numPr>
-                <w:ilvl w:val="0"/>
-                <w:numId w:val="16"/>
-              </w:numPr>
-              <w:spacing w:line="360" w:lineRule="auto"/>
-              <w:jc w:val="both"/>
-              <w:rPr>
-                <w:rFonts w:ascii="Arial" w:hAnsi="Arial" w:cs="Arial"/>
-                <w:sz w:val="24"/>
-                <w:szCs w:val="24"/>
-                <w:lang w:val="es-CL"/>
-              </w:rPr>
-            </w:pPr>
-            <w:r>
-              <w:rPr>
-                <w:rFonts w:ascii="Arial" w:hAnsi="Arial" w:cs="Arial"/>
-                <w:sz w:val="24"/>
-                <w:szCs w:val="24"/>
-                <w:lang w:val="es-CL"/>
-              </w:rPr>
-              <w:t>RNF01</w:t>
-            </w:r>
-          </w:p>
-          <w:p>
-            <w:pPr>
-              <w:pStyle w:val="Sinespaciado"/>
-              <w:numPr>
-                <w:ilvl w:val="0"/>
-                <w:numId w:val="16"/>
-              </w:numPr>
-              <w:spacing w:line="360" w:lineRule="auto"/>
-              <w:jc w:val="both"/>
-              <w:rPr>
-                <w:rFonts w:ascii="Arial" w:hAnsi="Arial" w:cs="Arial"/>
-                <w:sz w:val="24"/>
-                <w:szCs w:val="24"/>
-                <w:lang w:val="es-CL"/>
-              </w:rPr>
-            </w:pPr>
-            <w:r>
-              <w:rPr>
-                <w:rFonts w:ascii="Arial" w:hAnsi="Arial" w:cs="Arial"/>
-                <w:sz w:val="24"/>
-                <w:szCs w:val="24"/>
-                <w:lang w:val="es-CL"/>
-              </w:rPr>
-              <w:t>RNF02</w:t>
-            </w:r>
-          </w:p>
-        </w:tc>
-      </w:tr>
-      <w:tr>
-        <w:tc>
-          <w:tcPr>
-            <w:tcW w:w="8644" w:type="dxa"/>
-            <w:gridSpan w:val="2"/>
-          </w:tcPr>
-          <w:p>
-            <w:pPr>
-              <w:pStyle w:val="Sinespaciado"/>
-              <w:spacing w:line="360" w:lineRule="auto"/>
-              <w:jc w:val="both"/>
-              <w:rPr>
-                <w:rFonts w:ascii="Arial" w:hAnsi="Arial" w:cs="Arial"/>
-                <w:b/>
-                <w:sz w:val="24"/>
-                <w:szCs w:val="24"/>
-                <w:lang w:val="es-CL"/>
-              </w:rPr>
-            </w:pPr>
-            <w:r>
-              <w:rPr>
-                <w:rFonts w:ascii="Arial" w:hAnsi="Arial" w:cs="Arial"/>
-                <w:b/>
-                <w:sz w:val="24"/>
-                <w:szCs w:val="24"/>
-                <w:lang w:val="es-CL"/>
-              </w:rPr>
-              <w:t>Prioridad del requerimiento:</w:t>
-            </w:r>
-          </w:p>
-          <w:p>
-            <w:pPr>
-              <w:spacing w:line="360" w:lineRule="auto"/>
-              <w:rPr>
-                <w:rFonts w:ascii="Arial" w:hAnsi="Arial" w:cs="Arial"/>
-                <w:color w:val="auto"/>
-                <w:szCs w:val="24"/>
-                <w:lang w:val="es-CL"/>
-              </w:rPr>
-            </w:pPr>
-            <w:r>
-              <w:rPr>
-                <w:rFonts w:ascii="Arial" w:hAnsi="Arial" w:cs="Arial"/>
-                <w:color w:val="auto"/>
-                <w:szCs w:val="24"/>
-                <w:lang w:val="es-CL"/>
-              </w:rPr>
-              <w:t>Alta</w:t>
-            </w:r>
-          </w:p>
-        </w:tc>
-      </w:tr>
-    </w:tbl>
-    <w:p>
-      <w:pPr>
-        <w:pStyle w:val="Normalindentado1"/>
-        <w:spacing w:line="360" w:lineRule="auto"/>
-        <w:jc w:val="both"/>
-        <w:rPr>
-          <w:rFonts w:cs="Arial"/>
-          <w:sz w:val="24"/>
-          <w:lang w:val="es-CL"/>
-        </w:rPr>
-      </w:pPr>
-    </w:p>
-    <w:tbl>
-      <w:tblPr>
-        <w:tblW w:w="0" w:type="auto"/>
-        <w:tblBorders>
-          <w:top w:val="single" w:sz="4" w:space="0" w:color="auto"/>
-          <w:left w:val="single" w:sz="4" w:space="0" w:color="auto"/>
-          <w:bottom w:val="single" w:sz="4" w:space="0" w:color="auto"/>
-          <w:right w:val="single" w:sz="4" w:space="0" w:color="auto"/>
-          <w:insideH w:val="single" w:sz="4" w:space="0" w:color="auto"/>
-          <w:insideV w:val="single" w:sz="4" w:space="0" w:color="auto"/>
-        </w:tblBorders>
-        <w:tblLook w:val="04A0" w:firstRow="1" w:lastRow="0" w:firstColumn="1" w:lastColumn="0" w:noHBand="0" w:noVBand="1"/>
-      </w:tblPr>
-      <w:tblGrid>
-        <w:gridCol w:w="2018"/>
-        <w:gridCol w:w="6693"/>
-      </w:tblGrid>
-      <w:tr>
-        <w:tc>
-          <w:tcPr>
-            <w:tcW w:w="1951" w:type="dxa"/>
-          </w:tcPr>
-          <w:p>
-            <w:pPr>
-              <w:pStyle w:val="Sinespaciado"/>
-              <w:spacing w:line="360" w:lineRule="auto"/>
-              <w:jc w:val="both"/>
-              <w:rPr>
-                <w:rFonts w:ascii="Arial" w:hAnsi="Arial" w:cs="Arial"/>
-                <w:b/>
-                <w:sz w:val="24"/>
-                <w:szCs w:val="24"/>
-                <w:lang w:val="es-CL"/>
-              </w:rPr>
-            </w:pPr>
-            <w:r>
-              <w:rPr>
-                <w:rFonts w:ascii="Arial" w:hAnsi="Arial" w:cs="Arial"/>
-                <w:b/>
-                <w:kern w:val="24"/>
-                <w:sz w:val="24"/>
-                <w:szCs w:val="24"/>
-                <w:lang w:val="es-CL"/>
-              </w:rPr>
-              <w:t>Identificación del requerimiento:</w:t>
-            </w:r>
-          </w:p>
-        </w:tc>
-        <w:tc>
-          <w:tcPr>
-            <w:tcW w:w="6693" w:type="dxa"/>
-          </w:tcPr>
-          <w:p>
-            <w:pPr>
-              <w:pStyle w:val="Sinespaciado"/>
-              <w:spacing w:line="360" w:lineRule="auto"/>
-              <w:jc w:val="both"/>
-              <w:rPr>
-                <w:rFonts w:ascii="Arial" w:hAnsi="Arial" w:cs="Arial"/>
-                <w:sz w:val="24"/>
-                <w:szCs w:val="24"/>
-                <w:lang w:val="es-CL"/>
-              </w:rPr>
-            </w:pPr>
-            <w:r>
-              <w:rPr>
-                <w:rFonts w:ascii="Arial" w:hAnsi="Arial" w:cs="Arial"/>
-                <w:sz w:val="24"/>
-                <w:szCs w:val="24"/>
-                <w:lang w:val="es-CL"/>
-              </w:rPr>
-              <w:t>RF12</w:t>
-            </w:r>
-          </w:p>
-        </w:tc>
-      </w:tr>
-      <w:tr>
-        <w:tc>
-          <w:tcPr>
-            <w:tcW w:w="1951" w:type="dxa"/>
-          </w:tcPr>
-          <w:p>
-            <w:pPr>
-              <w:pStyle w:val="Sinespaciado"/>
-              <w:spacing w:line="360" w:lineRule="auto"/>
-              <w:jc w:val="both"/>
-              <w:rPr>
-                <w:rFonts w:ascii="Arial" w:hAnsi="Arial" w:cs="Arial"/>
-                <w:b/>
-                <w:sz w:val="24"/>
-                <w:szCs w:val="24"/>
-                <w:lang w:val="es-CL"/>
-              </w:rPr>
-            </w:pPr>
-            <w:r>
-              <w:rPr>
-                <w:rFonts w:ascii="Arial" w:hAnsi="Arial" w:cs="Arial"/>
-                <w:b/>
-                <w:kern w:val="24"/>
-                <w:sz w:val="24"/>
-                <w:szCs w:val="24"/>
-                <w:lang w:val="es-CL"/>
-              </w:rPr>
-              <w:t>Nombre del Requerimiento:</w:t>
-            </w:r>
-          </w:p>
-        </w:tc>
-        <w:tc>
-          <w:tcPr>
-            <w:tcW w:w="6693" w:type="dxa"/>
-          </w:tcPr>
-          <w:p>
-            <w:pPr>
-              <w:pStyle w:val="Sinespaciado"/>
-              <w:spacing w:line="360" w:lineRule="auto"/>
-              <w:jc w:val="both"/>
-              <w:rPr>
-                <w:rFonts w:ascii="Arial" w:hAnsi="Arial" w:cs="Arial"/>
-                <w:sz w:val="24"/>
-                <w:szCs w:val="24"/>
-                <w:lang w:val="es-CL"/>
-              </w:rPr>
-            </w:pPr>
-            <w:r>
-              <w:rPr>
-                <w:rFonts w:ascii="Arial" w:hAnsi="Arial" w:cs="Arial"/>
-                <w:sz w:val="24"/>
-                <w:szCs w:val="24"/>
-                <w:lang w:val="es-CL"/>
-              </w:rPr>
-              <w:t>Crear usuario</w:t>
-            </w:r>
-          </w:p>
-        </w:tc>
-      </w:tr>
-      <w:tr>
-        <w:tc>
-          <w:tcPr>
-            <w:tcW w:w="1951" w:type="dxa"/>
-          </w:tcPr>
-          <w:p>
-            <w:pPr>
-              <w:pStyle w:val="Sinespaciado"/>
-              <w:spacing w:line="360" w:lineRule="auto"/>
-              <w:jc w:val="both"/>
-              <w:rPr>
-                <w:rFonts w:ascii="Arial" w:hAnsi="Arial" w:cs="Arial"/>
-                <w:b/>
-                <w:sz w:val="24"/>
-                <w:szCs w:val="24"/>
-                <w:lang w:val="es-CL"/>
-              </w:rPr>
-            </w:pPr>
-            <w:r>
-              <w:rPr>
-                <w:rFonts w:ascii="Arial" w:hAnsi="Arial" w:cs="Arial"/>
-                <w:b/>
-                <w:kern w:val="24"/>
-                <w:sz w:val="24"/>
-                <w:szCs w:val="24"/>
-                <w:lang w:val="es-CL"/>
-              </w:rPr>
-              <w:t>Características:</w:t>
-            </w:r>
-          </w:p>
-        </w:tc>
-        <w:tc>
-          <w:tcPr>
-            <w:tcW w:w="6693" w:type="dxa"/>
-          </w:tcPr>
-          <w:p>
-            <w:pPr>
-              <w:pStyle w:val="Sinespaciado"/>
-              <w:spacing w:line="360" w:lineRule="auto"/>
-              <w:jc w:val="both"/>
-              <w:rPr>
-                <w:rFonts w:ascii="Arial" w:hAnsi="Arial" w:cs="Arial"/>
-                <w:sz w:val="24"/>
-                <w:szCs w:val="24"/>
-                <w:lang w:val="es-CL"/>
-              </w:rPr>
-            </w:pPr>
-            <w:r>
-              <w:rPr>
-                <w:rFonts w:ascii="Arial" w:hAnsi="Arial" w:cs="Arial"/>
-                <w:sz w:val="24"/>
-                <w:szCs w:val="24"/>
-                <w:lang w:val="es-CL"/>
-              </w:rPr>
-              <w:t>El usuario tendrá la capacidad de crear nuevos usuarios en el sistema.</w:t>
-            </w:r>
-          </w:p>
-        </w:tc>
-      </w:tr>
-      <w:tr>
-        <w:tc>
-          <w:tcPr>
-            <w:tcW w:w="1951" w:type="dxa"/>
-          </w:tcPr>
-          <w:p>
-            <w:pPr>
-              <w:pStyle w:val="Sinespaciado"/>
-              <w:spacing w:line="360" w:lineRule="auto"/>
-              <w:jc w:val="both"/>
-              <w:rPr>
-                <w:rFonts w:ascii="Arial" w:hAnsi="Arial" w:cs="Arial"/>
-                <w:b/>
-                <w:sz w:val="24"/>
-                <w:szCs w:val="24"/>
-                <w:lang w:val="es-CL"/>
-              </w:rPr>
-            </w:pPr>
-            <w:r>
-              <w:rPr>
-                <w:rFonts w:ascii="Arial" w:hAnsi="Arial" w:cs="Arial"/>
-                <w:b/>
-                <w:kern w:val="24"/>
-                <w:sz w:val="24"/>
-                <w:szCs w:val="24"/>
-                <w:lang w:val="es-CL"/>
-              </w:rPr>
-              <w:t>Descripción del requerimiento:</w:t>
-            </w:r>
-          </w:p>
-        </w:tc>
-        <w:tc>
-          <w:tcPr>
-            <w:tcW w:w="6693" w:type="dxa"/>
-          </w:tcPr>
-          <w:p>
-            <w:pPr>
-              <w:pStyle w:val="Sinespaciado"/>
-              <w:spacing w:line="360" w:lineRule="auto"/>
-              <w:jc w:val="both"/>
-              <w:rPr>
-                <w:rFonts w:ascii="Arial" w:hAnsi="Arial" w:cs="Arial"/>
-                <w:sz w:val="24"/>
-                <w:szCs w:val="24"/>
-                <w:lang w:val="es-CL"/>
-              </w:rPr>
-            </w:pPr>
-            <w:r>
-              <w:rPr>
-                <w:rFonts w:ascii="Arial" w:hAnsi="Arial" w:cs="Arial"/>
-                <w:sz w:val="24"/>
-                <w:szCs w:val="24"/>
-                <w:lang w:val="es-CL"/>
-              </w:rPr>
-              <w:t>La información necesaria para la creación de nuevos usuarios es la siguiente:</w:t>
-            </w:r>
-          </w:p>
-          <w:p>
-            <w:pPr>
-              <w:pStyle w:val="Sinespaciado"/>
-              <w:numPr>
-                <w:ilvl w:val="0"/>
-                <w:numId w:val="30"/>
-              </w:numPr>
-              <w:spacing w:line="360" w:lineRule="auto"/>
-              <w:jc w:val="both"/>
-              <w:rPr>
-                <w:rFonts w:ascii="Arial" w:hAnsi="Arial" w:cs="Arial"/>
-                <w:sz w:val="24"/>
-                <w:szCs w:val="24"/>
-                <w:lang w:val="es-CL"/>
-              </w:rPr>
-            </w:pPr>
-            <w:r>
-              <w:rPr>
-                <w:rFonts w:ascii="Arial" w:hAnsi="Arial" w:cs="Arial"/>
-                <w:sz w:val="24"/>
-                <w:szCs w:val="24"/>
-                <w:lang w:val="es-CL"/>
-              </w:rPr>
-              <w:t>Nombre de usuario</w:t>
-            </w:r>
-          </w:p>
-          <w:p>
-            <w:pPr>
-              <w:pStyle w:val="Sinespaciado"/>
-              <w:numPr>
-                <w:ilvl w:val="0"/>
-                <w:numId w:val="30"/>
-              </w:numPr>
-              <w:spacing w:line="360" w:lineRule="auto"/>
-              <w:jc w:val="both"/>
-              <w:rPr>
-                <w:rFonts w:ascii="Arial" w:hAnsi="Arial" w:cs="Arial"/>
-                <w:sz w:val="24"/>
-                <w:szCs w:val="24"/>
-                <w:lang w:val="es-CL"/>
-              </w:rPr>
-            </w:pPr>
-            <w:r>
-              <w:rPr>
-                <w:rFonts w:ascii="Arial" w:hAnsi="Arial" w:cs="Arial"/>
-                <w:sz w:val="24"/>
-                <w:szCs w:val="24"/>
-                <w:lang w:val="es-CL"/>
-              </w:rPr>
-              <w:t>Nombre completo</w:t>
-            </w:r>
-          </w:p>
-          <w:p>
-            <w:pPr>
-              <w:pStyle w:val="Sinespaciado"/>
-              <w:numPr>
-                <w:ilvl w:val="0"/>
-                <w:numId w:val="30"/>
-              </w:numPr>
-              <w:spacing w:line="360" w:lineRule="auto"/>
-              <w:jc w:val="both"/>
-              <w:rPr>
-                <w:rFonts w:ascii="Arial" w:hAnsi="Arial" w:cs="Arial"/>
-                <w:sz w:val="24"/>
-                <w:szCs w:val="24"/>
-                <w:lang w:val="es-CL"/>
-              </w:rPr>
-            </w:pPr>
-            <w:r>
-              <w:rPr>
-                <w:rFonts w:ascii="Arial" w:hAnsi="Arial" w:cs="Arial"/>
-                <w:sz w:val="24"/>
-                <w:szCs w:val="24"/>
-                <w:lang w:val="es-CL"/>
-              </w:rPr>
-              <w:t>Contraseña</w:t>
-            </w:r>
-          </w:p>
-          <w:p>
-            <w:pPr>
-              <w:pStyle w:val="Sinespaciado"/>
-              <w:numPr>
-                <w:ilvl w:val="0"/>
-                <w:numId w:val="30"/>
-              </w:numPr>
-              <w:spacing w:line="360" w:lineRule="auto"/>
-              <w:jc w:val="both"/>
-              <w:rPr>
-                <w:rFonts w:ascii="Arial" w:hAnsi="Arial" w:cs="Arial"/>
-                <w:sz w:val="24"/>
-                <w:szCs w:val="24"/>
-                <w:lang w:val="es-CL"/>
-              </w:rPr>
-            </w:pPr>
-            <w:r>
-              <w:rPr>
-                <w:rFonts w:ascii="Arial" w:hAnsi="Arial" w:cs="Arial"/>
-                <w:sz w:val="24"/>
-                <w:szCs w:val="24"/>
-                <w:lang w:val="es-CL"/>
-              </w:rPr>
-              <w:t>Área</w:t>
-            </w:r>
-          </w:p>
-        </w:tc>
-      </w:tr>
-      <w:tr>
-        <w:tc>
-          <w:tcPr>
-            <w:tcW w:w="1951" w:type="dxa"/>
-          </w:tcPr>
-          <w:p>
-            <w:pPr>
-              <w:pStyle w:val="Sinespaciado"/>
-              <w:spacing w:line="360" w:lineRule="auto"/>
-              <w:jc w:val="both"/>
-              <w:rPr>
-                <w:rFonts w:ascii="Arial" w:hAnsi="Arial" w:cs="Arial"/>
-                <w:b/>
-                <w:sz w:val="24"/>
-                <w:szCs w:val="24"/>
-                <w:lang w:val="es-CL"/>
-              </w:rPr>
-            </w:pPr>
-            <w:r>
-              <w:rPr>
-                <w:rFonts w:ascii="Arial" w:hAnsi="Arial" w:cs="Arial"/>
-                <w:b/>
-                <w:kern w:val="24"/>
-                <w:sz w:val="24"/>
-                <w:szCs w:val="24"/>
-                <w:lang w:val="es-CL"/>
-              </w:rPr>
-              <w:lastRenderedPageBreak/>
               <w:t>Requerimiento NO funcional:</w:t>
             </w:r>
           </w:p>
@@ -14915,6 +15243,7 @@
                 <w:szCs w:val="24"/>
                 <w:lang w:val="es-CL"/>
               </w:rPr>
+              <w:lastRenderedPageBreak/>
               <w:t xml:space="preserve">Características: </w:t>
             </w:r>
           </w:p>
@@ -15019,17 +15348,7 @@
                 <w:szCs w:val="24"/>
                 <w:lang w:val="es-CL"/>
               </w:rPr>
-              <w:t xml:space="preserve">Se asegurarán las bases de la seguridad de la información. El SIS-I deberá contar con los certificados </w:t>
-            </w:r>
-            <w:r>
-              <w:rPr>
-                <w:rFonts w:ascii="Arial" w:hAnsi="Arial" w:cs="Arial"/>
-                <w:color w:val="auto"/>
-                <w:szCs w:val="24"/>
-                <w:lang w:val="es-CL"/>
-              </w:rPr>
-              <w:lastRenderedPageBreak/>
-              <w:t>y cortafuegos correspondientes. Se deberán usar técnicas de programación que estén en beneficio de la seguridad de la información.</w:t>
+              <w:t>Se asegurarán las bases de la seguridad de la información. El SIS-I deberá contar con los certificados y cortafuegos correspondientes. Se deberán usar técnicas de programación que estén en beneficio de la seguridad de la información.</w:t>
             </w:r>
           </w:p>
         </w:tc>
@@ -15060,7 +15379,6 @@
                 <w:szCs w:val="24"/>
                 <w:lang w:val="es-CL"/>
               </w:rPr>
-              <w:lastRenderedPageBreak/>
               <w:t xml:space="preserve">Prioridad del requerimiento:     </w:t>
             </w:r>
           </w:p>
@@ -15424,6 +15742,7 @@
           <w:sz w:val="24"/>
           <w:szCs w:val="24"/>
         </w:rPr>
+        <w:lastRenderedPageBreak/>
         <w:t xml:space="preserve">Interfaces de </w:t>
       </w:r>
       <w:r>
@@ -15477,7 +15796,6 @@
       </w:r>
     </w:p>
     <w:sectPr>
-      <w:footerReference w:type="default" r:id="rId22"/>
       <w:pgSz w:w="12240" w:h="15840"/>
       <w:pgMar w:top="1418" w:right="1134" w:bottom="1418" w:left="2268" w:header="720" w:footer="720" w:gutter="0"/>
       <w:cols w:space="720"/>
@@ -15537,7 +15855,6 @@
         <w:docPartUnique/>
       </w:docPartObj>
     </w:sdtPr>
-    <w:sdtEndPr/>
     <w:sdtContent>
       <w:p>
         <w:pPr>
@@ -15568,7 +15885,6 @@
         <w:docPartUnique/>
       </w:docPartObj>
     </w:sdtPr>
-    <w:sdtEndPr/>
     <w:sdtContent>
       <w:p>
         <w:pPr>
@@ -15599,7 +15915,6 @@
         <w:docPartUnique/>
       </w:docPartObj>
     </w:sdtPr>
-    <w:sdtEndPr/>
     <w:sdtContent>
       <w:p>
         <w:pPr>
@@ -15621,13 +15936,12 @@
 <w:ftr xmlns:wpc="http://schemas.microsoft.com/office/word/2010/wordprocessingCanvas" xmlns:cx="http://schemas.microsoft.com/office/drawing/2014/chartex" xmlns:cx1="http://schemas.microsoft.com/office/drawing/2015/9/8/chartex" xmlns:cx2="http://schemas.microsoft.com/office/drawing/2015/10/21/chartex" xmlns:cx3="http://schemas.microsoft.com/office/drawing/2016/5/9/chartex" xmlns:cx4="http://schemas.microsoft.com/office/drawing/2016/5/10/chartex" xmlns:cx5="http://schemas.microsoft.com/office/drawing/2016/5/11/chartex" xmlns:cx6="http://schemas.microsoft.com/office/drawing/2016/5/12/chartex" xmlns:cx7="http://schemas.microsoft.com/office/drawing/2016/5/13/chartex" xmlns:cx8="http://schemas.microsoft.com/office/drawing/2016/5/14/chartex" xmlns:mc="http://schemas.openxmlformats.org/markup-compatibility/2006" xmlns:o="urn:schemas-microsoft-com:office:office" xmlns:r="http://schemas.openxmlformats.org/officeDocument/2006/relationships" xmlns:m="http://schemas.openxmlformats.org/officeDocument/2006/math" xmlns:v="urn:schemas-microsoft-com:vml" xmlns:wp14="http://schemas.microsoft.com/office/word/2010/wordprocessingDrawing" xmlns:wp="http://schemas.openxmlformats.org/drawingml/2006/wordprocessingDrawing" xmlns:w10="urn:schemas-microsoft-com:office:word" xmlns:w="http://schemas.openxmlformats.org/wordprocessingml/2006/main" xmlns:w14="http://schemas.microsoft.com/office/word/2010/wordml" xmlns:w15="http://schemas.microsoft.com/office/word/2012/wordml" xmlns:w16se="http://schemas.microsoft.com/office/word/2015/wordml/symex" xmlns:wpg="http://schemas.microsoft.com/office/word/2010/wordprocessingGroup" xmlns:wpi="http://schemas.microsoft.com/office/word/2010/wordprocessingInk" xmlns:wne="http://schemas.microsoft.com/office/word/2006/wordml" xmlns:wps="http://schemas.microsoft.com/office/word/2010/wordprocessingShape" mc:Ignorable="w14 w15 w16se wp14">
   <w:sdt>
     <w:sdtPr>
-      <w:id w:val="-1572040165"/>
+      <w:id w:val="380986201"/>
       <w:docPartObj>
         <w:docPartGallery w:val="Page Numbers (Bottom of Page)"/>
         <w:docPartUnique/>
       </w:docPartObj>
     </w:sdtPr>
-    <w:sdtEndPr/>
     <w:sdtContent>
       <w:p>
         <w:pPr>
@@ -15647,7 +15961,7 @@
           <w:rPr>
             <w:noProof/>
           </w:rPr>
-          <w:t>5</w:t>
+          <w:t>8</w:t>
         </w:r>
         <w:r>
           <w:fldChar w:fldCharType="end"/>
@@ -15683,7 +15997,6 @@
         <w:docPartUnique/>
       </w:docPartObj>
     </w:sdtPr>
-    <w:sdtEndPr/>
     <w:sdtContent>
       <w:p>
         <w:pPr>
@@ -15703,7 +16016,7 @@
           <w:rPr>
             <w:noProof/>
           </w:rPr>
-          <w:t>12</w:t>
+          <w:t>13</w:t>
         </w:r>
         <w:r>
           <w:fldChar w:fldCharType="end"/>
@@ -15745,7 +16058,6 @@
         <w:docPartUnique/>
       </w:docPartObj>
     </w:sdtPr>
-    <w:sdtEndPr/>
     <w:sdtContent>
       <w:p>
         <w:pPr>
@@ -16165,14 +16477,14 @@
         <v:path o:extrusionok="f" gradientshapeok="t" o:connecttype="rect"/>
         <o:lock v:ext="edit" aspectratio="t"/>
       </v:shapetype>
-      <v:shape id="_x0000_i1028" type="#_x0000_t75" style="width:10.5pt;height:10.5pt" o:bullet="t">
+      <v:shape id="_x0000_i1036" type="#_x0000_t75" style="width:11.15pt;height:11.15pt" o:bullet="t">
         <v:imagedata r:id="rId1" o:title=""/>
       </v:shape>
     </w:pict>
   </w:numPicBullet>
   <w:numPicBullet w:numPicBulletId="1">
     <w:pict>
-      <v:shape id="_x0000_i1029" type="#_x0000_t75" style="width:10.5pt;height:10.5pt" o:bullet="t">
+      <v:shape id="_x0000_i1037" type="#_x0000_t75" style="width:11.15pt;height:11.15pt" o:bullet="t">
         <v:imagedata r:id="rId2" o:title="msoA0C"/>
       </v:shape>
     </w:pict>
@@ -24450,7 +24762,7 @@
 </file>
 
 <file path=customXml/itemProps1.xml><?xml version="1.0" encoding="utf-8"?>
-<ds:datastoreItem xmlns:ds="http://schemas.openxmlformats.org/officeDocument/2006/customXml" ds:itemID="{665929EC-F3EF-4731-8638-10D125A30C53}">
+<ds:datastoreItem xmlns:ds="http://schemas.openxmlformats.org/officeDocument/2006/customXml" ds:itemID="{88FE6B1D-A59A-4399-BFFD-47999C610476}">
   <ds:schemaRefs>
     <ds:schemaRef ds:uri="http://schemas.openxmlformats.org/officeDocument/2006/bibliography"/>
   </ds:schemaRefs>

</xml_diff>

<commit_message>
Se añaden restricciones e información acerca de la alimentación de datos en CRUD Docentes
</commit_message>
<xml_diff>
--- a/docs/SRS.docx
+++ b/docs/SRS.docx
@@ -1,6 +1,6 @@
 
 <file path=word/document.xml><?xml version="1.0" encoding="utf-8"?>
-<w:document xmlns:wpc="http://schemas.microsoft.com/office/word/2010/wordprocessingCanvas" xmlns:cx="http://schemas.microsoft.com/office/drawing/2014/chartex" xmlns:cx1="http://schemas.microsoft.com/office/drawing/2015/9/8/chartex" xmlns:cx2="http://schemas.microsoft.com/office/drawing/2015/10/21/chartex" xmlns:cx3="http://schemas.microsoft.com/office/drawing/2016/5/9/chartex" xmlns:cx4="http://schemas.microsoft.com/office/drawing/2016/5/10/chartex" xmlns:cx5="http://schemas.microsoft.com/office/drawing/2016/5/11/chartex" xmlns:cx6="http://schemas.microsoft.com/office/drawing/2016/5/12/chartex" xmlns:cx7="http://schemas.microsoft.com/office/drawing/2016/5/13/chartex" xmlns:cx8="http://schemas.microsoft.com/office/drawing/2016/5/14/chartex" xmlns:mc="http://schemas.openxmlformats.org/markup-compatibility/2006" xmlns:o="urn:schemas-microsoft-com:office:office" xmlns:r="http://schemas.openxmlformats.org/officeDocument/2006/relationships" xmlns:m="http://schemas.openxmlformats.org/officeDocument/2006/math" xmlns:v="urn:schemas-microsoft-com:vml" xmlns:wp14="http://schemas.microsoft.com/office/word/2010/wordprocessingDrawing" xmlns:wp="http://schemas.openxmlformats.org/drawingml/2006/wordprocessingDrawing" xmlns:w10="urn:schemas-microsoft-com:office:word" xmlns:w="http://schemas.openxmlformats.org/wordprocessingml/2006/main" xmlns:w14="http://schemas.microsoft.com/office/word/2010/wordml" xmlns:w15="http://schemas.microsoft.com/office/word/2012/wordml" xmlns:w16se="http://schemas.microsoft.com/office/word/2015/wordml/symex" xmlns:wpg="http://schemas.microsoft.com/office/word/2010/wordprocessingGroup" xmlns:wpi="http://schemas.microsoft.com/office/word/2010/wordprocessingInk" xmlns:wne="http://schemas.microsoft.com/office/word/2006/wordml" xmlns:wps="http://schemas.microsoft.com/office/word/2010/wordprocessingShape" mc:Ignorable="w14 w15 w16se wp14">
+<w:document xmlns:wpc="http://schemas.microsoft.com/office/word/2010/wordprocessingCanvas" xmlns:cx="http://schemas.microsoft.com/office/drawing/2014/chartex" xmlns:cx1="http://schemas.microsoft.com/office/drawing/2015/9/8/chartex" xmlns:mc="http://schemas.openxmlformats.org/markup-compatibility/2006" xmlns:o="urn:schemas-microsoft-com:office:office" xmlns:r="http://schemas.openxmlformats.org/officeDocument/2006/relationships" xmlns:m="http://schemas.openxmlformats.org/officeDocument/2006/math" xmlns:v="urn:schemas-microsoft-com:vml" xmlns:wp14="http://schemas.microsoft.com/office/word/2010/wordprocessingDrawing" xmlns:wp="http://schemas.openxmlformats.org/drawingml/2006/wordprocessingDrawing" xmlns:w10="urn:schemas-microsoft-com:office:word" xmlns:w="http://schemas.openxmlformats.org/wordprocessingml/2006/main" xmlns:w14="http://schemas.microsoft.com/office/word/2010/wordml" xmlns:w15="http://schemas.microsoft.com/office/word/2012/wordml" xmlns:w16se="http://schemas.microsoft.com/office/word/2015/wordml/symex" xmlns:wpg="http://schemas.microsoft.com/office/word/2010/wordprocessingGroup" xmlns:wpi="http://schemas.microsoft.com/office/word/2010/wordprocessingInk" xmlns:wne="http://schemas.microsoft.com/office/word/2006/wordml" xmlns:wps="http://schemas.microsoft.com/office/word/2010/wordprocessingShape" mc:Ignorable="w14 w15 w16se wp14">
   <w:body>
     <w:p>
       <w:pPr>
@@ -20,7 +20,7 @@
           <w:noProof/>
           <w:color w:val="auto"/>
           <w:szCs w:val="24"/>
-          <w:lang w:val="es-ES" w:eastAsia="es-ES"/>
+          <w:lang w:val="es-CL" w:eastAsia="es-CL"/>
         </w:rPr>
         <w:drawing>
           <wp:inline distT="0" distB="0" distL="0" distR="0">
@@ -1139,6 +1139,7 @@
           <w:docPartUnique/>
         </w:docPartObj>
       </w:sdtPr>
+      <w:sdtEndPr/>
       <w:sdtContent>
         <w:p>
           <w:pPr>
@@ -1484,19 +1485,7 @@
                 <w:sz w:val="24"/>
                 <w:lang w:val="es-CL"/>
               </w:rPr>
-              <w:t>Personal invol</w:t>
-            </w:r>
-            <w:bookmarkStart w:id="15" w:name="_GoBack"/>
-            <w:bookmarkEnd w:id="15"/>
-            <w:r>
-              <w:rPr>
-                <w:rStyle w:val="Hipervnculo"/>
-                <w:rFonts w:cs="Arial"/>
-                <w:noProof/>
-                <w:sz w:val="24"/>
-                <w:lang w:val="es-CL"/>
-              </w:rPr>
-              <w:t>ucrado</w:t>
+              <w:t>Personal involucrado</w:t>
             </w:r>
             <w:r>
               <w:rPr>
@@ -2747,7 +2736,7 @@
                 <w:webHidden/>
                 <w:sz w:val="24"/>
               </w:rPr>
-              <w:t>23</w:t>
+              <w:t>24</w:t>
             </w:r>
             <w:r>
               <w:rPr>
@@ -2851,7 +2840,7 @@
                 <w:webHidden/>
                 <w:sz w:val="24"/>
               </w:rPr>
-              <w:t>24</w:t>
+              <w:t>25</w:t>
             </w:r>
             <w:r>
               <w:rPr>
@@ -2947,7 +2936,7 @@
                 <w:webHidden/>
                 <w:sz w:val="24"/>
               </w:rPr>
-              <w:t>24</w:t>
+              <w:t>25</w:t>
             </w:r>
             <w:r>
               <w:rPr>
@@ -3043,7 +3032,7 @@
                 <w:webHidden/>
                 <w:sz w:val="24"/>
               </w:rPr>
-              <w:t>24</w:t>
+              <w:t>25</w:t>
             </w:r>
             <w:r>
               <w:rPr>
@@ -3139,7 +3128,7 @@
                 <w:webHidden/>
                 <w:sz w:val="24"/>
               </w:rPr>
-              <w:t>25</w:t>
+              <w:t>26</w:t>
             </w:r>
             <w:r>
               <w:rPr>
@@ -3374,7 +3363,7 @@
           <w:lang w:val="es-CL"/>
         </w:rPr>
       </w:pPr>
-      <w:bookmarkStart w:id="16" w:name="_Toc482534856"/>
+      <w:bookmarkStart w:id="15" w:name="_Toc482534856"/>
       <w:bookmarkEnd w:id="13"/>
       <w:bookmarkEnd w:id="14"/>
       <w:r>
@@ -3387,7 +3376,7 @@
         <w:lastRenderedPageBreak/>
         <w:t>INTRODUCCIÓN</w:t>
       </w:r>
-      <w:bookmarkEnd w:id="16"/>
+      <w:bookmarkEnd w:id="15"/>
     </w:p>
     <w:p>
       <w:pPr>
@@ -3476,7 +3465,7 @@
           <w:lang w:val="es-CL"/>
         </w:rPr>
       </w:pPr>
-      <w:bookmarkStart w:id="17" w:name="_Toc482534857"/>
+      <w:bookmarkStart w:id="16" w:name="_Toc482534857"/>
       <w:r>
         <w:rPr>
           <w:rFonts w:ascii="Arial" w:hAnsi="Arial" w:cs="Arial"/>
@@ -3489,7 +3478,7 @@
         </w:rPr>
         <w:t>Propósito</w:t>
       </w:r>
-      <w:bookmarkEnd w:id="17"/>
+      <w:bookmarkEnd w:id="16"/>
     </w:p>
     <w:p>
       <w:pPr>
@@ -3565,8 +3554,8 @@
           <w:lang w:val="es-CL"/>
         </w:rPr>
       </w:pPr>
-      <w:bookmarkStart w:id="18" w:name="_Toc482365143"/>
-      <w:bookmarkStart w:id="19" w:name="_Toc482534858"/>
+      <w:bookmarkStart w:id="17" w:name="_Toc482365143"/>
+      <w:bookmarkStart w:id="18" w:name="_Toc482534858"/>
       <w:r>
         <w:rPr>
           <w:rFonts w:ascii="Arial" w:hAnsi="Arial" w:cs="Arial"/>
@@ -3579,8 +3568,8 @@
         </w:rPr>
         <w:t>Alcance</w:t>
       </w:r>
+      <w:bookmarkEnd w:id="17"/>
       <w:bookmarkEnd w:id="18"/>
-      <w:bookmarkEnd w:id="19"/>
     </w:p>
     <w:p>
       <w:pPr>
@@ -4621,10 +4610,10 @@
           <w:lang w:val="es-CL"/>
         </w:rPr>
       </w:pPr>
-      <w:bookmarkStart w:id="20" w:name="_Toc30323665"/>
-      <w:bookmarkStart w:id="21" w:name="_Toc33238235"/>
-      <w:bookmarkStart w:id="22" w:name="_Toc482365144"/>
-      <w:bookmarkStart w:id="23" w:name="_Toc482534859"/>
+      <w:bookmarkStart w:id="19" w:name="_Toc30323665"/>
+      <w:bookmarkStart w:id="20" w:name="_Toc33238235"/>
+      <w:bookmarkStart w:id="21" w:name="_Toc482365144"/>
+      <w:bookmarkStart w:id="22" w:name="_Toc482534859"/>
       <w:r>
         <w:rPr>
           <w:rFonts w:ascii="Arial" w:hAnsi="Arial" w:cs="Arial"/>
@@ -4637,10 +4626,10 @@
         </w:rPr>
         <w:t>Personal involucrado</w:t>
       </w:r>
+      <w:bookmarkEnd w:id="19"/>
       <w:bookmarkEnd w:id="20"/>
       <w:bookmarkEnd w:id="21"/>
       <w:bookmarkEnd w:id="22"/>
-      <w:bookmarkEnd w:id="23"/>
     </w:p>
     <w:tbl>
       <w:tblPr>
@@ -5085,9 +5074,9 @@
           <w:lang w:val="es-CL"/>
         </w:rPr>
       </w:pPr>
-      <w:bookmarkStart w:id="24" w:name="_Toc33238236"/>
-      <w:bookmarkStart w:id="25" w:name="_Toc482365145"/>
-      <w:bookmarkStart w:id="26" w:name="_Toc482534860"/>
+      <w:bookmarkStart w:id="23" w:name="_Toc33238236"/>
+      <w:bookmarkStart w:id="24" w:name="_Toc482365145"/>
+      <w:bookmarkStart w:id="25" w:name="_Toc482534860"/>
       <w:r>
         <w:rPr>
           <w:rFonts w:ascii="Arial" w:hAnsi="Arial" w:cs="Arial"/>
@@ -5100,9 +5089,9 @@
         </w:rPr>
         <w:t>Definiciones, acrónimos y abreviaturas</w:t>
       </w:r>
+      <w:bookmarkEnd w:id="23"/>
       <w:bookmarkEnd w:id="24"/>
       <w:bookmarkEnd w:id="25"/>
-      <w:bookmarkEnd w:id="26"/>
     </w:p>
     <w:tbl>
       <w:tblPr>
@@ -5835,9 +5824,9 @@
           <w:lang w:val="es-CL"/>
         </w:rPr>
       </w:pPr>
-      <w:bookmarkStart w:id="27" w:name="_Toc33238237"/>
-      <w:bookmarkStart w:id="28" w:name="_Toc482365146"/>
-      <w:bookmarkStart w:id="29" w:name="_Toc482534861"/>
+      <w:bookmarkStart w:id="26" w:name="_Toc33238237"/>
+      <w:bookmarkStart w:id="27" w:name="_Toc482365146"/>
+      <w:bookmarkStart w:id="28" w:name="_Toc482534861"/>
       <w:r>
         <w:rPr>
           <w:rFonts w:ascii="Arial" w:hAnsi="Arial" w:cs="Arial"/>
@@ -5851,9 +5840,9 @@
         <w:lastRenderedPageBreak/>
         <w:t>Referencias</w:t>
       </w:r>
+      <w:bookmarkEnd w:id="26"/>
       <w:bookmarkEnd w:id="27"/>
       <w:bookmarkEnd w:id="28"/>
-      <w:bookmarkEnd w:id="29"/>
     </w:p>
     <w:tbl>
       <w:tblPr>
@@ -6076,8 +6065,8 @@
           <w:lang w:val="es-CL"/>
         </w:rPr>
       </w:pPr>
-      <w:bookmarkStart w:id="30" w:name="_Toc482365147"/>
-      <w:bookmarkStart w:id="31" w:name="_Toc482534862"/>
+      <w:bookmarkStart w:id="29" w:name="_Toc482365147"/>
+      <w:bookmarkStart w:id="30" w:name="_Toc482534862"/>
       <w:r>
         <w:rPr>
           <w:rFonts w:ascii="Arial" w:hAnsi="Arial" w:cs="Arial"/>
@@ -6090,8 +6079,8 @@
         </w:rPr>
         <w:t>Resumen</w:t>
       </w:r>
+      <w:bookmarkEnd w:id="29"/>
       <w:bookmarkEnd w:id="30"/>
-      <w:bookmarkEnd w:id="31"/>
     </w:p>
     <w:p>
       <w:pPr>
@@ -6426,7 +6415,7 @@
           <w:lang w:val="es-CL"/>
         </w:rPr>
       </w:pPr>
-      <w:bookmarkStart w:id="32" w:name="_Toc482534863"/>
+      <w:bookmarkStart w:id="31" w:name="_Toc482534863"/>
       <w:r>
         <w:rPr>
           <w:color w:val="auto"/>
@@ -6437,7 +6426,7 @@
         <w:lastRenderedPageBreak/>
         <w:t>DESCRIPCIÓN GENERAL</w:t>
       </w:r>
-      <w:bookmarkEnd w:id="32"/>
+      <w:bookmarkEnd w:id="31"/>
     </w:p>
     <w:p>
       <w:pPr>
@@ -6460,9 +6449,9 @@
           <w:lang w:val="es-CL"/>
         </w:rPr>
       </w:pPr>
-      <w:bookmarkStart w:id="33" w:name="_Toc33238240"/>
-      <w:bookmarkStart w:id="34" w:name="_Toc482365149"/>
-      <w:bookmarkStart w:id="35" w:name="_Toc482534864"/>
+      <w:bookmarkStart w:id="32" w:name="_Toc33238240"/>
+      <w:bookmarkStart w:id="33" w:name="_Toc482365149"/>
+      <w:bookmarkStart w:id="34" w:name="_Toc482534864"/>
       <w:r>
         <w:rPr>
           <w:rFonts w:ascii="Arial" w:hAnsi="Arial" w:cs="Arial"/>
@@ -6475,9 +6464,9 @@
         </w:rPr>
         <w:t>Perspectiva del producto</w:t>
       </w:r>
+      <w:bookmarkEnd w:id="32"/>
       <w:bookmarkEnd w:id="33"/>
       <w:bookmarkEnd w:id="34"/>
-      <w:bookmarkEnd w:id="35"/>
     </w:p>
     <w:p>
       <w:pPr>
@@ -6521,10 +6510,10 @@
           <w:lang w:val="es-CL"/>
         </w:rPr>
       </w:pPr>
-      <w:bookmarkStart w:id="36" w:name="_Toc532878319"/>
-      <w:bookmarkStart w:id="37" w:name="_Toc33238241"/>
-      <w:bookmarkStart w:id="38" w:name="_Toc482365150"/>
-      <w:bookmarkStart w:id="39" w:name="_Toc482534865"/>
+      <w:bookmarkStart w:id="35" w:name="_Toc532878319"/>
+      <w:bookmarkStart w:id="36" w:name="_Toc33238241"/>
+      <w:bookmarkStart w:id="37" w:name="_Toc482365150"/>
+      <w:bookmarkStart w:id="38" w:name="_Toc482534865"/>
       <w:r>
         <w:rPr>
           <w:rFonts w:ascii="Arial" w:hAnsi="Arial" w:cs="Arial"/>
@@ -6537,10 +6526,10 @@
         </w:rPr>
         <w:t>Funcionalidad del producto</w:t>
       </w:r>
+      <w:bookmarkEnd w:id="35"/>
       <w:bookmarkEnd w:id="36"/>
       <w:bookmarkEnd w:id="37"/>
       <w:bookmarkEnd w:id="38"/>
-      <w:bookmarkEnd w:id="39"/>
     </w:p>
     <w:p>
       <w:pPr>
@@ -6557,6 +6546,7 @@
           <w:rFonts w:cs="Arial"/>
           <w:noProof/>
           <w:sz w:val="24"/>
+          <w:lang w:val="es-CL" w:eastAsia="es-CL"/>
         </w:rPr>
         <w:drawing>
           <wp:inline distT="0" distB="0" distL="0" distR="0" wp14:anchorId="39062244" wp14:editId="3B5D6046">
@@ -6690,7 +6680,7 @@
           <w:noProof/>
           <w:color w:val="auto"/>
           <w:szCs w:val="24"/>
-          <w:lang w:val="es-ES" w:eastAsia="es-ES"/>
+          <w:lang w:val="es-CL" w:eastAsia="es-CL"/>
         </w:rPr>
         <w:lastRenderedPageBreak/>
         <w:drawing>
@@ -6813,10 +6803,10 @@
           <w:lang w:val="es-CL"/>
         </w:rPr>
       </w:pPr>
-      <w:bookmarkStart w:id="40" w:name="_Toc532878320"/>
-      <w:bookmarkStart w:id="41" w:name="_Toc33238242"/>
-      <w:bookmarkStart w:id="42" w:name="_Toc482365151"/>
-      <w:bookmarkStart w:id="43" w:name="_Toc482534866"/>
+      <w:bookmarkStart w:id="39" w:name="_Toc532878320"/>
+      <w:bookmarkStart w:id="40" w:name="_Toc33238242"/>
+      <w:bookmarkStart w:id="41" w:name="_Toc482365151"/>
+      <w:bookmarkStart w:id="42" w:name="_Toc482534866"/>
       <w:r>
         <w:rPr>
           <w:rFonts w:ascii="Arial" w:hAnsi="Arial" w:cs="Arial"/>
@@ -6829,10 +6819,10 @@
         </w:rPr>
         <w:t>Características de los usuarios</w:t>
       </w:r>
+      <w:bookmarkEnd w:id="39"/>
       <w:bookmarkEnd w:id="40"/>
       <w:bookmarkEnd w:id="41"/>
       <w:bookmarkEnd w:id="42"/>
-      <w:bookmarkEnd w:id="43"/>
     </w:p>
     <w:p>
       <w:pPr>
@@ -7222,10 +7212,12 @@
           <w:lang w:val="es-CL"/>
         </w:rPr>
       </w:pPr>
-      <w:bookmarkStart w:id="44" w:name="_Toc532878321"/>
-      <w:bookmarkStart w:id="45" w:name="_Toc33238243"/>
-      <w:bookmarkStart w:id="46" w:name="_Toc482365152"/>
-      <w:bookmarkStart w:id="47" w:name="_Toc482534867"/>
+      <w:bookmarkStart w:id="43" w:name="_Toc532878321"/>
+      <w:bookmarkStart w:id="44" w:name="_Toc33238243"/>
+      <w:bookmarkStart w:id="45" w:name="_Toc482365152"/>
+      <w:bookmarkStart w:id="46" w:name="_Toc482534867"/>
+      <w:bookmarkStart w:id="47" w:name="_GoBack"/>
+      <w:bookmarkEnd w:id="47"/>
       <w:r>
         <w:rPr>
           <w:rFonts w:ascii="Arial" w:hAnsi="Arial" w:cs="Arial"/>
@@ -7238,10 +7230,10 @@
         </w:rPr>
         <w:t>Restricciones</w:t>
       </w:r>
+      <w:bookmarkEnd w:id="43"/>
       <w:bookmarkEnd w:id="44"/>
       <w:bookmarkEnd w:id="45"/>
       <w:bookmarkEnd w:id="46"/>
-      <w:bookmarkEnd w:id="47"/>
     </w:p>
     <w:p>
       <w:pPr>
@@ -7642,6 +7634,31 @@
           <w:lang w:val="es-CL"/>
         </w:rPr>
         <w:t>Al modificar la cantidad de horas disponibles en el Docente, esta no debe bajar más allá del 30% en relación al semestre anterior símil, es decir, si se modifica el segundo semestre del año, no debe bajar más del 30% en relación al segundo semestre del año anterior.</w:t>
+      </w:r>
+    </w:p>
+    <w:p>
+      <w:pPr>
+        <w:pStyle w:val="Normalindentado2"/>
+        <w:numPr>
+          <w:ilvl w:val="0"/>
+          <w:numId w:val="14"/>
+        </w:numPr>
+        <w:spacing w:line="360" w:lineRule="auto"/>
+        <w:jc w:val="both"/>
+        <w:rPr>
+          <w:rFonts w:cs="Arial"/>
+          <w:sz w:val="24"/>
+          <w:lang w:val="es-CL"/>
+        </w:rPr>
+      </w:pPr>
+      <w:r>
+        <w:rPr>
+          <w:rFonts w:cs="Arial"/>
+          <w:sz w:val="24"/>
+          <w:lang w:val="es-CL"/>
+        </w:rPr>
+        <w:lastRenderedPageBreak/>
+        <w:t>El SIS-I solo planificará una semana en relación al rango de días escogidos antes del proceso. Esto es debido a que no se entrega un archivo para exportación y, por ejemplo, si un día llegase a ser festivo, este solo se salta y no se recuperan clases fuera del rango escogido para estas.</w:t>
       </w:r>
     </w:p>
     <w:p>
@@ -7679,7 +7696,6 @@
           <w:szCs w:val="24"/>
           <w:lang w:val="es-CL"/>
         </w:rPr>
-        <w:lastRenderedPageBreak/>
         <w:t>Suposiciones y dependencias</w:t>
       </w:r>
       <w:bookmarkEnd w:id="48"/>
@@ -8522,6 +8538,10 @@
           <w:p>
             <w:pPr>
               <w:pStyle w:val="Sinespaciado"/>
+              <w:numPr>
+                <w:ilvl w:val="1"/>
+                <w:numId w:val="27"/>
+              </w:numPr>
               <w:spacing w:line="360" w:lineRule="auto"/>
               <w:jc w:val="both"/>
               <w:rPr>
@@ -8538,7 +8558,51 @@
                 <w:szCs w:val="24"/>
                 <w:lang w:val="es-CL"/>
               </w:rPr>
+              <w:t>Área</w:t>
+            </w:r>
+          </w:p>
+          <w:p>
+            <w:pPr>
+              <w:pStyle w:val="Sinespaciado"/>
+              <w:spacing w:line="360" w:lineRule="auto"/>
+              <w:jc w:val="both"/>
+              <w:rPr>
+                <w:rFonts w:ascii="Arial" w:hAnsi="Arial" w:cs="Arial"/>
+                <w:sz w:val="24"/>
+                <w:szCs w:val="24"/>
+                <w:lang w:val="es-CL"/>
+              </w:rPr>
+            </w:pPr>
+            <w:r>
+              <w:rPr>
+                <w:rFonts w:ascii="Arial" w:hAnsi="Arial" w:cs="Arial"/>
+                <w:sz w:val="24"/>
+                <w:szCs w:val="24"/>
+                <w:lang w:val="es-CL"/>
+              </w:rPr>
               <w:t>El SIS-I también debe almacenar las fechas en las que se hicieron modificaciones en la disponibilidad del Docente para satisfacer la restricción dictada con anterioridad.</w:t>
+            </w:r>
+          </w:p>
+          <w:p>
+            <w:pPr>
+              <w:pStyle w:val="Sinespaciado"/>
+              <w:spacing w:line="360" w:lineRule="auto"/>
+              <w:jc w:val="both"/>
+              <w:rPr>
+                <w:rFonts w:ascii="Arial" w:hAnsi="Arial" w:cs="Arial"/>
+                <w:sz w:val="24"/>
+                <w:szCs w:val="24"/>
+                <w:lang w:val="es-CL"/>
+              </w:rPr>
+            </w:pPr>
+            <w:r>
+              <w:rPr>
+                <w:rFonts w:ascii="Arial" w:hAnsi="Arial" w:cs="Arial"/>
+                <w:sz w:val="24"/>
+                <w:szCs w:val="24"/>
+                <w:lang w:val="es-CL"/>
+              </w:rPr>
+              <w:t>La información de la Disponibilidad del Docente será cargada a través de un archivo Excel formateado. El SIS-I deberá ser capaz de leer este archivo y obtener los datos de este.</w:t>
             </w:r>
           </w:p>
         </w:tc>
@@ -8570,6 +8634,7 @@
                 <w:szCs w:val="24"/>
                 <w:lang w:val="es-CL"/>
               </w:rPr>
+              <w:lastRenderedPageBreak/>
               <w:t>Requerimiento NO funcional:</w:t>
             </w:r>
           </w:p>
@@ -8741,7 +8806,6 @@
                 <w:szCs w:val="24"/>
                 <w:lang w:val="es-CL"/>
               </w:rPr>
-              <w:lastRenderedPageBreak/>
               <w:t>Identificación del requerimiento:</w:t>
             </w:r>
           </w:p>
@@ -9041,6 +9105,58 @@
               <w:pStyle w:val="Sinespaciado"/>
               <w:numPr>
                 <w:ilvl w:val="1"/>
+                <w:numId w:val="27"/>
+              </w:numPr>
+              <w:spacing w:line="360" w:lineRule="auto"/>
+              <w:jc w:val="both"/>
+              <w:rPr>
+                <w:rFonts w:ascii="Arial" w:hAnsi="Arial" w:cs="Arial"/>
+                <w:sz w:val="24"/>
+                <w:szCs w:val="24"/>
+                <w:lang w:val="es-CL"/>
+              </w:rPr>
+            </w:pPr>
+            <w:r>
+              <w:rPr>
+                <w:rFonts w:ascii="Arial" w:hAnsi="Arial" w:cs="Arial"/>
+                <w:sz w:val="24"/>
+                <w:szCs w:val="24"/>
+                <w:lang w:val="es-CL"/>
+              </w:rPr>
+              <w:t>Semestre</w:t>
+            </w:r>
+          </w:p>
+          <w:p>
+            <w:pPr>
+              <w:pStyle w:val="Sinespaciado"/>
+              <w:numPr>
+                <w:ilvl w:val="2"/>
+                <w:numId w:val="27"/>
+              </w:numPr>
+              <w:spacing w:line="360" w:lineRule="auto"/>
+              <w:jc w:val="both"/>
+              <w:rPr>
+                <w:rFonts w:ascii="Arial" w:hAnsi="Arial" w:cs="Arial"/>
+                <w:sz w:val="24"/>
+                <w:szCs w:val="24"/>
+                <w:lang w:val="es-CL"/>
+              </w:rPr>
+            </w:pPr>
+            <w:r>
+              <w:rPr>
+                <w:rFonts w:ascii="Arial" w:hAnsi="Arial" w:cs="Arial"/>
+                <w:sz w:val="24"/>
+                <w:szCs w:val="24"/>
+                <w:lang w:val="es-CL"/>
+              </w:rPr>
+              <w:t>Código</w:t>
+            </w:r>
+          </w:p>
+          <w:p>
+            <w:pPr>
+              <w:pStyle w:val="Sinespaciado"/>
+              <w:numPr>
+                <w:ilvl w:val="2"/>
                 <w:numId w:val="27"/>
               </w:numPr>
               <w:spacing w:line="360" w:lineRule="auto"/>
@@ -9347,6 +9463,7 @@
                 <w:szCs w:val="24"/>
                 <w:lang w:val="es-CL"/>
               </w:rPr>
+              <w:lastRenderedPageBreak/>
               <w:t>Nombre del Requerimiento:</w:t>
             </w:r>
           </w:p>
@@ -9579,7 +9696,6 @@
                 <w:szCs w:val="24"/>
                 <w:lang w:val="es-CL"/>
               </w:rPr>
-              <w:lastRenderedPageBreak/>
               <w:t>Tamaño</w:t>
             </w:r>
           </w:p>
@@ -10195,6 +10311,7 @@
                 <w:szCs w:val="24"/>
                 <w:lang w:val="es-CL"/>
               </w:rPr>
+              <w:lastRenderedPageBreak/>
               <w:t>Capacidad de alumnos</w:t>
             </w:r>
           </w:p>
@@ -10331,6 +10448,7 @@
                 <w:szCs w:val="24"/>
                 <w:lang w:val="es-CL"/>
               </w:rPr>
+              <w:lastRenderedPageBreak/>
               <w:t>Requerimiento NO funcional:</w:t>
             </w:r>
           </w:p>
@@ -13004,6 +13122,32 @@
           <w:p>
             <w:pPr>
               <w:pStyle w:val="Sinespaciado"/>
+              <w:numPr>
+                <w:ilvl w:val="0"/>
+                <w:numId w:val="27"/>
+              </w:numPr>
+              <w:spacing w:line="360" w:lineRule="auto"/>
+              <w:jc w:val="both"/>
+              <w:rPr>
+                <w:rFonts w:ascii="Arial" w:hAnsi="Arial" w:cs="Arial"/>
+                <w:sz w:val="24"/>
+                <w:szCs w:val="24"/>
+                <w:lang w:val="es-CL"/>
+              </w:rPr>
+            </w:pPr>
+            <w:r>
+              <w:rPr>
+                <w:rFonts w:ascii="Arial" w:hAnsi="Arial" w:cs="Arial"/>
+                <w:sz w:val="24"/>
+                <w:szCs w:val="24"/>
+                <w:lang w:val="es-CL"/>
+              </w:rPr>
+              <w:t>Semestre</w:t>
+            </w:r>
+          </w:p>
+          <w:p>
+            <w:pPr>
+              <w:pStyle w:val="Sinespaciado"/>
               <w:spacing w:line="360" w:lineRule="auto"/>
               <w:jc w:val="both"/>
               <w:rPr>
@@ -13061,6 +13205,7 @@
                 <w:szCs w:val="24"/>
                 <w:lang w:val="es-CL"/>
               </w:rPr>
+              <w:lastRenderedPageBreak/>
               <w:t>Requerimiento NO funcional:</w:t>
             </w:r>
           </w:p>
@@ -13717,7 +13862,6 @@
                 <w:szCs w:val="24"/>
                 <w:lang w:val="es-CL"/>
               </w:rPr>
-              <w:lastRenderedPageBreak/>
               <w:t>Identificación del requerimiento:</w:t>
             </w:r>
           </w:p>
@@ -14469,6 +14613,7 @@
                 <w:szCs w:val="24"/>
                 <w:lang w:val="es-CL"/>
               </w:rPr>
+              <w:lastRenderedPageBreak/>
               <w:t>Nombre de usuario</w:t>
             </w:r>
           </w:p>
@@ -14495,7 +14640,6 @@
                 <w:szCs w:val="24"/>
                 <w:lang w:val="es-CL"/>
               </w:rPr>
-              <w:lastRenderedPageBreak/>
               <w:t>Nombre completo</w:t>
             </w:r>
           </w:p>
@@ -14580,6 +14724,7 @@
                 <w:szCs w:val="24"/>
                 <w:lang w:val="es-CL"/>
               </w:rPr>
+              <w:lastRenderedPageBreak/>
               <w:t>Requerimiento NO funcional:</w:t>
             </w:r>
           </w:p>
@@ -15805,7 +15950,7 @@
 </file>
 
 <file path=word/endnotes.xml><?xml version="1.0" encoding="utf-8"?>
-<w:endnotes xmlns:wpc="http://schemas.microsoft.com/office/word/2010/wordprocessingCanvas" xmlns:cx="http://schemas.microsoft.com/office/drawing/2014/chartex" xmlns:cx1="http://schemas.microsoft.com/office/drawing/2015/9/8/chartex" xmlns:cx2="http://schemas.microsoft.com/office/drawing/2015/10/21/chartex" xmlns:cx3="http://schemas.microsoft.com/office/drawing/2016/5/9/chartex" xmlns:cx4="http://schemas.microsoft.com/office/drawing/2016/5/10/chartex" xmlns:cx5="http://schemas.microsoft.com/office/drawing/2016/5/11/chartex" xmlns:cx6="http://schemas.microsoft.com/office/drawing/2016/5/12/chartex" xmlns:cx7="http://schemas.microsoft.com/office/drawing/2016/5/13/chartex" xmlns:cx8="http://schemas.microsoft.com/office/drawing/2016/5/14/chartex" xmlns:mc="http://schemas.openxmlformats.org/markup-compatibility/2006" xmlns:o="urn:schemas-microsoft-com:office:office" xmlns:r="http://schemas.openxmlformats.org/officeDocument/2006/relationships" xmlns:m="http://schemas.openxmlformats.org/officeDocument/2006/math" xmlns:v="urn:schemas-microsoft-com:vml" xmlns:wp14="http://schemas.microsoft.com/office/word/2010/wordprocessingDrawing" xmlns:wp="http://schemas.openxmlformats.org/drawingml/2006/wordprocessingDrawing" xmlns:w10="urn:schemas-microsoft-com:office:word" xmlns:w="http://schemas.openxmlformats.org/wordprocessingml/2006/main" xmlns:w14="http://schemas.microsoft.com/office/word/2010/wordml" xmlns:w15="http://schemas.microsoft.com/office/word/2012/wordml" xmlns:w16se="http://schemas.microsoft.com/office/word/2015/wordml/symex" xmlns:wpg="http://schemas.microsoft.com/office/word/2010/wordprocessingGroup" xmlns:wpi="http://schemas.microsoft.com/office/word/2010/wordprocessingInk" xmlns:wne="http://schemas.microsoft.com/office/word/2006/wordml" xmlns:wps="http://schemas.microsoft.com/office/word/2010/wordprocessingShape" mc:Ignorable="w14 w15 w16se wp14">
+<w:endnotes xmlns:wpc="http://schemas.microsoft.com/office/word/2010/wordprocessingCanvas" xmlns:cx="http://schemas.microsoft.com/office/drawing/2014/chartex" xmlns:cx1="http://schemas.microsoft.com/office/drawing/2015/9/8/chartex" xmlns:mc="http://schemas.openxmlformats.org/markup-compatibility/2006" xmlns:o="urn:schemas-microsoft-com:office:office" xmlns:r="http://schemas.openxmlformats.org/officeDocument/2006/relationships" xmlns:m="http://schemas.openxmlformats.org/officeDocument/2006/math" xmlns:v="urn:schemas-microsoft-com:vml" xmlns:wp14="http://schemas.microsoft.com/office/word/2010/wordprocessingDrawing" xmlns:wp="http://schemas.openxmlformats.org/drawingml/2006/wordprocessingDrawing" xmlns:w10="urn:schemas-microsoft-com:office:word" xmlns:w="http://schemas.openxmlformats.org/wordprocessingml/2006/main" xmlns:w14="http://schemas.microsoft.com/office/word/2010/wordml" xmlns:w15="http://schemas.microsoft.com/office/word/2012/wordml" xmlns:w16se="http://schemas.microsoft.com/office/word/2015/wordml/symex" xmlns:wpg="http://schemas.microsoft.com/office/word/2010/wordprocessingGroup" xmlns:wpi="http://schemas.microsoft.com/office/word/2010/wordprocessingInk" xmlns:wne="http://schemas.microsoft.com/office/word/2006/wordml" xmlns:wps="http://schemas.microsoft.com/office/word/2010/wordprocessingShape" mc:Ignorable="w14 w15 w16se wp14">
   <w:endnote w:type="separator" w:id="-1">
     <w:p>
       <w:pPr>
@@ -15830,7 +15975,7 @@
 </file>
 
 <file path=word/footer1.xml><?xml version="1.0" encoding="utf-8"?>
-<w:ftr xmlns:wpc="http://schemas.microsoft.com/office/word/2010/wordprocessingCanvas" xmlns:cx="http://schemas.microsoft.com/office/drawing/2014/chartex" xmlns:cx1="http://schemas.microsoft.com/office/drawing/2015/9/8/chartex" xmlns:cx2="http://schemas.microsoft.com/office/drawing/2015/10/21/chartex" xmlns:cx3="http://schemas.microsoft.com/office/drawing/2016/5/9/chartex" xmlns:cx4="http://schemas.microsoft.com/office/drawing/2016/5/10/chartex" xmlns:cx5="http://schemas.microsoft.com/office/drawing/2016/5/11/chartex" xmlns:cx6="http://schemas.microsoft.com/office/drawing/2016/5/12/chartex" xmlns:cx7="http://schemas.microsoft.com/office/drawing/2016/5/13/chartex" xmlns:cx8="http://schemas.microsoft.com/office/drawing/2016/5/14/chartex" xmlns:mc="http://schemas.openxmlformats.org/markup-compatibility/2006" xmlns:o="urn:schemas-microsoft-com:office:office" xmlns:r="http://schemas.openxmlformats.org/officeDocument/2006/relationships" xmlns:m="http://schemas.openxmlformats.org/officeDocument/2006/math" xmlns:v="urn:schemas-microsoft-com:vml" xmlns:wp14="http://schemas.microsoft.com/office/word/2010/wordprocessingDrawing" xmlns:wp="http://schemas.openxmlformats.org/drawingml/2006/wordprocessingDrawing" xmlns:w10="urn:schemas-microsoft-com:office:word" xmlns:w="http://schemas.openxmlformats.org/wordprocessingml/2006/main" xmlns:w14="http://schemas.microsoft.com/office/word/2010/wordml" xmlns:w15="http://schemas.microsoft.com/office/word/2012/wordml" xmlns:w16se="http://schemas.microsoft.com/office/word/2015/wordml/symex" xmlns:wpg="http://schemas.microsoft.com/office/word/2010/wordprocessingGroup" xmlns:wpi="http://schemas.microsoft.com/office/word/2010/wordprocessingInk" xmlns:wne="http://schemas.microsoft.com/office/word/2006/wordml" xmlns:wps="http://schemas.microsoft.com/office/word/2010/wordprocessingShape" mc:Ignorable="w14 w15 w16se wp14">
+<w:ftr xmlns:wpc="http://schemas.microsoft.com/office/word/2010/wordprocessingCanvas" xmlns:cx="http://schemas.microsoft.com/office/drawing/2014/chartex" xmlns:cx1="http://schemas.microsoft.com/office/drawing/2015/9/8/chartex" xmlns:mc="http://schemas.openxmlformats.org/markup-compatibility/2006" xmlns:o="urn:schemas-microsoft-com:office:office" xmlns:r="http://schemas.openxmlformats.org/officeDocument/2006/relationships" xmlns:m="http://schemas.openxmlformats.org/officeDocument/2006/math" xmlns:v="urn:schemas-microsoft-com:vml" xmlns:wp14="http://schemas.microsoft.com/office/word/2010/wordprocessingDrawing" xmlns:wp="http://schemas.openxmlformats.org/drawingml/2006/wordprocessingDrawing" xmlns:w10="urn:schemas-microsoft-com:office:word" xmlns:w="http://schemas.openxmlformats.org/wordprocessingml/2006/main" xmlns:w14="http://schemas.microsoft.com/office/word/2010/wordml" xmlns:w15="http://schemas.microsoft.com/office/word/2012/wordml" xmlns:w16se="http://schemas.microsoft.com/office/word/2015/wordml/symex" xmlns:wpg="http://schemas.microsoft.com/office/word/2010/wordprocessingGroup" xmlns:wpi="http://schemas.microsoft.com/office/word/2010/wordprocessingInk" xmlns:wne="http://schemas.microsoft.com/office/word/2006/wordml" xmlns:wps="http://schemas.microsoft.com/office/word/2010/wordprocessingShape" mc:Ignorable="w14 w15 w16se wp14">
   <w:p>
     <w:pPr>
       <w:pStyle w:val="Piedepgina"/>
@@ -15846,7 +15991,7 @@
 </file>
 
 <file path=word/footer2.xml><?xml version="1.0" encoding="utf-8"?>
-<w:ftr xmlns:wpc="http://schemas.microsoft.com/office/word/2010/wordprocessingCanvas" xmlns:cx="http://schemas.microsoft.com/office/drawing/2014/chartex" xmlns:cx1="http://schemas.microsoft.com/office/drawing/2015/9/8/chartex" xmlns:cx2="http://schemas.microsoft.com/office/drawing/2015/10/21/chartex" xmlns:cx3="http://schemas.microsoft.com/office/drawing/2016/5/9/chartex" xmlns:cx4="http://schemas.microsoft.com/office/drawing/2016/5/10/chartex" xmlns:cx5="http://schemas.microsoft.com/office/drawing/2016/5/11/chartex" xmlns:cx6="http://schemas.microsoft.com/office/drawing/2016/5/12/chartex" xmlns:cx7="http://schemas.microsoft.com/office/drawing/2016/5/13/chartex" xmlns:cx8="http://schemas.microsoft.com/office/drawing/2016/5/14/chartex" xmlns:mc="http://schemas.openxmlformats.org/markup-compatibility/2006" xmlns:o="urn:schemas-microsoft-com:office:office" xmlns:r="http://schemas.openxmlformats.org/officeDocument/2006/relationships" xmlns:m="http://schemas.openxmlformats.org/officeDocument/2006/math" xmlns:v="urn:schemas-microsoft-com:vml" xmlns:wp14="http://schemas.microsoft.com/office/word/2010/wordprocessingDrawing" xmlns:wp="http://schemas.openxmlformats.org/drawingml/2006/wordprocessingDrawing" xmlns:w10="urn:schemas-microsoft-com:office:word" xmlns:w="http://schemas.openxmlformats.org/wordprocessingml/2006/main" xmlns:w14="http://schemas.microsoft.com/office/word/2010/wordml" xmlns:w15="http://schemas.microsoft.com/office/word/2012/wordml" xmlns:w16se="http://schemas.microsoft.com/office/word/2015/wordml/symex" xmlns:wpg="http://schemas.microsoft.com/office/word/2010/wordprocessingGroup" xmlns:wpi="http://schemas.microsoft.com/office/word/2010/wordprocessingInk" xmlns:wne="http://schemas.microsoft.com/office/word/2006/wordml" xmlns:wps="http://schemas.microsoft.com/office/word/2010/wordprocessingShape" mc:Ignorable="w14 w15 w16se wp14">
+<w:ftr xmlns:wpc="http://schemas.microsoft.com/office/word/2010/wordprocessingCanvas" xmlns:cx="http://schemas.microsoft.com/office/drawing/2014/chartex" xmlns:cx1="http://schemas.microsoft.com/office/drawing/2015/9/8/chartex" xmlns:mc="http://schemas.openxmlformats.org/markup-compatibility/2006" xmlns:o="urn:schemas-microsoft-com:office:office" xmlns:r="http://schemas.openxmlformats.org/officeDocument/2006/relationships" xmlns:m="http://schemas.openxmlformats.org/officeDocument/2006/math" xmlns:v="urn:schemas-microsoft-com:vml" xmlns:wp14="http://schemas.microsoft.com/office/word/2010/wordprocessingDrawing" xmlns:wp="http://schemas.openxmlformats.org/drawingml/2006/wordprocessingDrawing" xmlns:w10="urn:schemas-microsoft-com:office:word" xmlns:w="http://schemas.openxmlformats.org/wordprocessingml/2006/main" xmlns:w14="http://schemas.microsoft.com/office/word/2010/wordml" xmlns:w15="http://schemas.microsoft.com/office/word/2012/wordml" xmlns:w16se="http://schemas.microsoft.com/office/word/2015/wordml/symex" xmlns:wpg="http://schemas.microsoft.com/office/word/2010/wordprocessingGroup" xmlns:wpi="http://schemas.microsoft.com/office/word/2010/wordprocessingInk" xmlns:wne="http://schemas.microsoft.com/office/word/2006/wordml" xmlns:wps="http://schemas.microsoft.com/office/word/2010/wordprocessingShape" mc:Ignorable="w14 w15 w16se wp14">
   <w:sdt>
     <w:sdtPr>
       <w:id w:val="13427080"/>
@@ -15855,6 +16000,7 @@
         <w:docPartUnique/>
       </w:docPartObj>
     </w:sdtPr>
+    <w:sdtEndPr/>
     <w:sdtContent>
       <w:p>
         <w:pPr>
@@ -15876,7 +16022,7 @@
 </file>
 
 <file path=word/footer3.xml><?xml version="1.0" encoding="utf-8"?>
-<w:ftr xmlns:wpc="http://schemas.microsoft.com/office/word/2010/wordprocessingCanvas" xmlns:cx="http://schemas.microsoft.com/office/drawing/2014/chartex" xmlns:cx1="http://schemas.microsoft.com/office/drawing/2015/9/8/chartex" xmlns:cx2="http://schemas.microsoft.com/office/drawing/2015/10/21/chartex" xmlns:cx3="http://schemas.microsoft.com/office/drawing/2016/5/9/chartex" xmlns:cx4="http://schemas.microsoft.com/office/drawing/2016/5/10/chartex" xmlns:cx5="http://schemas.microsoft.com/office/drawing/2016/5/11/chartex" xmlns:cx6="http://schemas.microsoft.com/office/drawing/2016/5/12/chartex" xmlns:cx7="http://schemas.microsoft.com/office/drawing/2016/5/13/chartex" xmlns:cx8="http://schemas.microsoft.com/office/drawing/2016/5/14/chartex" xmlns:mc="http://schemas.openxmlformats.org/markup-compatibility/2006" xmlns:o="urn:schemas-microsoft-com:office:office" xmlns:r="http://schemas.openxmlformats.org/officeDocument/2006/relationships" xmlns:m="http://schemas.openxmlformats.org/officeDocument/2006/math" xmlns:v="urn:schemas-microsoft-com:vml" xmlns:wp14="http://schemas.microsoft.com/office/word/2010/wordprocessingDrawing" xmlns:wp="http://schemas.openxmlformats.org/drawingml/2006/wordprocessingDrawing" xmlns:w10="urn:schemas-microsoft-com:office:word" xmlns:w="http://schemas.openxmlformats.org/wordprocessingml/2006/main" xmlns:w14="http://schemas.microsoft.com/office/word/2010/wordml" xmlns:w15="http://schemas.microsoft.com/office/word/2012/wordml" xmlns:w16se="http://schemas.microsoft.com/office/word/2015/wordml/symex" xmlns:wpg="http://schemas.microsoft.com/office/word/2010/wordprocessingGroup" xmlns:wpi="http://schemas.microsoft.com/office/word/2010/wordprocessingInk" xmlns:wne="http://schemas.microsoft.com/office/word/2006/wordml" xmlns:wps="http://schemas.microsoft.com/office/word/2010/wordprocessingShape" mc:Ignorable="w14 w15 w16se wp14">
+<w:ftr xmlns:wpc="http://schemas.microsoft.com/office/word/2010/wordprocessingCanvas" xmlns:cx="http://schemas.microsoft.com/office/drawing/2014/chartex" xmlns:cx1="http://schemas.microsoft.com/office/drawing/2015/9/8/chartex" xmlns:mc="http://schemas.openxmlformats.org/markup-compatibility/2006" xmlns:o="urn:schemas-microsoft-com:office:office" xmlns:r="http://schemas.openxmlformats.org/officeDocument/2006/relationships" xmlns:m="http://schemas.openxmlformats.org/officeDocument/2006/math" xmlns:v="urn:schemas-microsoft-com:vml" xmlns:wp14="http://schemas.microsoft.com/office/word/2010/wordprocessingDrawing" xmlns:wp="http://schemas.openxmlformats.org/drawingml/2006/wordprocessingDrawing" xmlns:w10="urn:schemas-microsoft-com:office:word" xmlns:w="http://schemas.openxmlformats.org/wordprocessingml/2006/main" xmlns:w14="http://schemas.microsoft.com/office/word/2010/wordml" xmlns:w15="http://schemas.microsoft.com/office/word/2012/wordml" xmlns:w16se="http://schemas.microsoft.com/office/word/2015/wordml/symex" xmlns:wpg="http://schemas.microsoft.com/office/word/2010/wordprocessingGroup" xmlns:wpi="http://schemas.microsoft.com/office/word/2010/wordprocessingInk" xmlns:wne="http://schemas.microsoft.com/office/word/2006/wordml" xmlns:wps="http://schemas.microsoft.com/office/word/2010/wordprocessingShape" mc:Ignorable="w14 w15 w16se wp14">
   <w:sdt>
     <w:sdtPr>
       <w:id w:val="-1205101425"/>
@@ -15885,6 +16031,7 @@
         <w:docPartUnique/>
       </w:docPartObj>
     </w:sdtPr>
+    <w:sdtEndPr/>
     <w:sdtContent>
       <w:p>
         <w:pPr>
@@ -15906,7 +16053,7 @@
 </file>
 
 <file path=word/footer4.xml><?xml version="1.0" encoding="utf-8"?>
-<w:ftr xmlns:wpc="http://schemas.microsoft.com/office/word/2010/wordprocessingCanvas" xmlns:cx="http://schemas.microsoft.com/office/drawing/2014/chartex" xmlns:cx1="http://schemas.microsoft.com/office/drawing/2015/9/8/chartex" xmlns:cx2="http://schemas.microsoft.com/office/drawing/2015/10/21/chartex" xmlns:cx3="http://schemas.microsoft.com/office/drawing/2016/5/9/chartex" xmlns:cx4="http://schemas.microsoft.com/office/drawing/2016/5/10/chartex" xmlns:cx5="http://schemas.microsoft.com/office/drawing/2016/5/11/chartex" xmlns:cx6="http://schemas.microsoft.com/office/drawing/2016/5/12/chartex" xmlns:cx7="http://schemas.microsoft.com/office/drawing/2016/5/13/chartex" xmlns:cx8="http://schemas.microsoft.com/office/drawing/2016/5/14/chartex" xmlns:mc="http://schemas.openxmlformats.org/markup-compatibility/2006" xmlns:o="urn:schemas-microsoft-com:office:office" xmlns:r="http://schemas.openxmlformats.org/officeDocument/2006/relationships" xmlns:m="http://schemas.openxmlformats.org/officeDocument/2006/math" xmlns:v="urn:schemas-microsoft-com:vml" xmlns:wp14="http://schemas.microsoft.com/office/word/2010/wordprocessingDrawing" xmlns:wp="http://schemas.openxmlformats.org/drawingml/2006/wordprocessingDrawing" xmlns:w10="urn:schemas-microsoft-com:office:word" xmlns:w="http://schemas.openxmlformats.org/wordprocessingml/2006/main" xmlns:w14="http://schemas.microsoft.com/office/word/2010/wordml" xmlns:w15="http://schemas.microsoft.com/office/word/2012/wordml" xmlns:w16se="http://schemas.microsoft.com/office/word/2015/wordml/symex" xmlns:wpg="http://schemas.microsoft.com/office/word/2010/wordprocessingGroup" xmlns:wpi="http://schemas.microsoft.com/office/word/2010/wordprocessingInk" xmlns:wne="http://schemas.microsoft.com/office/word/2006/wordml" xmlns:wps="http://schemas.microsoft.com/office/word/2010/wordprocessingShape" mc:Ignorable="w14 w15 w16se wp14">
+<w:ftr xmlns:wpc="http://schemas.microsoft.com/office/word/2010/wordprocessingCanvas" xmlns:cx="http://schemas.microsoft.com/office/drawing/2014/chartex" xmlns:cx1="http://schemas.microsoft.com/office/drawing/2015/9/8/chartex" xmlns:mc="http://schemas.openxmlformats.org/markup-compatibility/2006" xmlns:o="urn:schemas-microsoft-com:office:office" xmlns:r="http://schemas.openxmlformats.org/officeDocument/2006/relationships" xmlns:m="http://schemas.openxmlformats.org/officeDocument/2006/math" xmlns:v="urn:schemas-microsoft-com:vml" xmlns:wp14="http://schemas.microsoft.com/office/word/2010/wordprocessingDrawing" xmlns:wp="http://schemas.openxmlformats.org/drawingml/2006/wordprocessingDrawing" xmlns:w10="urn:schemas-microsoft-com:office:word" xmlns:w="http://schemas.openxmlformats.org/wordprocessingml/2006/main" xmlns:w14="http://schemas.microsoft.com/office/word/2010/wordml" xmlns:w15="http://schemas.microsoft.com/office/word/2012/wordml" xmlns:w16se="http://schemas.microsoft.com/office/word/2015/wordml/symex" xmlns:wpg="http://schemas.microsoft.com/office/word/2010/wordprocessingGroup" xmlns:wpi="http://schemas.microsoft.com/office/word/2010/wordprocessingInk" xmlns:wne="http://schemas.microsoft.com/office/word/2006/wordml" xmlns:wps="http://schemas.microsoft.com/office/word/2010/wordprocessingShape" mc:Ignorable="w14 w15 w16se wp14">
   <w:sdt>
     <w:sdtPr>
       <w:id w:val="-102970351"/>
@@ -15915,6 +16062,7 @@
         <w:docPartUnique/>
       </w:docPartObj>
     </w:sdtPr>
+    <w:sdtEndPr/>
     <w:sdtContent>
       <w:p>
         <w:pPr>
@@ -15933,7 +16081,7 @@
 </file>
 
 <file path=word/footer5.xml><?xml version="1.0" encoding="utf-8"?>
-<w:ftr xmlns:wpc="http://schemas.microsoft.com/office/word/2010/wordprocessingCanvas" xmlns:cx="http://schemas.microsoft.com/office/drawing/2014/chartex" xmlns:cx1="http://schemas.microsoft.com/office/drawing/2015/9/8/chartex" xmlns:cx2="http://schemas.microsoft.com/office/drawing/2015/10/21/chartex" xmlns:cx3="http://schemas.microsoft.com/office/drawing/2016/5/9/chartex" xmlns:cx4="http://schemas.microsoft.com/office/drawing/2016/5/10/chartex" xmlns:cx5="http://schemas.microsoft.com/office/drawing/2016/5/11/chartex" xmlns:cx6="http://schemas.microsoft.com/office/drawing/2016/5/12/chartex" xmlns:cx7="http://schemas.microsoft.com/office/drawing/2016/5/13/chartex" xmlns:cx8="http://schemas.microsoft.com/office/drawing/2016/5/14/chartex" xmlns:mc="http://schemas.openxmlformats.org/markup-compatibility/2006" xmlns:o="urn:schemas-microsoft-com:office:office" xmlns:r="http://schemas.openxmlformats.org/officeDocument/2006/relationships" xmlns:m="http://schemas.openxmlformats.org/officeDocument/2006/math" xmlns:v="urn:schemas-microsoft-com:vml" xmlns:wp14="http://schemas.microsoft.com/office/word/2010/wordprocessingDrawing" xmlns:wp="http://schemas.openxmlformats.org/drawingml/2006/wordprocessingDrawing" xmlns:w10="urn:schemas-microsoft-com:office:word" xmlns:w="http://schemas.openxmlformats.org/wordprocessingml/2006/main" xmlns:w14="http://schemas.microsoft.com/office/word/2010/wordml" xmlns:w15="http://schemas.microsoft.com/office/word/2012/wordml" xmlns:w16se="http://schemas.microsoft.com/office/word/2015/wordml/symex" xmlns:wpg="http://schemas.microsoft.com/office/word/2010/wordprocessingGroup" xmlns:wpi="http://schemas.microsoft.com/office/word/2010/wordprocessingInk" xmlns:wne="http://schemas.microsoft.com/office/word/2006/wordml" xmlns:wps="http://schemas.microsoft.com/office/word/2010/wordprocessingShape" mc:Ignorable="w14 w15 w16se wp14">
+<w:ftr xmlns:wpc="http://schemas.microsoft.com/office/word/2010/wordprocessingCanvas" xmlns:cx="http://schemas.microsoft.com/office/drawing/2014/chartex" xmlns:cx1="http://schemas.microsoft.com/office/drawing/2015/9/8/chartex" xmlns:mc="http://schemas.openxmlformats.org/markup-compatibility/2006" xmlns:o="urn:schemas-microsoft-com:office:office" xmlns:r="http://schemas.openxmlformats.org/officeDocument/2006/relationships" xmlns:m="http://schemas.openxmlformats.org/officeDocument/2006/math" xmlns:v="urn:schemas-microsoft-com:vml" xmlns:wp14="http://schemas.microsoft.com/office/word/2010/wordprocessingDrawing" xmlns:wp="http://schemas.openxmlformats.org/drawingml/2006/wordprocessingDrawing" xmlns:w10="urn:schemas-microsoft-com:office:word" xmlns:w="http://schemas.openxmlformats.org/wordprocessingml/2006/main" xmlns:w14="http://schemas.microsoft.com/office/word/2010/wordml" xmlns:w15="http://schemas.microsoft.com/office/word/2012/wordml" xmlns:w16se="http://schemas.microsoft.com/office/word/2015/wordml/symex" xmlns:wpg="http://schemas.microsoft.com/office/word/2010/wordprocessingGroup" xmlns:wpi="http://schemas.microsoft.com/office/word/2010/wordprocessingInk" xmlns:wne="http://schemas.microsoft.com/office/word/2006/wordml" xmlns:wps="http://schemas.microsoft.com/office/word/2010/wordprocessingShape" mc:Ignorable="w14 w15 w16se wp14">
   <w:sdt>
     <w:sdtPr>
       <w:id w:val="380986201"/>
@@ -15942,6 +16090,7 @@
         <w:docPartUnique/>
       </w:docPartObj>
     </w:sdtPr>
+    <w:sdtEndPr/>
     <w:sdtContent>
       <w:p>
         <w:pPr>
@@ -15978,7 +16127,7 @@
 </file>
 
 <file path=word/footer6.xml><?xml version="1.0" encoding="utf-8"?>
-<w:ftr xmlns:wpc="http://schemas.microsoft.com/office/word/2010/wordprocessingCanvas" xmlns:cx="http://schemas.microsoft.com/office/drawing/2014/chartex" xmlns:cx1="http://schemas.microsoft.com/office/drawing/2015/9/8/chartex" xmlns:cx2="http://schemas.microsoft.com/office/drawing/2015/10/21/chartex" xmlns:cx3="http://schemas.microsoft.com/office/drawing/2016/5/9/chartex" xmlns:cx4="http://schemas.microsoft.com/office/drawing/2016/5/10/chartex" xmlns:cx5="http://schemas.microsoft.com/office/drawing/2016/5/11/chartex" xmlns:cx6="http://schemas.microsoft.com/office/drawing/2016/5/12/chartex" xmlns:cx7="http://schemas.microsoft.com/office/drawing/2016/5/13/chartex" xmlns:cx8="http://schemas.microsoft.com/office/drawing/2016/5/14/chartex" xmlns:mc="http://schemas.openxmlformats.org/markup-compatibility/2006" xmlns:o="urn:schemas-microsoft-com:office:office" xmlns:r="http://schemas.openxmlformats.org/officeDocument/2006/relationships" xmlns:m="http://schemas.openxmlformats.org/officeDocument/2006/math" xmlns:v="urn:schemas-microsoft-com:vml" xmlns:wp14="http://schemas.microsoft.com/office/word/2010/wordprocessingDrawing" xmlns:wp="http://schemas.openxmlformats.org/drawingml/2006/wordprocessingDrawing" xmlns:w10="urn:schemas-microsoft-com:office:word" xmlns:w="http://schemas.openxmlformats.org/wordprocessingml/2006/main" xmlns:w14="http://schemas.microsoft.com/office/word/2010/wordml" xmlns:w15="http://schemas.microsoft.com/office/word/2012/wordml" xmlns:w16se="http://schemas.microsoft.com/office/word/2015/wordml/symex" xmlns:wpg="http://schemas.microsoft.com/office/word/2010/wordprocessingGroup" xmlns:wpi="http://schemas.microsoft.com/office/word/2010/wordprocessingInk" xmlns:wne="http://schemas.microsoft.com/office/word/2006/wordml" xmlns:wps="http://schemas.microsoft.com/office/word/2010/wordprocessingShape" mc:Ignorable="w14 w15 w16se wp14">
+<w:ftr xmlns:wpc="http://schemas.microsoft.com/office/word/2010/wordprocessingCanvas" xmlns:cx="http://schemas.microsoft.com/office/drawing/2014/chartex" xmlns:cx1="http://schemas.microsoft.com/office/drawing/2015/9/8/chartex" xmlns:mc="http://schemas.openxmlformats.org/markup-compatibility/2006" xmlns:o="urn:schemas-microsoft-com:office:office" xmlns:r="http://schemas.openxmlformats.org/officeDocument/2006/relationships" xmlns:m="http://schemas.openxmlformats.org/officeDocument/2006/math" xmlns:v="urn:schemas-microsoft-com:vml" xmlns:wp14="http://schemas.microsoft.com/office/word/2010/wordprocessingDrawing" xmlns:wp="http://schemas.openxmlformats.org/drawingml/2006/wordprocessingDrawing" xmlns:w10="urn:schemas-microsoft-com:office:word" xmlns:w="http://schemas.openxmlformats.org/wordprocessingml/2006/main" xmlns:w14="http://schemas.microsoft.com/office/word/2010/wordml" xmlns:w15="http://schemas.microsoft.com/office/word/2012/wordml" xmlns:w16se="http://schemas.microsoft.com/office/word/2015/wordml/symex" xmlns:wpg="http://schemas.microsoft.com/office/word/2010/wordprocessingGroup" xmlns:wpi="http://schemas.microsoft.com/office/word/2010/wordprocessingInk" xmlns:wne="http://schemas.microsoft.com/office/word/2006/wordml" xmlns:wps="http://schemas.microsoft.com/office/word/2010/wordprocessingShape" mc:Ignorable="w14 w15 w16se wp14">
   <w:p>
     <w:pPr>
       <w:pStyle w:val="Piedepgina"/>
@@ -15988,7 +16137,7 @@
 </file>
 
 <file path=word/footer7.xml><?xml version="1.0" encoding="utf-8"?>
-<w:ftr xmlns:wpc="http://schemas.microsoft.com/office/word/2010/wordprocessingCanvas" xmlns:cx="http://schemas.microsoft.com/office/drawing/2014/chartex" xmlns:cx1="http://schemas.microsoft.com/office/drawing/2015/9/8/chartex" xmlns:cx2="http://schemas.microsoft.com/office/drawing/2015/10/21/chartex" xmlns:cx3="http://schemas.microsoft.com/office/drawing/2016/5/9/chartex" xmlns:cx4="http://schemas.microsoft.com/office/drawing/2016/5/10/chartex" xmlns:cx5="http://schemas.microsoft.com/office/drawing/2016/5/11/chartex" xmlns:cx6="http://schemas.microsoft.com/office/drawing/2016/5/12/chartex" xmlns:cx7="http://schemas.microsoft.com/office/drawing/2016/5/13/chartex" xmlns:cx8="http://schemas.microsoft.com/office/drawing/2016/5/14/chartex" xmlns:mc="http://schemas.openxmlformats.org/markup-compatibility/2006" xmlns:o="urn:schemas-microsoft-com:office:office" xmlns:r="http://schemas.openxmlformats.org/officeDocument/2006/relationships" xmlns:m="http://schemas.openxmlformats.org/officeDocument/2006/math" xmlns:v="urn:schemas-microsoft-com:vml" xmlns:wp14="http://schemas.microsoft.com/office/word/2010/wordprocessingDrawing" xmlns:wp="http://schemas.openxmlformats.org/drawingml/2006/wordprocessingDrawing" xmlns:w10="urn:schemas-microsoft-com:office:word" xmlns:w="http://schemas.openxmlformats.org/wordprocessingml/2006/main" xmlns:w14="http://schemas.microsoft.com/office/word/2010/wordml" xmlns:w15="http://schemas.microsoft.com/office/word/2012/wordml" xmlns:w16se="http://schemas.microsoft.com/office/word/2015/wordml/symex" xmlns:wpg="http://schemas.microsoft.com/office/word/2010/wordprocessingGroup" xmlns:wpi="http://schemas.microsoft.com/office/word/2010/wordprocessingInk" xmlns:wne="http://schemas.microsoft.com/office/word/2006/wordml" xmlns:wps="http://schemas.microsoft.com/office/word/2010/wordprocessingShape" mc:Ignorable="w14 w15 w16se wp14">
+<w:ftr xmlns:wpc="http://schemas.microsoft.com/office/word/2010/wordprocessingCanvas" xmlns:cx="http://schemas.microsoft.com/office/drawing/2014/chartex" xmlns:cx1="http://schemas.microsoft.com/office/drawing/2015/9/8/chartex" xmlns:mc="http://schemas.openxmlformats.org/markup-compatibility/2006" xmlns:o="urn:schemas-microsoft-com:office:office" xmlns:r="http://schemas.openxmlformats.org/officeDocument/2006/relationships" xmlns:m="http://schemas.openxmlformats.org/officeDocument/2006/math" xmlns:v="urn:schemas-microsoft-com:vml" xmlns:wp14="http://schemas.microsoft.com/office/word/2010/wordprocessingDrawing" xmlns:wp="http://schemas.openxmlformats.org/drawingml/2006/wordprocessingDrawing" xmlns:w10="urn:schemas-microsoft-com:office:word" xmlns:w="http://schemas.openxmlformats.org/wordprocessingml/2006/main" xmlns:w14="http://schemas.microsoft.com/office/word/2010/wordml" xmlns:w15="http://schemas.microsoft.com/office/word/2012/wordml" xmlns:w16se="http://schemas.microsoft.com/office/word/2015/wordml/symex" xmlns:wpg="http://schemas.microsoft.com/office/word/2010/wordprocessingGroup" xmlns:wpi="http://schemas.microsoft.com/office/word/2010/wordprocessingInk" xmlns:wne="http://schemas.microsoft.com/office/word/2006/wordml" xmlns:wps="http://schemas.microsoft.com/office/word/2010/wordprocessingShape" mc:Ignorable="w14 w15 w16se wp14">
   <w:sdt>
     <w:sdtPr>
       <w:id w:val="-1295751998"/>
@@ -15997,6 +16146,7 @@
         <w:docPartUnique/>
       </w:docPartObj>
     </w:sdtPr>
+    <w:sdtEndPr/>
     <w:sdtContent>
       <w:p>
         <w:pPr>
@@ -16033,7 +16183,7 @@
 </file>
 
 <file path=word/footer8.xml><?xml version="1.0" encoding="utf-8"?>
-<w:ftr xmlns:wpc="http://schemas.microsoft.com/office/word/2010/wordprocessingCanvas" xmlns:cx="http://schemas.microsoft.com/office/drawing/2014/chartex" xmlns:cx1="http://schemas.microsoft.com/office/drawing/2015/9/8/chartex" xmlns:cx2="http://schemas.microsoft.com/office/drawing/2015/10/21/chartex" xmlns:cx3="http://schemas.microsoft.com/office/drawing/2016/5/9/chartex" xmlns:cx4="http://schemas.microsoft.com/office/drawing/2016/5/10/chartex" xmlns:cx5="http://schemas.microsoft.com/office/drawing/2016/5/11/chartex" xmlns:cx6="http://schemas.microsoft.com/office/drawing/2016/5/12/chartex" xmlns:cx7="http://schemas.microsoft.com/office/drawing/2016/5/13/chartex" xmlns:cx8="http://schemas.microsoft.com/office/drawing/2016/5/14/chartex" xmlns:mc="http://schemas.openxmlformats.org/markup-compatibility/2006" xmlns:o="urn:schemas-microsoft-com:office:office" xmlns:r="http://schemas.openxmlformats.org/officeDocument/2006/relationships" xmlns:m="http://schemas.openxmlformats.org/officeDocument/2006/math" xmlns:v="urn:schemas-microsoft-com:vml" xmlns:wp14="http://schemas.microsoft.com/office/word/2010/wordprocessingDrawing" xmlns:wp="http://schemas.openxmlformats.org/drawingml/2006/wordprocessingDrawing" xmlns:w10="urn:schemas-microsoft-com:office:word" xmlns:w="http://schemas.openxmlformats.org/wordprocessingml/2006/main" xmlns:w14="http://schemas.microsoft.com/office/word/2010/wordml" xmlns:w15="http://schemas.microsoft.com/office/word/2012/wordml" xmlns:w16se="http://schemas.microsoft.com/office/word/2015/wordml/symex" xmlns:wpg="http://schemas.microsoft.com/office/word/2010/wordprocessingGroup" xmlns:wpi="http://schemas.microsoft.com/office/word/2010/wordprocessingInk" xmlns:wne="http://schemas.microsoft.com/office/word/2006/wordml" xmlns:wps="http://schemas.microsoft.com/office/word/2010/wordprocessingShape" mc:Ignorable="w14 w15 w16se wp14">
+<w:ftr xmlns:wpc="http://schemas.microsoft.com/office/word/2010/wordprocessingCanvas" xmlns:cx="http://schemas.microsoft.com/office/drawing/2014/chartex" xmlns:cx1="http://schemas.microsoft.com/office/drawing/2015/9/8/chartex" xmlns:mc="http://schemas.openxmlformats.org/markup-compatibility/2006" xmlns:o="urn:schemas-microsoft-com:office:office" xmlns:r="http://schemas.openxmlformats.org/officeDocument/2006/relationships" xmlns:m="http://schemas.openxmlformats.org/officeDocument/2006/math" xmlns:v="urn:schemas-microsoft-com:vml" xmlns:wp14="http://schemas.microsoft.com/office/word/2010/wordprocessingDrawing" xmlns:wp="http://schemas.openxmlformats.org/drawingml/2006/wordprocessingDrawing" xmlns:w10="urn:schemas-microsoft-com:office:word" xmlns:w="http://schemas.openxmlformats.org/wordprocessingml/2006/main" xmlns:w14="http://schemas.microsoft.com/office/word/2010/wordml" xmlns:w15="http://schemas.microsoft.com/office/word/2012/wordml" xmlns:w16se="http://schemas.microsoft.com/office/word/2015/wordml/symex" xmlns:wpg="http://schemas.microsoft.com/office/word/2010/wordprocessingGroup" xmlns:wpi="http://schemas.microsoft.com/office/word/2010/wordprocessingInk" xmlns:wne="http://schemas.microsoft.com/office/word/2006/wordml" xmlns:wps="http://schemas.microsoft.com/office/word/2010/wordprocessingShape" mc:Ignorable="w14 w15 w16se wp14">
   <w:p>
     <w:pPr>
       <w:pStyle w:val="Piedepgina"/>
@@ -16049,7 +16199,7 @@
 </file>
 
 <file path=word/footer9.xml><?xml version="1.0" encoding="utf-8"?>
-<w:ftr xmlns:wpc="http://schemas.microsoft.com/office/word/2010/wordprocessingCanvas" xmlns:cx="http://schemas.microsoft.com/office/drawing/2014/chartex" xmlns:cx1="http://schemas.microsoft.com/office/drawing/2015/9/8/chartex" xmlns:cx2="http://schemas.microsoft.com/office/drawing/2015/10/21/chartex" xmlns:cx3="http://schemas.microsoft.com/office/drawing/2016/5/9/chartex" xmlns:cx4="http://schemas.microsoft.com/office/drawing/2016/5/10/chartex" xmlns:cx5="http://schemas.microsoft.com/office/drawing/2016/5/11/chartex" xmlns:cx6="http://schemas.microsoft.com/office/drawing/2016/5/12/chartex" xmlns:cx7="http://schemas.microsoft.com/office/drawing/2016/5/13/chartex" xmlns:cx8="http://schemas.microsoft.com/office/drawing/2016/5/14/chartex" xmlns:mc="http://schemas.openxmlformats.org/markup-compatibility/2006" xmlns:o="urn:schemas-microsoft-com:office:office" xmlns:r="http://schemas.openxmlformats.org/officeDocument/2006/relationships" xmlns:m="http://schemas.openxmlformats.org/officeDocument/2006/math" xmlns:v="urn:schemas-microsoft-com:vml" xmlns:wp14="http://schemas.microsoft.com/office/word/2010/wordprocessingDrawing" xmlns:wp="http://schemas.openxmlformats.org/drawingml/2006/wordprocessingDrawing" xmlns:w10="urn:schemas-microsoft-com:office:word" xmlns:w="http://schemas.openxmlformats.org/wordprocessingml/2006/main" xmlns:w14="http://schemas.microsoft.com/office/word/2010/wordml" xmlns:w15="http://schemas.microsoft.com/office/word/2012/wordml" xmlns:w16se="http://schemas.microsoft.com/office/word/2015/wordml/symex" xmlns:wpg="http://schemas.microsoft.com/office/word/2010/wordprocessingGroup" xmlns:wpi="http://schemas.microsoft.com/office/word/2010/wordprocessingInk" xmlns:wne="http://schemas.microsoft.com/office/word/2006/wordml" xmlns:wps="http://schemas.microsoft.com/office/word/2010/wordprocessingShape" mc:Ignorable="w14 w15 w16se wp14">
+<w:ftr xmlns:wpc="http://schemas.microsoft.com/office/word/2010/wordprocessingCanvas" xmlns:cx="http://schemas.microsoft.com/office/drawing/2014/chartex" xmlns:cx1="http://schemas.microsoft.com/office/drawing/2015/9/8/chartex" xmlns:mc="http://schemas.openxmlformats.org/markup-compatibility/2006" xmlns:o="urn:schemas-microsoft-com:office:office" xmlns:r="http://schemas.openxmlformats.org/officeDocument/2006/relationships" xmlns:m="http://schemas.openxmlformats.org/officeDocument/2006/math" xmlns:v="urn:schemas-microsoft-com:vml" xmlns:wp14="http://schemas.microsoft.com/office/word/2010/wordprocessingDrawing" xmlns:wp="http://schemas.openxmlformats.org/drawingml/2006/wordprocessingDrawing" xmlns:w10="urn:schemas-microsoft-com:office:word" xmlns:w="http://schemas.openxmlformats.org/wordprocessingml/2006/main" xmlns:w14="http://schemas.microsoft.com/office/word/2010/wordml" xmlns:w15="http://schemas.microsoft.com/office/word/2012/wordml" xmlns:w16se="http://schemas.microsoft.com/office/word/2015/wordml/symex" xmlns:wpg="http://schemas.microsoft.com/office/word/2010/wordprocessingGroup" xmlns:wpi="http://schemas.microsoft.com/office/word/2010/wordprocessingInk" xmlns:wne="http://schemas.microsoft.com/office/word/2006/wordml" xmlns:wps="http://schemas.microsoft.com/office/word/2010/wordprocessingShape" mc:Ignorable="w14 w15 w16se wp14">
   <w:sdt>
     <w:sdtPr>
       <w:id w:val="1214782956"/>
@@ -16058,6 +16208,7 @@
         <w:docPartUnique/>
       </w:docPartObj>
     </w:sdtPr>
+    <w:sdtEndPr/>
     <w:sdtContent>
       <w:p>
         <w:pPr>
@@ -16094,7 +16245,7 @@
 </file>
 
 <file path=word/footnotes.xml><?xml version="1.0" encoding="utf-8"?>
-<w:footnotes xmlns:wpc="http://schemas.microsoft.com/office/word/2010/wordprocessingCanvas" xmlns:cx="http://schemas.microsoft.com/office/drawing/2014/chartex" xmlns:cx1="http://schemas.microsoft.com/office/drawing/2015/9/8/chartex" xmlns:cx2="http://schemas.microsoft.com/office/drawing/2015/10/21/chartex" xmlns:cx3="http://schemas.microsoft.com/office/drawing/2016/5/9/chartex" xmlns:cx4="http://schemas.microsoft.com/office/drawing/2016/5/10/chartex" xmlns:cx5="http://schemas.microsoft.com/office/drawing/2016/5/11/chartex" xmlns:cx6="http://schemas.microsoft.com/office/drawing/2016/5/12/chartex" xmlns:cx7="http://schemas.microsoft.com/office/drawing/2016/5/13/chartex" xmlns:cx8="http://schemas.microsoft.com/office/drawing/2016/5/14/chartex" xmlns:mc="http://schemas.openxmlformats.org/markup-compatibility/2006" xmlns:o="urn:schemas-microsoft-com:office:office" xmlns:r="http://schemas.openxmlformats.org/officeDocument/2006/relationships" xmlns:m="http://schemas.openxmlformats.org/officeDocument/2006/math" xmlns:v="urn:schemas-microsoft-com:vml" xmlns:wp14="http://schemas.microsoft.com/office/word/2010/wordprocessingDrawing" xmlns:wp="http://schemas.openxmlformats.org/drawingml/2006/wordprocessingDrawing" xmlns:w10="urn:schemas-microsoft-com:office:word" xmlns:w="http://schemas.openxmlformats.org/wordprocessingml/2006/main" xmlns:w14="http://schemas.microsoft.com/office/word/2010/wordml" xmlns:w15="http://schemas.microsoft.com/office/word/2012/wordml" xmlns:w16se="http://schemas.microsoft.com/office/word/2015/wordml/symex" xmlns:wpg="http://schemas.microsoft.com/office/word/2010/wordprocessingGroup" xmlns:wpi="http://schemas.microsoft.com/office/word/2010/wordprocessingInk" xmlns:wne="http://schemas.microsoft.com/office/word/2006/wordml" xmlns:wps="http://schemas.microsoft.com/office/word/2010/wordprocessingShape" mc:Ignorable="w14 w15 w16se wp14">
+<w:footnotes xmlns:wpc="http://schemas.microsoft.com/office/word/2010/wordprocessingCanvas" xmlns:cx="http://schemas.microsoft.com/office/drawing/2014/chartex" xmlns:cx1="http://schemas.microsoft.com/office/drawing/2015/9/8/chartex" xmlns:mc="http://schemas.openxmlformats.org/markup-compatibility/2006" xmlns:o="urn:schemas-microsoft-com:office:office" xmlns:r="http://schemas.openxmlformats.org/officeDocument/2006/relationships" xmlns:m="http://schemas.openxmlformats.org/officeDocument/2006/math" xmlns:v="urn:schemas-microsoft-com:vml" xmlns:wp14="http://schemas.microsoft.com/office/word/2010/wordprocessingDrawing" xmlns:wp="http://schemas.openxmlformats.org/drawingml/2006/wordprocessingDrawing" xmlns:w10="urn:schemas-microsoft-com:office:word" xmlns:w="http://schemas.openxmlformats.org/wordprocessingml/2006/main" xmlns:w14="http://schemas.microsoft.com/office/word/2010/wordml" xmlns:w15="http://schemas.microsoft.com/office/word/2012/wordml" xmlns:w16se="http://schemas.microsoft.com/office/word/2015/wordml/symex" xmlns:wpg="http://schemas.microsoft.com/office/word/2010/wordprocessingGroup" xmlns:wpi="http://schemas.microsoft.com/office/word/2010/wordprocessingInk" xmlns:wne="http://schemas.microsoft.com/office/word/2006/wordml" xmlns:wps="http://schemas.microsoft.com/office/word/2010/wordprocessingShape" mc:Ignorable="w14 w15 w16se wp14">
   <w:footnote w:type="separator" w:id="-1">
     <w:p>
       <w:pPr>
@@ -16119,7 +16270,7 @@
 </file>
 
 <file path=word/header1.xml><?xml version="1.0" encoding="utf-8"?>
-<w:hdr xmlns:wpc="http://schemas.microsoft.com/office/word/2010/wordprocessingCanvas" xmlns:cx="http://schemas.microsoft.com/office/drawing/2014/chartex" xmlns:cx1="http://schemas.microsoft.com/office/drawing/2015/9/8/chartex" xmlns:cx2="http://schemas.microsoft.com/office/drawing/2015/10/21/chartex" xmlns:cx3="http://schemas.microsoft.com/office/drawing/2016/5/9/chartex" xmlns:cx4="http://schemas.microsoft.com/office/drawing/2016/5/10/chartex" xmlns:cx5="http://schemas.microsoft.com/office/drawing/2016/5/11/chartex" xmlns:cx6="http://schemas.microsoft.com/office/drawing/2016/5/12/chartex" xmlns:cx7="http://schemas.microsoft.com/office/drawing/2016/5/13/chartex" xmlns:cx8="http://schemas.microsoft.com/office/drawing/2016/5/14/chartex" xmlns:mc="http://schemas.openxmlformats.org/markup-compatibility/2006" xmlns:o="urn:schemas-microsoft-com:office:office" xmlns:r="http://schemas.openxmlformats.org/officeDocument/2006/relationships" xmlns:m="http://schemas.openxmlformats.org/officeDocument/2006/math" xmlns:v="urn:schemas-microsoft-com:vml" xmlns:wp14="http://schemas.microsoft.com/office/word/2010/wordprocessingDrawing" xmlns:wp="http://schemas.openxmlformats.org/drawingml/2006/wordprocessingDrawing" xmlns:w10="urn:schemas-microsoft-com:office:word" xmlns:w="http://schemas.openxmlformats.org/wordprocessingml/2006/main" xmlns:w14="http://schemas.microsoft.com/office/word/2010/wordml" xmlns:w15="http://schemas.microsoft.com/office/word/2012/wordml" xmlns:w16se="http://schemas.microsoft.com/office/word/2015/wordml/symex" xmlns:wpg="http://schemas.microsoft.com/office/word/2010/wordprocessingGroup" xmlns:wpi="http://schemas.microsoft.com/office/word/2010/wordprocessingInk" xmlns:wne="http://schemas.microsoft.com/office/word/2006/wordml" xmlns:wps="http://schemas.microsoft.com/office/word/2010/wordprocessingShape" mc:Ignorable="w14 w15 w16se wp14">
+<w:hdr xmlns:wpc="http://schemas.microsoft.com/office/word/2010/wordprocessingCanvas" xmlns:cx="http://schemas.microsoft.com/office/drawing/2014/chartex" xmlns:cx1="http://schemas.microsoft.com/office/drawing/2015/9/8/chartex" xmlns:mc="http://schemas.openxmlformats.org/markup-compatibility/2006" xmlns:o="urn:schemas-microsoft-com:office:office" xmlns:r="http://schemas.openxmlformats.org/officeDocument/2006/relationships" xmlns:m="http://schemas.openxmlformats.org/officeDocument/2006/math" xmlns:v="urn:schemas-microsoft-com:vml" xmlns:wp14="http://schemas.microsoft.com/office/word/2010/wordprocessingDrawing" xmlns:wp="http://schemas.openxmlformats.org/drawingml/2006/wordprocessingDrawing" xmlns:w10="urn:schemas-microsoft-com:office:word" xmlns:w="http://schemas.openxmlformats.org/wordprocessingml/2006/main" xmlns:w14="http://schemas.microsoft.com/office/word/2010/wordml" xmlns:w15="http://schemas.microsoft.com/office/word/2012/wordml" xmlns:w16se="http://schemas.microsoft.com/office/word/2015/wordml/symex" xmlns:wpg="http://schemas.microsoft.com/office/word/2010/wordprocessingGroup" xmlns:wpi="http://schemas.microsoft.com/office/word/2010/wordprocessingInk" xmlns:wne="http://schemas.microsoft.com/office/word/2006/wordml" xmlns:wps="http://schemas.microsoft.com/office/word/2010/wordprocessingShape" mc:Ignorable="w14 w15 w16se wp14">
   <w:p>
     <w:pPr>
       <w:spacing w:after="0" w:line="259" w:lineRule="auto"/>
@@ -16129,7 +16280,7 @@
     <w:r>
       <w:rPr>
         <w:noProof/>
-        <w:lang w:val="es-ES" w:eastAsia="es-ES"/>
+        <w:lang w:val="es-CL" w:eastAsia="es-CL"/>
       </w:rPr>
       <w:drawing>
         <wp:anchor distT="0" distB="0" distL="114300" distR="114300" simplePos="0" relativeHeight="251658240" behindDoc="0" locked="0" layoutInCell="1" allowOverlap="0">
@@ -16183,7 +16334,7 @@
         <w:rFonts w:ascii="Calibri" w:eastAsia="Calibri" w:hAnsi="Calibri" w:cs="Calibri"/>
         <w:noProof/>
         <w:sz w:val="22"/>
-        <w:lang w:val="es-ES" w:eastAsia="es-ES"/>
+        <w:lang w:val="es-CL" w:eastAsia="es-CL"/>
       </w:rPr>
       <mc:AlternateContent>
         <mc:Choice Requires="wpg">
@@ -16219,7 +16370,7 @@
             </wp:anchor>
           </w:drawing>
         </mc:Choice>
-        <mc:Fallback xmlns:a="http://schemas.openxmlformats.org/drawingml/2006/main">
+        <mc:Fallback xmlns:a="http://schemas.openxmlformats.org/drawingml/2006/main" xmlns:cx8="http://schemas.microsoft.com/office/drawing/2016/5/14/chartex" xmlns:cx7="http://schemas.microsoft.com/office/drawing/2016/5/13/chartex" xmlns:cx6="http://schemas.microsoft.com/office/drawing/2016/5/12/chartex" xmlns:cx5="http://schemas.microsoft.com/office/drawing/2016/5/11/chartex" xmlns:cx4="http://schemas.microsoft.com/office/drawing/2016/5/10/chartex" xmlns:cx3="http://schemas.microsoft.com/office/drawing/2016/5/9/chartex" xmlns:cx2="http://schemas.microsoft.com/office/drawing/2015/10/21/chartex">
           <w:pict>
             <v:group id="Group 4505" style="width:7.87402e-05pt;height:7.87402e-05pt;position:absolute;z-index:-2147483648;mso-position-horizontal-relative:page;mso-position-horizontal:absolute;margin-left:0pt;mso-position-vertical-relative:page;margin-top:0pt;" coordsize="0,0"/>
           </w:pict>
@@ -16231,7 +16382,7 @@
 </file>
 
 <file path=word/header2.xml><?xml version="1.0" encoding="utf-8"?>
-<w:hdr xmlns:wpc="http://schemas.microsoft.com/office/word/2010/wordprocessingCanvas" xmlns:cx="http://schemas.microsoft.com/office/drawing/2014/chartex" xmlns:cx1="http://schemas.microsoft.com/office/drawing/2015/9/8/chartex" xmlns:cx2="http://schemas.microsoft.com/office/drawing/2015/10/21/chartex" xmlns:cx3="http://schemas.microsoft.com/office/drawing/2016/5/9/chartex" xmlns:cx4="http://schemas.microsoft.com/office/drawing/2016/5/10/chartex" xmlns:cx5="http://schemas.microsoft.com/office/drawing/2016/5/11/chartex" xmlns:cx6="http://schemas.microsoft.com/office/drawing/2016/5/12/chartex" xmlns:cx7="http://schemas.microsoft.com/office/drawing/2016/5/13/chartex" xmlns:cx8="http://schemas.microsoft.com/office/drawing/2016/5/14/chartex" xmlns:mc="http://schemas.openxmlformats.org/markup-compatibility/2006" xmlns:o="urn:schemas-microsoft-com:office:office" xmlns:r="http://schemas.openxmlformats.org/officeDocument/2006/relationships" xmlns:m="http://schemas.openxmlformats.org/officeDocument/2006/math" xmlns:v="urn:schemas-microsoft-com:vml" xmlns:wp14="http://schemas.microsoft.com/office/word/2010/wordprocessingDrawing" xmlns:wp="http://schemas.openxmlformats.org/drawingml/2006/wordprocessingDrawing" xmlns:w10="urn:schemas-microsoft-com:office:word" xmlns:w="http://schemas.openxmlformats.org/wordprocessingml/2006/main" xmlns:w14="http://schemas.microsoft.com/office/word/2010/wordml" xmlns:w15="http://schemas.microsoft.com/office/word/2012/wordml" xmlns:w16se="http://schemas.microsoft.com/office/word/2015/wordml/symex" xmlns:wpg="http://schemas.microsoft.com/office/word/2010/wordprocessingGroup" xmlns:wpi="http://schemas.microsoft.com/office/word/2010/wordprocessingInk" xmlns:wne="http://schemas.microsoft.com/office/word/2006/wordml" xmlns:wps="http://schemas.microsoft.com/office/word/2010/wordprocessingShape" mc:Ignorable="w14 w15 w16se wp14">
+<w:hdr xmlns:wpc="http://schemas.microsoft.com/office/word/2010/wordprocessingCanvas" xmlns:cx="http://schemas.microsoft.com/office/drawing/2014/chartex" xmlns:cx1="http://schemas.microsoft.com/office/drawing/2015/9/8/chartex" xmlns:mc="http://schemas.openxmlformats.org/markup-compatibility/2006" xmlns:o="urn:schemas-microsoft-com:office:office" xmlns:r="http://schemas.openxmlformats.org/officeDocument/2006/relationships" xmlns:m="http://schemas.openxmlformats.org/officeDocument/2006/math" xmlns:v="urn:schemas-microsoft-com:vml" xmlns:wp14="http://schemas.microsoft.com/office/word/2010/wordprocessingDrawing" xmlns:wp="http://schemas.openxmlformats.org/drawingml/2006/wordprocessingDrawing" xmlns:w10="urn:schemas-microsoft-com:office:word" xmlns:w="http://schemas.openxmlformats.org/wordprocessingml/2006/main" xmlns:w14="http://schemas.microsoft.com/office/word/2010/wordml" xmlns:w15="http://schemas.microsoft.com/office/word/2012/wordml" xmlns:w16se="http://schemas.microsoft.com/office/word/2015/wordml/symex" xmlns:wpg="http://schemas.microsoft.com/office/word/2010/wordprocessingGroup" xmlns:wpi="http://schemas.microsoft.com/office/word/2010/wordprocessingInk" xmlns:wne="http://schemas.microsoft.com/office/word/2006/wordml" xmlns:wps="http://schemas.microsoft.com/office/word/2010/wordprocessingShape" mc:Ignorable="w14 w15 w16se wp14">
   <w:p>
     <w:pPr>
       <w:spacing w:after="0" w:line="259" w:lineRule="auto"/>
@@ -16241,7 +16392,7 @@
     <w:r>
       <w:rPr>
         <w:noProof/>
-        <w:lang w:val="es-ES" w:eastAsia="es-ES"/>
+        <w:lang w:val="es-CL" w:eastAsia="es-CL"/>
       </w:rPr>
       <w:drawing>
         <wp:anchor distT="0" distB="0" distL="114300" distR="114300" simplePos="0" relativeHeight="251660288" behindDoc="0" locked="0" layoutInCell="1" allowOverlap="0">
@@ -16295,7 +16446,7 @@
         <w:rFonts w:ascii="Calibri" w:eastAsia="Calibri" w:hAnsi="Calibri" w:cs="Calibri"/>
         <w:noProof/>
         <w:sz w:val="22"/>
-        <w:lang w:val="es-ES" w:eastAsia="es-ES"/>
+        <w:lang w:val="es-CL" w:eastAsia="es-CL"/>
       </w:rPr>
       <mc:AlternateContent>
         <mc:Choice Requires="wpg">
@@ -16331,7 +16482,7 @@
             </wp:anchor>
           </w:drawing>
         </mc:Choice>
-        <mc:Fallback xmlns:a="http://schemas.openxmlformats.org/drawingml/2006/main">
+        <mc:Fallback xmlns:a="http://schemas.openxmlformats.org/drawingml/2006/main" xmlns:cx8="http://schemas.microsoft.com/office/drawing/2016/5/14/chartex" xmlns:cx7="http://schemas.microsoft.com/office/drawing/2016/5/13/chartex" xmlns:cx6="http://schemas.microsoft.com/office/drawing/2016/5/12/chartex" xmlns:cx5="http://schemas.microsoft.com/office/drawing/2016/5/11/chartex" xmlns:cx4="http://schemas.microsoft.com/office/drawing/2016/5/10/chartex" xmlns:cx3="http://schemas.microsoft.com/office/drawing/2016/5/9/chartex" xmlns:cx2="http://schemas.microsoft.com/office/drawing/2015/10/21/chartex">
           <w:pict>
             <v:group id="Group 4496" style="width:7.87402e-05pt;height:7.87402e-05pt;position:absolute;z-index:-2147483648;mso-position-horizontal-relative:page;mso-position-horizontal:absolute;margin-left:0pt;mso-position-vertical-relative:page;margin-top:0pt;" coordsize="0,0"/>
           </w:pict>
@@ -16343,7 +16494,7 @@
 </file>
 
 <file path=word/header3.xml><?xml version="1.0" encoding="utf-8"?>
-<w:hdr xmlns:wpc="http://schemas.microsoft.com/office/word/2010/wordprocessingCanvas" xmlns:cx="http://schemas.microsoft.com/office/drawing/2014/chartex" xmlns:cx1="http://schemas.microsoft.com/office/drawing/2015/9/8/chartex" xmlns:cx2="http://schemas.microsoft.com/office/drawing/2015/10/21/chartex" xmlns:cx3="http://schemas.microsoft.com/office/drawing/2016/5/9/chartex" xmlns:cx4="http://schemas.microsoft.com/office/drawing/2016/5/10/chartex" xmlns:cx5="http://schemas.microsoft.com/office/drawing/2016/5/11/chartex" xmlns:cx6="http://schemas.microsoft.com/office/drawing/2016/5/12/chartex" xmlns:cx7="http://schemas.microsoft.com/office/drawing/2016/5/13/chartex" xmlns:cx8="http://schemas.microsoft.com/office/drawing/2016/5/14/chartex" xmlns:mc="http://schemas.openxmlformats.org/markup-compatibility/2006" xmlns:o="urn:schemas-microsoft-com:office:office" xmlns:r="http://schemas.openxmlformats.org/officeDocument/2006/relationships" xmlns:m="http://schemas.openxmlformats.org/officeDocument/2006/math" xmlns:v="urn:schemas-microsoft-com:vml" xmlns:wp14="http://schemas.microsoft.com/office/word/2010/wordprocessingDrawing" xmlns:wp="http://schemas.openxmlformats.org/drawingml/2006/wordprocessingDrawing" xmlns:w10="urn:schemas-microsoft-com:office:word" xmlns:w="http://schemas.openxmlformats.org/wordprocessingml/2006/main" xmlns:w14="http://schemas.microsoft.com/office/word/2010/wordml" xmlns:w15="http://schemas.microsoft.com/office/word/2012/wordml" xmlns:w16se="http://schemas.microsoft.com/office/word/2015/wordml/symex" xmlns:wpg="http://schemas.microsoft.com/office/word/2010/wordprocessingGroup" xmlns:wpi="http://schemas.microsoft.com/office/word/2010/wordprocessingInk" xmlns:wne="http://schemas.microsoft.com/office/word/2006/wordml" xmlns:wps="http://schemas.microsoft.com/office/word/2010/wordprocessingShape" mc:Ignorable="w14 w15 w16se wp14">
+<w:hdr xmlns:wpc="http://schemas.microsoft.com/office/word/2010/wordprocessingCanvas" xmlns:cx="http://schemas.microsoft.com/office/drawing/2014/chartex" xmlns:cx1="http://schemas.microsoft.com/office/drawing/2015/9/8/chartex" xmlns:mc="http://schemas.openxmlformats.org/markup-compatibility/2006" xmlns:o="urn:schemas-microsoft-com:office:office" xmlns:r="http://schemas.openxmlformats.org/officeDocument/2006/relationships" xmlns:m="http://schemas.openxmlformats.org/officeDocument/2006/math" xmlns:v="urn:schemas-microsoft-com:vml" xmlns:wp14="http://schemas.microsoft.com/office/word/2010/wordprocessingDrawing" xmlns:wp="http://schemas.openxmlformats.org/drawingml/2006/wordprocessingDrawing" xmlns:w10="urn:schemas-microsoft-com:office:word" xmlns:w="http://schemas.openxmlformats.org/wordprocessingml/2006/main" xmlns:w14="http://schemas.microsoft.com/office/word/2010/wordml" xmlns:w15="http://schemas.microsoft.com/office/word/2012/wordml" xmlns:w16se="http://schemas.microsoft.com/office/word/2015/wordml/symex" xmlns:wpg="http://schemas.microsoft.com/office/word/2010/wordprocessingGroup" xmlns:wpi="http://schemas.microsoft.com/office/word/2010/wordprocessingInk" xmlns:wne="http://schemas.microsoft.com/office/word/2006/wordml" xmlns:wps="http://schemas.microsoft.com/office/word/2010/wordprocessingShape" mc:Ignorable="w14 w15 w16se wp14">
   <w:p>
     <w:pPr>
       <w:spacing w:after="0" w:line="259" w:lineRule="auto"/>
@@ -16353,7 +16504,7 @@
     <w:r>
       <w:rPr>
         <w:noProof/>
-        <w:lang w:val="es-ES" w:eastAsia="es-ES"/>
+        <w:lang w:val="es-CL" w:eastAsia="es-CL"/>
       </w:rPr>
       <w:drawing>
         <wp:anchor distT="0" distB="0" distL="114300" distR="114300" simplePos="0" relativeHeight="251662336" behindDoc="0" locked="0" layoutInCell="1" allowOverlap="0">
@@ -16407,7 +16558,7 @@
         <w:rFonts w:ascii="Calibri" w:eastAsia="Calibri" w:hAnsi="Calibri" w:cs="Calibri"/>
         <w:noProof/>
         <w:sz w:val="22"/>
-        <w:lang w:val="es-ES" w:eastAsia="es-ES"/>
+        <w:lang w:val="es-CL" w:eastAsia="es-CL"/>
       </w:rPr>
       <mc:AlternateContent>
         <mc:Choice Requires="wpg">
@@ -16443,7 +16594,7 @@
             </wp:anchor>
           </w:drawing>
         </mc:Choice>
-        <mc:Fallback xmlns:a="http://schemas.openxmlformats.org/drawingml/2006/main">
+        <mc:Fallback xmlns:a="http://schemas.openxmlformats.org/drawingml/2006/main" xmlns:cx8="http://schemas.microsoft.com/office/drawing/2016/5/14/chartex" xmlns:cx7="http://schemas.microsoft.com/office/drawing/2016/5/13/chartex" xmlns:cx6="http://schemas.microsoft.com/office/drawing/2016/5/12/chartex" xmlns:cx5="http://schemas.microsoft.com/office/drawing/2016/5/11/chartex" xmlns:cx4="http://schemas.microsoft.com/office/drawing/2016/5/10/chartex" xmlns:cx3="http://schemas.microsoft.com/office/drawing/2016/5/9/chartex" xmlns:cx2="http://schemas.microsoft.com/office/drawing/2015/10/21/chartex">
           <w:pict>
             <v:group id="Group 4487" style="width:7.87402e-05pt;height:7.87402e-05pt;position:absolute;z-index:-2147483648;mso-position-horizontal-relative:page;mso-position-horizontal:absolute;margin-left:0pt;mso-position-vertical-relative:page;margin-top:0pt;" coordsize="0,0"/>
           </w:pict>
@@ -16455,7 +16606,7 @@
 </file>
 
 <file path=word/numbering.xml><?xml version="1.0" encoding="utf-8"?>
-<w:numbering xmlns:wpc="http://schemas.microsoft.com/office/word/2010/wordprocessingCanvas" xmlns:cx="http://schemas.microsoft.com/office/drawing/2014/chartex" xmlns:cx1="http://schemas.microsoft.com/office/drawing/2015/9/8/chartex" xmlns:cx2="http://schemas.microsoft.com/office/drawing/2015/10/21/chartex" xmlns:cx3="http://schemas.microsoft.com/office/drawing/2016/5/9/chartex" xmlns:cx4="http://schemas.microsoft.com/office/drawing/2016/5/10/chartex" xmlns:cx5="http://schemas.microsoft.com/office/drawing/2016/5/11/chartex" xmlns:cx6="http://schemas.microsoft.com/office/drawing/2016/5/12/chartex" xmlns:cx7="http://schemas.microsoft.com/office/drawing/2016/5/13/chartex" xmlns:cx8="http://schemas.microsoft.com/office/drawing/2016/5/14/chartex" xmlns:mc="http://schemas.openxmlformats.org/markup-compatibility/2006" xmlns:o="urn:schemas-microsoft-com:office:office" xmlns:r="http://schemas.openxmlformats.org/officeDocument/2006/relationships" xmlns:m="http://schemas.openxmlformats.org/officeDocument/2006/math" xmlns:v="urn:schemas-microsoft-com:vml" xmlns:wp14="http://schemas.microsoft.com/office/word/2010/wordprocessingDrawing" xmlns:wp="http://schemas.openxmlformats.org/drawingml/2006/wordprocessingDrawing" xmlns:w10="urn:schemas-microsoft-com:office:word" xmlns:w="http://schemas.openxmlformats.org/wordprocessingml/2006/main" xmlns:w14="http://schemas.microsoft.com/office/word/2010/wordml" xmlns:w15="http://schemas.microsoft.com/office/word/2012/wordml" xmlns:w16se="http://schemas.microsoft.com/office/word/2015/wordml/symex" xmlns:wpg="http://schemas.microsoft.com/office/word/2010/wordprocessingGroup" xmlns:wpi="http://schemas.microsoft.com/office/word/2010/wordprocessingInk" xmlns:wne="http://schemas.microsoft.com/office/word/2006/wordml" xmlns:wps="http://schemas.microsoft.com/office/word/2010/wordprocessingShape" mc:Ignorable="w14 w15 w16se wp14">
+<w:numbering xmlns:wpc="http://schemas.microsoft.com/office/word/2010/wordprocessingCanvas" xmlns:cx="http://schemas.microsoft.com/office/drawing/2014/chartex" xmlns:cx1="http://schemas.microsoft.com/office/drawing/2015/9/8/chartex" xmlns:mc="http://schemas.openxmlformats.org/markup-compatibility/2006" xmlns:o="urn:schemas-microsoft-com:office:office" xmlns:r="http://schemas.openxmlformats.org/officeDocument/2006/relationships" xmlns:m="http://schemas.openxmlformats.org/officeDocument/2006/math" xmlns:v="urn:schemas-microsoft-com:vml" xmlns:wp14="http://schemas.microsoft.com/office/word/2010/wordprocessingDrawing" xmlns:wp="http://schemas.openxmlformats.org/drawingml/2006/wordprocessingDrawing" xmlns:w10="urn:schemas-microsoft-com:office:word" xmlns:w="http://schemas.openxmlformats.org/wordprocessingml/2006/main" xmlns:w14="http://schemas.microsoft.com/office/word/2010/wordml" xmlns:w15="http://schemas.microsoft.com/office/word/2012/wordml" xmlns:w16se="http://schemas.microsoft.com/office/word/2015/wordml/symex" xmlns:wpg="http://schemas.microsoft.com/office/word/2010/wordprocessingGroup" xmlns:wpi="http://schemas.microsoft.com/office/word/2010/wordprocessingInk" xmlns:wne="http://schemas.microsoft.com/office/word/2006/wordml" xmlns:wps="http://schemas.microsoft.com/office/word/2010/wordprocessingShape" mc:Ignorable="w14 w15 w16se wp14">
   <w:numPicBullet w:numPicBulletId="0">
     <w:pict>
       <v:shapetype id="_x0000_t75" coordsize="21600,21600" o:spt="75" o:preferrelative="t" path="m@4@5l@4@11@9@11@9@5xe" filled="f" stroked="f">
@@ -16477,14 +16628,14 @@
         <v:path o:extrusionok="f" gradientshapeok="t" o:connecttype="rect"/>
         <o:lock v:ext="edit" aspectratio="t"/>
       </v:shapetype>
-      <v:shape id="_x0000_i1036" type="#_x0000_t75" style="width:11.15pt;height:11.15pt" o:bullet="t">
+      <v:shape id="_x0000_i1032" type="#_x0000_t75" style="width:10.9pt;height:10.9pt" o:bullet="t">
         <v:imagedata r:id="rId1" o:title=""/>
       </v:shape>
     </w:pict>
   </w:numPicBullet>
   <w:numPicBullet w:numPicBulletId="1">
     <w:pict>
-      <v:shape id="_x0000_i1037" type="#_x0000_t75" style="width:11.15pt;height:11.15pt" o:bullet="t">
+      <v:shape id="_x0000_i1033" type="#_x0000_t75" style="width:10.9pt;height:10.9pt" o:bullet="t">
         <v:imagedata r:id="rId2" o:title="msoA0C"/>
       </v:shape>
     </w:pict>
@@ -21988,7 +22139,7 @@
       </w:pPr>
     </w:pPrDefault>
   </w:docDefaults>
-  <w:latentStyles w:defLockedState="0" w:defUIPriority="0" w:defSemiHidden="0" w:defUnhideWhenUsed="0" w:defQFormat="0" w:count="374">
+  <w:latentStyles w:defLockedState="0" w:defUIPriority="0" w:defSemiHidden="0" w:defUnhideWhenUsed="0" w:defQFormat="0" w:count="371">
     <w:lsdException w:name="Normal" w:qFormat="1"/>
     <w:lsdException w:name="heading 1" w:qFormat="1"/>
     <w:lsdException w:name="heading 2" w:semiHidden="1" w:unhideWhenUsed="1" w:qFormat="1"/>
@@ -22359,9 +22510,6 @@
     <w:lsdException w:name="List Table 5 Dark Accent 6" w:uiPriority="50"/>
     <w:lsdException w:name="List Table 6 Colorful Accent 6" w:uiPriority="51"/>
     <w:lsdException w:name="List Table 7 Colorful Accent 6" w:uiPriority="52"/>
-    <w:lsdException w:name="Mention" w:semiHidden="1" w:uiPriority="99" w:unhideWhenUsed="1"/>
-    <w:lsdException w:name="Smart Hyperlink" w:semiHidden="1" w:uiPriority="99" w:unhideWhenUsed="1"/>
-    <w:lsdException w:name="Hashtag" w:semiHidden="1" w:uiPriority="99" w:unhideWhenUsed="1"/>
   </w:latentStyles>
   <w:style w:type="paragraph" w:default="1" w:styleId="Normal">
     <w:name w:val="Normal"/>
@@ -24762,7 +24910,7 @@
 </file>
 
 <file path=customXml/itemProps1.xml><?xml version="1.0" encoding="utf-8"?>
-<ds:datastoreItem xmlns:ds="http://schemas.openxmlformats.org/officeDocument/2006/customXml" ds:itemID="{88FE6B1D-A59A-4399-BFFD-47999C610476}">
+<ds:datastoreItem xmlns:ds="http://schemas.openxmlformats.org/officeDocument/2006/customXml" ds:itemID="{5384FE56-6A61-47E2-8592-51B1B727BCC0}">
   <ds:schemaRefs>
     <ds:schemaRef ds:uri="http://schemas.openxmlformats.org/officeDocument/2006/bibliography"/>
   </ds:schemaRefs>

</xml_diff>

<commit_message>
Se corrige el índice y se cambia una restricción a la sección de Alcance. Se añaden nuevos datos necesarios
</commit_message>
<xml_diff>
--- a/docs/SRS.docx
+++ b/docs/SRS.docx
@@ -1487,6 +1487,8 @@
               </w:rPr>
               <w:t>Personal involucrado</w:t>
             </w:r>
+            <w:bookmarkStart w:id="15" w:name="_GoBack"/>
+            <w:bookmarkEnd w:id="15"/>
             <w:r>
               <w:rPr>
                 <w:noProof/>
@@ -3363,7 +3365,7 @@
           <w:lang w:val="es-CL"/>
         </w:rPr>
       </w:pPr>
-      <w:bookmarkStart w:id="15" w:name="_Toc482534856"/>
+      <w:bookmarkStart w:id="16" w:name="_Toc482534856"/>
       <w:bookmarkEnd w:id="13"/>
       <w:bookmarkEnd w:id="14"/>
       <w:r>
@@ -3376,7 +3378,7 @@
         <w:lastRenderedPageBreak/>
         <w:t>INTRODUCCIÓN</w:t>
       </w:r>
-      <w:bookmarkEnd w:id="15"/>
+      <w:bookmarkEnd w:id="16"/>
     </w:p>
     <w:p>
       <w:pPr>
@@ -3465,7 +3467,7 @@
           <w:lang w:val="es-CL"/>
         </w:rPr>
       </w:pPr>
-      <w:bookmarkStart w:id="16" w:name="_Toc482534857"/>
+      <w:bookmarkStart w:id="17" w:name="_Toc482534857"/>
       <w:r>
         <w:rPr>
           <w:rFonts w:ascii="Arial" w:hAnsi="Arial" w:cs="Arial"/>
@@ -3478,7 +3480,7 @@
         </w:rPr>
         <w:t>Propósito</w:t>
       </w:r>
-      <w:bookmarkEnd w:id="16"/>
+      <w:bookmarkEnd w:id="17"/>
     </w:p>
     <w:p>
       <w:pPr>
@@ -3554,8 +3556,8 @@
           <w:lang w:val="es-CL"/>
         </w:rPr>
       </w:pPr>
-      <w:bookmarkStart w:id="17" w:name="_Toc482365143"/>
-      <w:bookmarkStart w:id="18" w:name="_Toc482534858"/>
+      <w:bookmarkStart w:id="18" w:name="_Toc482365143"/>
+      <w:bookmarkStart w:id="19" w:name="_Toc482534858"/>
       <w:r>
         <w:rPr>
           <w:rFonts w:ascii="Arial" w:hAnsi="Arial" w:cs="Arial"/>
@@ -3568,8 +3570,8 @@
         </w:rPr>
         <w:t>Alcance</w:t>
       </w:r>
-      <w:bookmarkEnd w:id="17"/>
       <w:bookmarkEnd w:id="18"/>
+      <w:bookmarkEnd w:id="19"/>
     </w:p>
     <w:p>
       <w:pPr>
@@ -3821,6 +3823,30 @@
       <w:pPr>
         <w:pStyle w:val="Normalindentado2"/>
         <w:numPr>
+          <w:ilvl w:val="1"/>
+          <w:numId w:val="26"/>
+        </w:numPr>
+        <w:spacing w:line="360" w:lineRule="auto"/>
+        <w:jc w:val="both"/>
+        <w:rPr>
+          <w:rFonts w:cs="Arial"/>
+          <w:sz w:val="24"/>
+          <w:lang w:val="es-CL"/>
+        </w:rPr>
+      </w:pPr>
+      <w:r>
+        <w:rPr>
+          <w:rFonts w:cs="Arial"/>
+          <w:sz w:val="24"/>
+          <w:lang w:val="es-CL"/>
+        </w:rPr>
+        <w:t>Área</w:t>
+      </w:r>
+    </w:p>
+    <w:p>
+      <w:pPr>
+        <w:pStyle w:val="Normalindentado2"/>
+        <w:numPr>
           <w:ilvl w:val="0"/>
           <w:numId w:val="26"/>
         </w:numPr>
@@ -3997,7 +4023,7 @@
       <w:pPr>
         <w:pStyle w:val="Normalindentado2"/>
         <w:numPr>
-          <w:ilvl w:val="1"/>
+          <w:ilvl w:val="2"/>
           <w:numId w:val="26"/>
         </w:numPr>
         <w:spacing w:line="360" w:lineRule="auto"/>
@@ -4014,7 +4040,7 @@
           <w:sz w:val="24"/>
           <w:lang w:val="es-CL"/>
         </w:rPr>
-        <w:t>Código</w:t>
+        <w:t>Semestre</w:t>
       </w:r>
     </w:p>
     <w:p>
@@ -4038,7 +4064,7 @@
           <w:sz w:val="24"/>
           <w:lang w:val="es-CL"/>
         </w:rPr>
-        <w:t>Carrera</w:t>
+        <w:t>Código</w:t>
       </w:r>
     </w:p>
     <w:p>
@@ -4062,6 +4088,30 @@
           <w:sz w:val="24"/>
           <w:lang w:val="es-CL"/>
         </w:rPr>
+        <w:t>Carrera</w:t>
+      </w:r>
+    </w:p>
+    <w:p>
+      <w:pPr>
+        <w:pStyle w:val="Normalindentado2"/>
+        <w:numPr>
+          <w:ilvl w:val="1"/>
+          <w:numId w:val="26"/>
+        </w:numPr>
+        <w:spacing w:line="360" w:lineRule="auto"/>
+        <w:jc w:val="both"/>
+        <w:rPr>
+          <w:rFonts w:cs="Arial"/>
+          <w:sz w:val="24"/>
+          <w:lang w:val="es-CL"/>
+        </w:rPr>
+      </w:pPr>
+      <w:r>
+        <w:rPr>
+          <w:rFonts w:cs="Arial"/>
+          <w:sz w:val="24"/>
+          <w:lang w:val="es-CL"/>
+        </w:rPr>
         <w:t>Cantidad de asignaturas</w:t>
       </w:r>
     </w:p>
@@ -4261,6 +4311,30 @@
       <w:pPr>
         <w:pStyle w:val="Normalindentado2"/>
         <w:numPr>
+          <w:ilvl w:val="1"/>
+          <w:numId w:val="26"/>
+        </w:numPr>
+        <w:spacing w:line="360" w:lineRule="auto"/>
+        <w:jc w:val="both"/>
+        <w:rPr>
+          <w:rFonts w:cs="Arial"/>
+          <w:sz w:val="24"/>
+          <w:lang w:val="es-CL"/>
+        </w:rPr>
+      </w:pPr>
+      <w:r>
+        <w:rPr>
+          <w:rFonts w:cs="Arial"/>
+          <w:sz w:val="24"/>
+          <w:lang w:val="es-CL"/>
+        </w:rPr>
+        <w:t>Semestre</w:t>
+      </w:r>
+    </w:p>
+    <w:p>
+      <w:pPr>
+        <w:pStyle w:val="Normalindentado2"/>
+        <w:numPr>
           <w:ilvl w:val="0"/>
           <w:numId w:val="26"/>
         </w:numPr>
@@ -4428,6 +4502,18 @@
     <w:p>
       <w:pPr>
         <w:pStyle w:val="Normalindentado2"/>
+        <w:spacing w:line="360" w:lineRule="auto"/>
+        <w:jc w:val="both"/>
+        <w:rPr>
+          <w:rFonts w:cs="Arial"/>
+          <w:sz w:val="24"/>
+          <w:lang w:val="es-CL"/>
+        </w:rPr>
+      </w:pPr>
+    </w:p>
+    <w:p>
+      <w:pPr>
+        <w:pStyle w:val="Normalindentado2"/>
         <w:numPr>
           <w:ilvl w:val="0"/>
           <w:numId w:val="26"/>
@@ -4446,6 +4532,7 @@
           <w:sz w:val="24"/>
           <w:lang w:val="es-CL"/>
         </w:rPr>
+        <w:lastRenderedPageBreak/>
         <w:t>Carrera:</w:t>
       </w:r>
     </w:p>
@@ -4487,12 +4574,6 @@
           <w:sz w:val="24"/>
           <w:lang w:val="es-CL"/>
         </w:rPr>
-        <w:sectPr>
-          <w:footerReference w:type="default" r:id="rId16"/>
-          <w:pgSz w:w="12240" w:h="15840"/>
-          <w:pgMar w:top="1418" w:right="1134" w:bottom="1418" w:left="2268" w:header="720" w:footer="720" w:gutter="0"/>
-          <w:cols w:space="720"/>
-        </w:sectPr>
       </w:pPr>
       <w:r>
         <w:rPr>
@@ -4524,7 +4605,6 @@
           <w:sz w:val="24"/>
           <w:lang w:val="es-CL"/>
         </w:rPr>
-        <w:lastRenderedPageBreak/>
         <w:t>Área</w:t>
       </w:r>
     </w:p>
@@ -4587,6 +4667,27 @@
           <w:lang w:val="es-CL"/>
         </w:rPr>
       </w:pPr>
+    </w:p>
+    <w:p>
+      <w:pPr>
+        <w:pStyle w:val="Normalindentado2"/>
+        <w:spacing w:line="360" w:lineRule="auto"/>
+        <w:ind w:left="601" w:firstLine="720"/>
+        <w:jc w:val="both"/>
+        <w:rPr>
+          <w:rFonts w:cs="Arial"/>
+          <w:sz w:val="24"/>
+          <w:lang w:val="es-CL"/>
+        </w:rPr>
+      </w:pPr>
+      <w:r>
+        <w:rPr>
+          <w:rFonts w:cs="Arial"/>
+          <w:sz w:val="24"/>
+          <w:lang w:val="es-CL"/>
+        </w:rPr>
+        <w:t>El SIS-I solo planificará una semana en relación al rango de días escogidos antes del proceso. Esto es debido a que no se entrega un archivo para exportación y, por ejemplo, si un día llegase a ser festivo, este solo se salta y no se recuperan clases fuera del rango escogido para estas.</w:t>
+      </w:r>
     </w:p>
     <w:p>
       <w:pPr>
@@ -4610,10 +4711,10 @@
           <w:lang w:val="es-CL"/>
         </w:rPr>
       </w:pPr>
-      <w:bookmarkStart w:id="19" w:name="_Toc30323665"/>
-      <w:bookmarkStart w:id="20" w:name="_Toc33238235"/>
-      <w:bookmarkStart w:id="21" w:name="_Toc482365144"/>
-      <w:bookmarkStart w:id="22" w:name="_Toc482534859"/>
+      <w:bookmarkStart w:id="20" w:name="_Toc30323665"/>
+      <w:bookmarkStart w:id="21" w:name="_Toc33238235"/>
+      <w:bookmarkStart w:id="22" w:name="_Toc482365144"/>
+      <w:bookmarkStart w:id="23" w:name="_Toc482534859"/>
       <w:r>
         <w:rPr>
           <w:rFonts w:ascii="Arial" w:hAnsi="Arial" w:cs="Arial"/>
@@ -4626,10 +4727,10 @@
         </w:rPr>
         <w:t>Personal involucrado</w:t>
       </w:r>
-      <w:bookmarkEnd w:id="19"/>
       <w:bookmarkEnd w:id="20"/>
       <w:bookmarkEnd w:id="21"/>
       <w:bookmarkEnd w:id="22"/>
+      <w:bookmarkEnd w:id="23"/>
     </w:p>
     <w:tbl>
       <w:tblPr>
@@ -5074,9 +5175,9 @@
           <w:lang w:val="es-CL"/>
         </w:rPr>
       </w:pPr>
-      <w:bookmarkStart w:id="23" w:name="_Toc33238236"/>
-      <w:bookmarkStart w:id="24" w:name="_Toc482365145"/>
-      <w:bookmarkStart w:id="25" w:name="_Toc482534860"/>
+      <w:bookmarkStart w:id="24" w:name="_Toc33238236"/>
+      <w:bookmarkStart w:id="25" w:name="_Toc482365145"/>
+      <w:bookmarkStart w:id="26" w:name="_Toc482534860"/>
       <w:r>
         <w:rPr>
           <w:rFonts w:ascii="Arial" w:hAnsi="Arial" w:cs="Arial"/>
@@ -5089,9 +5190,9 @@
         </w:rPr>
         <w:t>Definiciones, acrónimos y abreviaturas</w:t>
       </w:r>
-      <w:bookmarkEnd w:id="23"/>
       <w:bookmarkEnd w:id="24"/>
       <w:bookmarkEnd w:id="25"/>
+      <w:bookmarkEnd w:id="26"/>
     </w:p>
     <w:tbl>
       <w:tblPr>
@@ -5656,6 +5757,7 @@
                 <w:szCs w:val="24"/>
                 <w:lang w:val="es-CL" w:eastAsia="es-VE"/>
               </w:rPr>
+              <w:lastRenderedPageBreak/>
               <w:t>Browser</w:t>
             </w:r>
           </w:p>
@@ -5824,9 +5926,9 @@
           <w:lang w:val="es-CL"/>
         </w:rPr>
       </w:pPr>
-      <w:bookmarkStart w:id="26" w:name="_Toc33238237"/>
-      <w:bookmarkStart w:id="27" w:name="_Toc482365146"/>
-      <w:bookmarkStart w:id="28" w:name="_Toc482534861"/>
+      <w:bookmarkStart w:id="27" w:name="_Toc33238237"/>
+      <w:bookmarkStart w:id="28" w:name="_Toc482365146"/>
+      <w:bookmarkStart w:id="29" w:name="_Toc482534861"/>
       <w:r>
         <w:rPr>
           <w:rFonts w:ascii="Arial" w:hAnsi="Arial" w:cs="Arial"/>
@@ -5837,12 +5939,11 @@
           <w:szCs w:val="24"/>
           <w:lang w:val="es-CL"/>
         </w:rPr>
-        <w:lastRenderedPageBreak/>
         <w:t>Referencias</w:t>
       </w:r>
-      <w:bookmarkEnd w:id="26"/>
       <w:bookmarkEnd w:id="27"/>
       <w:bookmarkEnd w:id="28"/>
+      <w:bookmarkEnd w:id="29"/>
     </w:p>
     <w:tbl>
       <w:tblPr>
@@ -6065,8 +6166,8 @@
           <w:lang w:val="es-CL"/>
         </w:rPr>
       </w:pPr>
-      <w:bookmarkStart w:id="29" w:name="_Toc482365147"/>
-      <w:bookmarkStart w:id="30" w:name="_Toc482534862"/>
+      <w:bookmarkStart w:id="30" w:name="_Toc482365147"/>
+      <w:bookmarkStart w:id="31" w:name="_Toc482534862"/>
       <w:r>
         <w:rPr>
           <w:rFonts w:ascii="Arial" w:hAnsi="Arial" w:cs="Arial"/>
@@ -6079,8 +6180,8 @@
         </w:rPr>
         <w:t>Resumen</w:t>
       </w:r>
-      <w:bookmarkEnd w:id="29"/>
       <w:bookmarkEnd w:id="30"/>
+      <w:bookmarkEnd w:id="31"/>
     </w:p>
     <w:p>
       <w:pPr>
@@ -6189,6 +6290,7 @@
           <w:lang w:val="es-CL"/>
         </w:rPr>
         <w:sectPr>
+          <w:footerReference w:type="default" r:id="rId16"/>
           <w:pgSz w:w="12240" w:h="15840"/>
           <w:pgMar w:top="1418" w:right="1134" w:bottom="1418" w:left="2268" w:header="720" w:footer="720" w:gutter="0"/>
           <w:cols w:space="720"/>
@@ -6415,7 +6517,7 @@
           <w:lang w:val="es-CL"/>
         </w:rPr>
       </w:pPr>
-      <w:bookmarkStart w:id="31" w:name="_Toc482534863"/>
+      <w:bookmarkStart w:id="32" w:name="_Toc482534863"/>
       <w:r>
         <w:rPr>
           <w:color w:val="auto"/>
@@ -6426,7 +6528,7 @@
         <w:lastRenderedPageBreak/>
         <w:t>DESCRIPCIÓN GENERAL</w:t>
       </w:r>
-      <w:bookmarkEnd w:id="31"/>
+      <w:bookmarkEnd w:id="32"/>
     </w:p>
     <w:p>
       <w:pPr>
@@ -6449,9 +6551,9 @@
           <w:lang w:val="es-CL"/>
         </w:rPr>
       </w:pPr>
-      <w:bookmarkStart w:id="32" w:name="_Toc33238240"/>
-      <w:bookmarkStart w:id="33" w:name="_Toc482365149"/>
-      <w:bookmarkStart w:id="34" w:name="_Toc482534864"/>
+      <w:bookmarkStart w:id="33" w:name="_Toc33238240"/>
+      <w:bookmarkStart w:id="34" w:name="_Toc482365149"/>
+      <w:bookmarkStart w:id="35" w:name="_Toc482534864"/>
       <w:r>
         <w:rPr>
           <w:rFonts w:ascii="Arial" w:hAnsi="Arial" w:cs="Arial"/>
@@ -6464,9 +6566,9 @@
         </w:rPr>
         <w:t>Perspectiva del producto</w:t>
       </w:r>
-      <w:bookmarkEnd w:id="32"/>
       <w:bookmarkEnd w:id="33"/>
       <w:bookmarkEnd w:id="34"/>
+      <w:bookmarkEnd w:id="35"/>
     </w:p>
     <w:p>
       <w:pPr>
@@ -6510,10 +6612,10 @@
           <w:lang w:val="es-CL"/>
         </w:rPr>
       </w:pPr>
-      <w:bookmarkStart w:id="35" w:name="_Toc532878319"/>
-      <w:bookmarkStart w:id="36" w:name="_Toc33238241"/>
-      <w:bookmarkStart w:id="37" w:name="_Toc482365150"/>
-      <w:bookmarkStart w:id="38" w:name="_Toc482534865"/>
+      <w:bookmarkStart w:id="36" w:name="_Toc532878319"/>
+      <w:bookmarkStart w:id="37" w:name="_Toc33238241"/>
+      <w:bookmarkStart w:id="38" w:name="_Toc482365150"/>
+      <w:bookmarkStart w:id="39" w:name="_Toc482534865"/>
       <w:r>
         <w:rPr>
           <w:rFonts w:ascii="Arial" w:hAnsi="Arial" w:cs="Arial"/>
@@ -6526,10 +6628,10 @@
         </w:rPr>
         <w:t>Funcionalidad del producto</w:t>
       </w:r>
-      <w:bookmarkEnd w:id="35"/>
       <w:bookmarkEnd w:id="36"/>
       <w:bookmarkEnd w:id="37"/>
       <w:bookmarkEnd w:id="38"/>
+      <w:bookmarkEnd w:id="39"/>
     </w:p>
     <w:p>
       <w:pPr>
@@ -6803,10 +6905,10 @@
           <w:lang w:val="es-CL"/>
         </w:rPr>
       </w:pPr>
-      <w:bookmarkStart w:id="39" w:name="_Toc532878320"/>
-      <w:bookmarkStart w:id="40" w:name="_Toc33238242"/>
-      <w:bookmarkStart w:id="41" w:name="_Toc482365151"/>
-      <w:bookmarkStart w:id="42" w:name="_Toc482534866"/>
+      <w:bookmarkStart w:id="40" w:name="_Toc532878320"/>
+      <w:bookmarkStart w:id="41" w:name="_Toc33238242"/>
+      <w:bookmarkStart w:id="42" w:name="_Toc482365151"/>
+      <w:bookmarkStart w:id="43" w:name="_Toc482534866"/>
       <w:r>
         <w:rPr>
           <w:rFonts w:ascii="Arial" w:hAnsi="Arial" w:cs="Arial"/>
@@ -6819,10 +6921,10 @@
         </w:rPr>
         <w:t>Características de los usuarios</w:t>
       </w:r>
-      <w:bookmarkEnd w:id="39"/>
       <w:bookmarkEnd w:id="40"/>
       <w:bookmarkEnd w:id="41"/>
       <w:bookmarkEnd w:id="42"/>
+      <w:bookmarkEnd w:id="43"/>
     </w:p>
     <w:p>
       <w:pPr>
@@ -7212,12 +7314,10 @@
           <w:lang w:val="es-CL"/>
         </w:rPr>
       </w:pPr>
-      <w:bookmarkStart w:id="43" w:name="_Toc532878321"/>
-      <w:bookmarkStart w:id="44" w:name="_Toc33238243"/>
-      <w:bookmarkStart w:id="45" w:name="_Toc482365152"/>
-      <w:bookmarkStart w:id="46" w:name="_Toc482534867"/>
-      <w:bookmarkStart w:id="47" w:name="_GoBack"/>
-      <w:bookmarkEnd w:id="47"/>
+      <w:bookmarkStart w:id="44" w:name="_Toc532878321"/>
+      <w:bookmarkStart w:id="45" w:name="_Toc33238243"/>
+      <w:bookmarkStart w:id="46" w:name="_Toc482365152"/>
+      <w:bookmarkStart w:id="47" w:name="_Toc482534867"/>
       <w:r>
         <w:rPr>
           <w:rFonts w:ascii="Arial" w:hAnsi="Arial" w:cs="Arial"/>
@@ -7230,10 +7330,10 @@
         </w:rPr>
         <w:t>Restricciones</w:t>
       </w:r>
-      <w:bookmarkEnd w:id="43"/>
       <w:bookmarkEnd w:id="44"/>
       <w:bookmarkEnd w:id="45"/>
       <w:bookmarkEnd w:id="46"/>
+      <w:bookmarkEnd w:id="47"/>
     </w:p>
     <w:p>
       <w:pPr>
@@ -7634,31 +7734,6 @@
           <w:lang w:val="es-CL"/>
         </w:rPr>
         <w:t>Al modificar la cantidad de horas disponibles en el Docente, esta no debe bajar más allá del 30% en relación al semestre anterior símil, es decir, si se modifica el segundo semestre del año, no debe bajar más del 30% en relación al segundo semestre del año anterior.</w:t>
-      </w:r>
-    </w:p>
-    <w:p>
-      <w:pPr>
-        <w:pStyle w:val="Normalindentado2"/>
-        <w:numPr>
-          <w:ilvl w:val="0"/>
-          <w:numId w:val="14"/>
-        </w:numPr>
-        <w:spacing w:line="360" w:lineRule="auto"/>
-        <w:jc w:val="both"/>
-        <w:rPr>
-          <w:rFonts w:cs="Arial"/>
-          <w:sz w:val="24"/>
-          <w:lang w:val="es-CL"/>
-        </w:rPr>
-      </w:pPr>
-      <w:r>
-        <w:rPr>
-          <w:rFonts w:cs="Arial"/>
-          <w:sz w:val="24"/>
-          <w:lang w:val="es-CL"/>
-        </w:rPr>
-        <w:lastRenderedPageBreak/>
-        <w:t>El SIS-I solo planificará una semana en relación al rango de días escogidos antes del proceso. Esto es debido a que no se entrega un archivo para exportación y, por ejemplo, si un día llegase a ser festivo, este solo se salta y no se recuperan clases fuera del rango escogido para estas.</w:t>
       </w:r>
     </w:p>
     <w:p>
@@ -7696,6 +7771,7 @@
           <w:szCs w:val="24"/>
           <w:lang w:val="es-CL"/>
         </w:rPr>
+        <w:lastRenderedPageBreak/>
         <w:t>Suposiciones y dependencias</w:t>
       </w:r>
       <w:bookmarkEnd w:id="48"/>
@@ -10448,7 +10524,6 @@
                 <w:szCs w:val="24"/>
                 <w:lang w:val="es-CL"/>
               </w:rPr>
-              <w:lastRenderedPageBreak/>
               <w:t>Requerimiento NO funcional:</w:t>
             </w:r>
           </w:p>
@@ -13205,7 +13280,6 @@
                 <w:szCs w:val="24"/>
                 <w:lang w:val="es-CL"/>
               </w:rPr>
-              <w:lastRenderedPageBreak/>
               <w:t>Requerimiento NO funcional:</w:t>
             </w:r>
           </w:p>
@@ -14724,7 +14798,6 @@
                 <w:szCs w:val="24"/>
                 <w:lang w:val="es-CL"/>
               </w:rPr>
-              <w:lastRenderedPageBreak/>
               <w:t>Requerimiento NO funcional:</w:t>
             </w:r>
           </w:p>
@@ -16228,7 +16301,7 @@
           <w:rPr>
             <w:noProof/>
           </w:rPr>
-          <w:t>23</w:t>
+          <w:t>26</w:t>
         </w:r>
         <w:r>
           <w:fldChar w:fldCharType="end"/>
@@ -16370,7 +16443,7 @@
             </wp:anchor>
           </w:drawing>
         </mc:Choice>
-        <mc:Fallback xmlns:a="http://schemas.openxmlformats.org/drawingml/2006/main" xmlns:cx8="http://schemas.microsoft.com/office/drawing/2016/5/14/chartex" xmlns:cx7="http://schemas.microsoft.com/office/drawing/2016/5/13/chartex" xmlns:cx6="http://schemas.microsoft.com/office/drawing/2016/5/12/chartex" xmlns:cx5="http://schemas.microsoft.com/office/drawing/2016/5/11/chartex" xmlns:cx4="http://schemas.microsoft.com/office/drawing/2016/5/10/chartex" xmlns:cx3="http://schemas.microsoft.com/office/drawing/2016/5/9/chartex" xmlns:cx2="http://schemas.microsoft.com/office/drawing/2015/10/21/chartex">
+        <mc:Fallback xmlns:cx2="http://schemas.microsoft.com/office/drawing/2015/10/21/chartex" xmlns:cx3="http://schemas.microsoft.com/office/drawing/2016/5/9/chartex" xmlns:cx4="http://schemas.microsoft.com/office/drawing/2016/5/10/chartex" xmlns:cx5="http://schemas.microsoft.com/office/drawing/2016/5/11/chartex" xmlns:cx6="http://schemas.microsoft.com/office/drawing/2016/5/12/chartex" xmlns:cx7="http://schemas.microsoft.com/office/drawing/2016/5/13/chartex" xmlns:cx8="http://schemas.microsoft.com/office/drawing/2016/5/14/chartex" xmlns:a="http://schemas.openxmlformats.org/drawingml/2006/main">
           <w:pict>
             <v:group id="Group 4505" style="width:7.87402e-05pt;height:7.87402e-05pt;position:absolute;z-index:-2147483648;mso-position-horizontal-relative:page;mso-position-horizontal:absolute;margin-left:0pt;mso-position-vertical-relative:page;margin-top:0pt;" coordsize="0,0"/>
           </w:pict>
@@ -16482,7 +16555,7 @@
             </wp:anchor>
           </w:drawing>
         </mc:Choice>
-        <mc:Fallback xmlns:a="http://schemas.openxmlformats.org/drawingml/2006/main" xmlns:cx8="http://schemas.microsoft.com/office/drawing/2016/5/14/chartex" xmlns:cx7="http://schemas.microsoft.com/office/drawing/2016/5/13/chartex" xmlns:cx6="http://schemas.microsoft.com/office/drawing/2016/5/12/chartex" xmlns:cx5="http://schemas.microsoft.com/office/drawing/2016/5/11/chartex" xmlns:cx4="http://schemas.microsoft.com/office/drawing/2016/5/10/chartex" xmlns:cx3="http://schemas.microsoft.com/office/drawing/2016/5/9/chartex" xmlns:cx2="http://schemas.microsoft.com/office/drawing/2015/10/21/chartex">
+        <mc:Fallback xmlns:cx2="http://schemas.microsoft.com/office/drawing/2015/10/21/chartex" xmlns:cx3="http://schemas.microsoft.com/office/drawing/2016/5/9/chartex" xmlns:cx4="http://schemas.microsoft.com/office/drawing/2016/5/10/chartex" xmlns:cx5="http://schemas.microsoft.com/office/drawing/2016/5/11/chartex" xmlns:cx6="http://schemas.microsoft.com/office/drawing/2016/5/12/chartex" xmlns:cx7="http://schemas.microsoft.com/office/drawing/2016/5/13/chartex" xmlns:cx8="http://schemas.microsoft.com/office/drawing/2016/5/14/chartex" xmlns:a="http://schemas.openxmlformats.org/drawingml/2006/main">
           <w:pict>
             <v:group id="Group 4496" style="width:7.87402e-05pt;height:7.87402e-05pt;position:absolute;z-index:-2147483648;mso-position-horizontal-relative:page;mso-position-horizontal:absolute;margin-left:0pt;mso-position-vertical-relative:page;margin-top:0pt;" coordsize="0,0"/>
           </w:pict>
@@ -16594,7 +16667,7 @@
             </wp:anchor>
           </w:drawing>
         </mc:Choice>
-        <mc:Fallback xmlns:a="http://schemas.openxmlformats.org/drawingml/2006/main" xmlns:cx8="http://schemas.microsoft.com/office/drawing/2016/5/14/chartex" xmlns:cx7="http://schemas.microsoft.com/office/drawing/2016/5/13/chartex" xmlns:cx6="http://schemas.microsoft.com/office/drawing/2016/5/12/chartex" xmlns:cx5="http://schemas.microsoft.com/office/drawing/2016/5/11/chartex" xmlns:cx4="http://schemas.microsoft.com/office/drawing/2016/5/10/chartex" xmlns:cx3="http://schemas.microsoft.com/office/drawing/2016/5/9/chartex" xmlns:cx2="http://schemas.microsoft.com/office/drawing/2015/10/21/chartex">
+        <mc:Fallback xmlns:cx2="http://schemas.microsoft.com/office/drawing/2015/10/21/chartex" xmlns:cx3="http://schemas.microsoft.com/office/drawing/2016/5/9/chartex" xmlns:cx4="http://schemas.microsoft.com/office/drawing/2016/5/10/chartex" xmlns:cx5="http://schemas.microsoft.com/office/drawing/2016/5/11/chartex" xmlns:cx6="http://schemas.microsoft.com/office/drawing/2016/5/12/chartex" xmlns:cx7="http://schemas.microsoft.com/office/drawing/2016/5/13/chartex" xmlns:cx8="http://schemas.microsoft.com/office/drawing/2016/5/14/chartex" xmlns:a="http://schemas.openxmlformats.org/drawingml/2006/main">
           <w:pict>
             <v:group id="Group 4487" style="width:7.87402e-05pt;height:7.87402e-05pt;position:absolute;z-index:-2147483648;mso-position-horizontal-relative:page;mso-position-horizontal:absolute;margin-left:0pt;mso-position-vertical-relative:page;margin-top:0pt;" coordsize="0,0"/>
           </w:pict>
@@ -16628,14 +16701,14 @@
         <v:path o:extrusionok="f" gradientshapeok="t" o:connecttype="rect"/>
         <o:lock v:ext="edit" aspectratio="t"/>
       </v:shapetype>
-      <v:shape id="_x0000_i1032" type="#_x0000_t75" style="width:10.9pt;height:10.9pt" o:bullet="t">
+      <v:shape id="_x0000_i1032" type="#_x0000_t75" style="width:11.25pt;height:11.25pt" o:bullet="t">
         <v:imagedata r:id="rId1" o:title=""/>
       </v:shape>
     </w:pict>
   </w:numPicBullet>
   <w:numPicBullet w:numPicBulletId="1">
     <w:pict>
-      <v:shape id="_x0000_i1033" type="#_x0000_t75" style="width:10.9pt;height:10.9pt" o:bullet="t">
+      <v:shape id="_x0000_i1033" type="#_x0000_t75" style="width:11.25pt;height:11.25pt" o:bullet="t">
         <v:imagedata r:id="rId2" o:title="msoA0C"/>
       </v:shape>
     </w:pict>
@@ -24910,7 +24983,7 @@
 </file>
 
 <file path=customXml/itemProps1.xml><?xml version="1.0" encoding="utf-8"?>
-<ds:datastoreItem xmlns:ds="http://schemas.openxmlformats.org/officeDocument/2006/customXml" ds:itemID="{5384FE56-6A61-47E2-8592-51B1B727BCC0}">
+<ds:datastoreItem xmlns:ds="http://schemas.openxmlformats.org/officeDocument/2006/customXml" ds:itemID="{F3B97694-3F22-465B-A535-2B0E7F61DE05}">
   <ds:schemaRefs>
     <ds:schemaRef ds:uri="http://schemas.openxmlformats.org/officeDocument/2006/bibliography"/>
   </ds:schemaRefs>

</xml_diff>

<commit_message>
Se corrige un salto de página y el número de páginas en el índice
</commit_message>
<xml_diff>
--- a/docs/SRS.docx
+++ b/docs/SRS.docx
@@ -1487,8 +1487,6 @@
               </w:rPr>
               <w:t>Personal involucrado</w:t>
             </w:r>
-            <w:bookmarkStart w:id="15" w:name="_GoBack"/>
-            <w:bookmarkEnd w:id="15"/>
             <w:r>
               <w:rPr>
                 <w:noProof/>
@@ -1897,6 +1895,8 @@
               </w:rPr>
               <w:t>DESCRIPCIÓN GENERAL</w:t>
             </w:r>
+            <w:bookmarkStart w:id="15" w:name="_GoBack"/>
+            <w:bookmarkEnd w:id="15"/>
             <w:r>
               <w:rPr>
                 <w:webHidden/>
@@ -2738,7 +2738,7 @@
                 <w:webHidden/>
                 <w:sz w:val="24"/>
               </w:rPr>
-              <w:t>24</w:t>
+              <w:t>23</w:t>
             </w:r>
             <w:r>
               <w:rPr>
@@ -2842,7 +2842,7 @@
                 <w:webHidden/>
                 <w:sz w:val="24"/>
               </w:rPr>
-              <w:t>25</w:t>
+              <w:t>24</w:t>
             </w:r>
             <w:r>
               <w:rPr>
@@ -2938,7 +2938,7 @@
                 <w:webHidden/>
                 <w:sz w:val="24"/>
               </w:rPr>
-              <w:t>25</w:t>
+              <w:t>24</w:t>
             </w:r>
             <w:r>
               <w:rPr>
@@ -3130,7 +3130,7 @@
                 <w:webHidden/>
                 <w:sz w:val="24"/>
               </w:rPr>
-              <w:t>26</w:t>
+              <w:t>25</w:t>
             </w:r>
             <w:r>
               <w:rPr>
@@ -10524,6 +10524,7 @@
                 <w:szCs w:val="24"/>
                 <w:lang w:val="es-CL"/>
               </w:rPr>
+              <w:lastRenderedPageBreak/>
               <w:t>Requerimiento NO funcional:</w:t>
             </w:r>
           </w:p>
@@ -10586,47 +10587,11 @@
           </w:p>
         </w:tc>
       </w:tr>
-    </w:tbl>
-    <w:p>
-      <w:pPr>
-        <w:pStyle w:val="Sinespaciado"/>
-        <w:spacing w:line="360" w:lineRule="auto"/>
-        <w:jc w:val="both"/>
-        <w:rPr>
-          <w:rFonts w:ascii="Arial" w:hAnsi="Arial" w:cs="Arial"/>
-          <w:b/>
-          <w:sz w:val="24"/>
-          <w:szCs w:val="24"/>
-          <w:lang w:val="es-CL"/>
-        </w:rPr>
-        <w:sectPr>
-          <w:footerReference w:type="default" r:id="rId22"/>
-          <w:pgSz w:w="12240" w:h="15840"/>
-          <w:pgMar w:top="1418" w:right="1134" w:bottom="1418" w:left="2268" w:header="720" w:footer="720" w:gutter="0"/>
-          <w:cols w:space="720"/>
-        </w:sectPr>
-      </w:pPr>
-    </w:p>
-    <w:tbl>
-      <w:tblPr>
-        <w:tblW w:w="0" w:type="auto"/>
-        <w:tblBorders>
-          <w:top w:val="single" w:sz="4" w:space="0" w:color="auto"/>
-          <w:left w:val="single" w:sz="4" w:space="0" w:color="auto"/>
-          <w:bottom w:val="single" w:sz="4" w:space="0" w:color="auto"/>
-          <w:right w:val="single" w:sz="4" w:space="0" w:color="auto"/>
-          <w:insideH w:val="single" w:sz="4" w:space="0" w:color="auto"/>
-          <w:insideV w:val="single" w:sz="4" w:space="0" w:color="auto"/>
-        </w:tblBorders>
-        <w:tblLook w:val="04A0" w:firstRow="1" w:lastRow="0" w:firstColumn="1" w:lastColumn="0" w:noHBand="0" w:noVBand="1"/>
-      </w:tblPr>
-      <w:tblGrid>
-        <w:gridCol w:w="8711"/>
-      </w:tblGrid>
       <w:tr>
         <w:tc>
           <w:tcPr>
             <w:tcW w:w="8711" w:type="dxa"/>
+            <w:gridSpan w:val="2"/>
           </w:tcPr>
           <w:p>
             <w:pPr>
@@ -10649,7 +10614,6 @@
                 <w:szCs w:val="24"/>
                 <w:lang w:val="es-CL"/>
               </w:rPr>
-              <w:lastRenderedPageBreak/>
               <w:t>Prioridad del requerimiento:</w:t>
             </w:r>
           </w:p>
@@ -11295,6 +11259,7 @@
                 <w:szCs w:val="24"/>
                 <w:lang w:val="es-CL"/>
               </w:rPr>
+              <w:lastRenderedPageBreak/>
               <w:t>Identificación del requerimiento:</w:t>
             </w:r>
           </w:p>
@@ -11472,7 +11437,6 @@
                 <w:szCs w:val="24"/>
                 <w:lang w:val="es-CL"/>
               </w:rPr>
-              <w:lastRenderedPageBreak/>
               <w:t>Descripción del requerimiento:</w:t>
             </w:r>
           </w:p>
@@ -12095,6 +12059,7 @@
                 <w:szCs w:val="24"/>
                 <w:lang w:val="es-CL"/>
               </w:rPr>
+              <w:lastRenderedPageBreak/>
               <w:t>Requerimiento NO funcional:</w:t>
             </w:r>
           </w:p>
@@ -12325,7 +12290,6 @@
                 <w:szCs w:val="24"/>
                 <w:lang w:val="es-CL"/>
               </w:rPr>
-              <w:lastRenderedPageBreak/>
               <w:t>Nombre del Requerimiento:</w:t>
             </w:r>
           </w:p>
@@ -12922,6 +12886,7 @@
                 <w:szCs w:val="24"/>
                 <w:lang w:val="es-CL"/>
               </w:rPr>
+              <w:lastRenderedPageBreak/>
               <w:t>Características:</w:t>
             </w:r>
           </w:p>
@@ -13112,7 +13077,6 @@
                 <w:szCs w:val="24"/>
                 <w:lang w:val="es-CL"/>
               </w:rPr>
-              <w:lastRenderedPageBreak/>
               <w:t>Salas</w:t>
             </w:r>
           </w:p>
@@ -13628,6 +13592,7 @@
                 <w:szCs w:val="24"/>
                 <w:lang w:val="es-CL"/>
               </w:rPr>
+              <w:lastRenderedPageBreak/>
               <w:t>Descripción del requerimiento:</w:t>
             </w:r>
           </w:p>
@@ -14457,6 +14422,7 @@
                 <w:szCs w:val="24"/>
                 <w:lang w:val="es-CL"/>
               </w:rPr>
+              <w:lastRenderedPageBreak/>
               <w:t>Identificación del requerimiento:</w:t>
             </w:r>
           </w:p>
@@ -14687,7 +14653,6 @@
                 <w:szCs w:val="24"/>
                 <w:lang w:val="es-CL"/>
               </w:rPr>
-              <w:lastRenderedPageBreak/>
               <w:t>Nombre de usuario</w:t>
             </w:r>
           </w:p>
@@ -15255,6 +15220,7 @@
                 <w:szCs w:val="24"/>
                 <w:lang w:val="es-CL"/>
               </w:rPr>
+              <w:lastRenderedPageBreak/>
               <w:t xml:space="preserve">Prioridad del requerimiento:     </w:t>
             </w:r>
           </w:p>
@@ -15461,7 +15427,6 @@
                 <w:szCs w:val="24"/>
                 <w:lang w:val="es-CL"/>
               </w:rPr>
-              <w:lastRenderedPageBreak/>
               <w:t xml:space="preserve">Características: </w:t>
             </w:r>
           </w:p>
@@ -15743,6 +15708,12 @@
         <w:rPr>
           <w:sz w:val="24"/>
         </w:rPr>
+        <w:sectPr>
+          <w:footerReference w:type="default" r:id="rId22"/>
+          <w:pgSz w:w="12240" w:h="15840"/>
+          <w:pgMar w:top="1418" w:right="1134" w:bottom="1418" w:left="2268" w:header="720" w:footer="720" w:gutter="0"/>
+          <w:cols w:space="720"/>
+        </w:sectPr>
       </w:pPr>
       <w:r>
         <w:rPr>
@@ -15755,12 +15726,6 @@
           <w:sz w:val="24"/>
         </w:rPr>
         <w:t>sto y, será visualizada desde un browser</w:t>
-      </w:r>
-      <w:r>
-        <w:rPr>
-          <w:sz w:val="24"/>
-        </w:rPr>
-        <w:t>.</w:t>
       </w:r>
     </w:p>
     <w:p>
@@ -15784,6 +15749,7 @@
           <w:sz w:val="24"/>
           <w:szCs w:val="24"/>
         </w:rPr>
+        <w:lastRenderedPageBreak/>
         <w:t xml:space="preserve">Interfaces de </w:t>
       </w:r>
       <w:r>
@@ -15960,7 +15926,6 @@
           <w:sz w:val="24"/>
           <w:szCs w:val="24"/>
         </w:rPr>
-        <w:lastRenderedPageBreak/>
         <w:t xml:space="preserve">Interfaces de </w:t>
       </w:r>
       <w:r>
@@ -16301,7 +16266,7 @@
           <w:rPr>
             <w:noProof/>
           </w:rPr>
-          <w:t>26</w:t>
+          <w:t>21</w:t>
         </w:r>
         <w:r>
           <w:fldChar w:fldCharType="end"/>
@@ -16443,7 +16408,7 @@
             </wp:anchor>
           </w:drawing>
         </mc:Choice>
-        <mc:Fallback xmlns:cx2="http://schemas.microsoft.com/office/drawing/2015/10/21/chartex" xmlns:cx3="http://schemas.microsoft.com/office/drawing/2016/5/9/chartex" xmlns:cx4="http://schemas.microsoft.com/office/drawing/2016/5/10/chartex" xmlns:cx5="http://schemas.microsoft.com/office/drawing/2016/5/11/chartex" xmlns:cx6="http://schemas.microsoft.com/office/drawing/2016/5/12/chartex" xmlns:cx7="http://schemas.microsoft.com/office/drawing/2016/5/13/chartex" xmlns:cx8="http://schemas.microsoft.com/office/drawing/2016/5/14/chartex" xmlns:a="http://schemas.openxmlformats.org/drawingml/2006/main">
+        <mc:Fallback xmlns:a="http://schemas.openxmlformats.org/drawingml/2006/main" xmlns:cx8="http://schemas.microsoft.com/office/drawing/2016/5/14/chartex" xmlns:cx7="http://schemas.microsoft.com/office/drawing/2016/5/13/chartex" xmlns:cx6="http://schemas.microsoft.com/office/drawing/2016/5/12/chartex" xmlns:cx5="http://schemas.microsoft.com/office/drawing/2016/5/11/chartex" xmlns:cx4="http://schemas.microsoft.com/office/drawing/2016/5/10/chartex" xmlns:cx3="http://schemas.microsoft.com/office/drawing/2016/5/9/chartex" xmlns:cx2="http://schemas.microsoft.com/office/drawing/2015/10/21/chartex">
           <w:pict>
             <v:group id="Group 4505" style="width:7.87402e-05pt;height:7.87402e-05pt;position:absolute;z-index:-2147483648;mso-position-horizontal-relative:page;mso-position-horizontal:absolute;margin-left:0pt;mso-position-vertical-relative:page;margin-top:0pt;" coordsize="0,0"/>
           </w:pict>
@@ -16555,7 +16520,7 @@
             </wp:anchor>
           </w:drawing>
         </mc:Choice>
-        <mc:Fallback xmlns:cx2="http://schemas.microsoft.com/office/drawing/2015/10/21/chartex" xmlns:cx3="http://schemas.microsoft.com/office/drawing/2016/5/9/chartex" xmlns:cx4="http://schemas.microsoft.com/office/drawing/2016/5/10/chartex" xmlns:cx5="http://schemas.microsoft.com/office/drawing/2016/5/11/chartex" xmlns:cx6="http://schemas.microsoft.com/office/drawing/2016/5/12/chartex" xmlns:cx7="http://schemas.microsoft.com/office/drawing/2016/5/13/chartex" xmlns:cx8="http://schemas.microsoft.com/office/drawing/2016/5/14/chartex" xmlns:a="http://schemas.openxmlformats.org/drawingml/2006/main">
+        <mc:Fallback xmlns:a="http://schemas.openxmlformats.org/drawingml/2006/main" xmlns:cx8="http://schemas.microsoft.com/office/drawing/2016/5/14/chartex" xmlns:cx7="http://schemas.microsoft.com/office/drawing/2016/5/13/chartex" xmlns:cx6="http://schemas.microsoft.com/office/drawing/2016/5/12/chartex" xmlns:cx5="http://schemas.microsoft.com/office/drawing/2016/5/11/chartex" xmlns:cx4="http://schemas.microsoft.com/office/drawing/2016/5/10/chartex" xmlns:cx3="http://schemas.microsoft.com/office/drawing/2016/5/9/chartex" xmlns:cx2="http://schemas.microsoft.com/office/drawing/2015/10/21/chartex">
           <w:pict>
             <v:group id="Group 4496" style="width:7.87402e-05pt;height:7.87402e-05pt;position:absolute;z-index:-2147483648;mso-position-horizontal-relative:page;mso-position-horizontal:absolute;margin-left:0pt;mso-position-vertical-relative:page;margin-top:0pt;" coordsize="0,0"/>
           </w:pict>
@@ -16667,7 +16632,7 @@
             </wp:anchor>
           </w:drawing>
         </mc:Choice>
-        <mc:Fallback xmlns:cx2="http://schemas.microsoft.com/office/drawing/2015/10/21/chartex" xmlns:cx3="http://schemas.microsoft.com/office/drawing/2016/5/9/chartex" xmlns:cx4="http://schemas.microsoft.com/office/drawing/2016/5/10/chartex" xmlns:cx5="http://schemas.microsoft.com/office/drawing/2016/5/11/chartex" xmlns:cx6="http://schemas.microsoft.com/office/drawing/2016/5/12/chartex" xmlns:cx7="http://schemas.microsoft.com/office/drawing/2016/5/13/chartex" xmlns:cx8="http://schemas.microsoft.com/office/drawing/2016/5/14/chartex" xmlns:a="http://schemas.openxmlformats.org/drawingml/2006/main">
+        <mc:Fallback xmlns:a="http://schemas.openxmlformats.org/drawingml/2006/main" xmlns:cx8="http://schemas.microsoft.com/office/drawing/2016/5/14/chartex" xmlns:cx7="http://schemas.microsoft.com/office/drawing/2016/5/13/chartex" xmlns:cx6="http://schemas.microsoft.com/office/drawing/2016/5/12/chartex" xmlns:cx5="http://schemas.microsoft.com/office/drawing/2016/5/11/chartex" xmlns:cx4="http://schemas.microsoft.com/office/drawing/2016/5/10/chartex" xmlns:cx3="http://schemas.microsoft.com/office/drawing/2016/5/9/chartex" xmlns:cx2="http://schemas.microsoft.com/office/drawing/2015/10/21/chartex">
           <w:pict>
             <v:group id="Group 4487" style="width:7.87402e-05pt;height:7.87402e-05pt;position:absolute;z-index:-2147483648;mso-position-horizontal-relative:page;mso-position-horizontal:absolute;margin-left:0pt;mso-position-vertical-relative:page;margin-top:0pt;" coordsize="0,0"/>
           </w:pict>
@@ -24983,7 +24948,7 @@
 </file>
 
 <file path=customXml/itemProps1.xml><?xml version="1.0" encoding="utf-8"?>
-<ds:datastoreItem xmlns:ds="http://schemas.openxmlformats.org/officeDocument/2006/customXml" ds:itemID="{F3B97694-3F22-465B-A535-2B0E7F61DE05}">
+<ds:datastoreItem xmlns:ds="http://schemas.openxmlformats.org/officeDocument/2006/customXml" ds:itemID="{5E57EDE3-A512-4436-9CFD-CCDAB2EEBC40}">
   <ds:schemaRefs>
     <ds:schemaRef ds:uri="http://schemas.openxmlformats.org/officeDocument/2006/bibliography"/>
   </ds:schemaRefs>

</xml_diff>